<commit_message>
lectura de archivo CSV al sistema
</commit_message>
<xml_diff>
--- a/PARTE TEORICA DE PRACTICA.docx
+++ b/PARTE TEORICA DE PRACTICA.docx
@@ -61,6 +61,244 @@
           <w:sz w:val="24"/>
           <w:szCs w:val="24"/>
         </w:rPr>
+        <w:t>APLICACIÓN:</w:t>
+      </w:r>
+    </w:p>
+    <w:p>
+      <w:pPr>
+        <w:jc w:val="both"/>
+        <w:rPr>
+          <w:rFonts w:ascii="Times New Roman" w:hAnsi="Times New Roman" w:cs="Times New Roman"/>
+          <w:sz w:val="24"/>
+          <w:szCs w:val="24"/>
+        </w:rPr>
+      </w:pPr>
+      <w:r>
+        <w:rPr>
+          <w:rFonts w:ascii="Times New Roman" w:hAnsi="Times New Roman" w:cs="Times New Roman"/>
+          <w:sz w:val="24"/>
+          <w:szCs w:val="24"/>
+        </w:rPr>
+        <w:t>A continuación, se definen y describen las vistas con las que debe contar la aplicación.</w:t>
+      </w:r>
+    </w:p>
+    <w:p>
+      <w:pPr>
+        <w:jc w:val="both"/>
+        <w:rPr>
+          <w:rFonts w:ascii="Times New Roman" w:hAnsi="Times New Roman" w:cs="Times New Roman"/>
+          <w:b/>
+          <w:bCs/>
+          <w:i/>
+          <w:iCs/>
+          <w:sz w:val="24"/>
+          <w:szCs w:val="24"/>
+        </w:rPr>
+      </w:pPr>
+      <w:r>
+        <w:rPr>
+          <w:rFonts w:ascii="Times New Roman" w:hAnsi="Times New Roman" w:cs="Times New Roman"/>
+          <w:b/>
+          <w:bCs/>
+          <w:i/>
+          <w:iCs/>
+          <w:sz w:val="24"/>
+          <w:szCs w:val="24"/>
+        </w:rPr>
+        <w:t>Autenticación</w:t>
+      </w:r>
+    </w:p>
+    <w:p>
+      <w:pPr>
+        <w:jc w:val="both"/>
+        <w:rPr>
+          <w:rFonts w:ascii="Times New Roman" w:hAnsi="Times New Roman" w:cs="Times New Roman"/>
+          <w:sz w:val="24"/>
+          <w:szCs w:val="24"/>
+        </w:rPr>
+      </w:pPr>
+      <w:r>
+        <w:rPr>
+          <w:rFonts w:ascii="Times New Roman" w:hAnsi="Times New Roman" w:cs="Times New Roman"/>
+          <w:sz w:val="24"/>
+          <w:szCs w:val="24"/>
+        </w:rPr>
+        <w:t>La autenticación es parte importante de todo sistema, y cuando se trata de información crucial para el negocio, debe tratarse con particular precaución. Para esto, el estudiante deberá crear un sistema de registro y autenticación de usuarios, donde se permita registrarse y se requiera autenticación para utilizar la aplicación.</w:t>
+      </w:r>
+    </w:p>
+    <w:p>
+      <w:pPr>
+        <w:jc w:val="both"/>
+        <w:rPr>
+          <w:rFonts w:ascii="Times New Roman" w:hAnsi="Times New Roman" w:cs="Times New Roman"/>
+          <w:sz w:val="24"/>
+          <w:szCs w:val="24"/>
+        </w:rPr>
+      </w:pPr>
+      <w:r>
+        <w:rPr>
+          <w:rFonts w:ascii="Times New Roman" w:hAnsi="Times New Roman" w:cs="Times New Roman"/>
+          <w:b/>
+          <w:bCs/>
+          <w:sz w:val="24"/>
+          <w:szCs w:val="24"/>
+        </w:rPr>
+        <w:t>RECURSOS</w:t>
+      </w:r>
+      <w:r>
+        <w:rPr>
+          <w:rFonts w:ascii="Times New Roman" w:hAnsi="Times New Roman" w:cs="Times New Roman"/>
+          <w:sz w:val="24"/>
+          <w:szCs w:val="24"/>
+        </w:rPr>
+        <w:t>:</w:t>
+      </w:r>
+    </w:p>
+    <w:p>
+      <w:pPr>
+        <w:jc w:val="both"/>
+        <w:rPr>
+          <w:rFonts w:ascii="Times New Roman" w:hAnsi="Times New Roman" w:cs="Times New Roman"/>
+          <w:sz w:val="24"/>
+          <w:szCs w:val="24"/>
+        </w:rPr>
+      </w:pPr>
+      <w:r>
+        <w:rPr>
+          <w:rFonts w:ascii="Times New Roman" w:hAnsi="Times New Roman" w:cs="Times New Roman"/>
+          <w:sz w:val="24"/>
+          <w:szCs w:val="24"/>
+        </w:rPr>
+        <w:t xml:space="preserve">Laptop Dell </w:t>
+      </w:r>
+      <w:proofErr w:type="spellStart"/>
+      <w:r>
+        <w:rPr>
+          <w:rFonts w:ascii="Times New Roman" w:hAnsi="Times New Roman" w:cs="Times New Roman"/>
+          <w:sz w:val="24"/>
+          <w:szCs w:val="24"/>
+        </w:rPr>
+        <w:t>Inspiron</w:t>
+      </w:r>
+      <w:proofErr w:type="spellEnd"/>
+      <w:r>
+        <w:rPr>
+          <w:rFonts w:ascii="Times New Roman" w:hAnsi="Times New Roman" w:cs="Times New Roman"/>
+          <w:sz w:val="24"/>
+          <w:szCs w:val="24"/>
+        </w:rPr>
+        <w:t xml:space="preserve"> 14 3481 I3-7020U 4GB RAM 1TB 14″ </w:t>
+      </w:r>
+      <w:proofErr w:type="spellStart"/>
+      <w:r>
+        <w:rPr>
+          <w:rFonts w:ascii="Times New Roman" w:hAnsi="Times New Roman" w:cs="Times New Roman"/>
+          <w:sz w:val="24"/>
+          <w:szCs w:val="24"/>
+        </w:rPr>
+        <w:t>Win</w:t>
+      </w:r>
+      <w:proofErr w:type="spellEnd"/>
+      <w:r>
+        <w:rPr>
+          <w:rFonts w:ascii="Times New Roman" w:hAnsi="Times New Roman" w:cs="Times New Roman"/>
+          <w:sz w:val="24"/>
+          <w:szCs w:val="24"/>
+        </w:rPr>
+        <w:t xml:space="preserve"> 10 Home Color Plata</w:t>
+      </w:r>
+    </w:p>
+    <w:p>
+      <w:pPr>
+        <w:jc w:val="both"/>
+        <w:rPr>
+          <w:rFonts w:ascii="Times New Roman" w:hAnsi="Times New Roman" w:cs="Times New Roman"/>
+          <w:sz w:val="24"/>
+          <w:szCs w:val="24"/>
+        </w:rPr>
+      </w:pPr>
+      <w:r>
+        <w:rPr>
+          <w:rFonts w:ascii="Times New Roman" w:hAnsi="Times New Roman" w:cs="Times New Roman"/>
+          <w:sz w:val="24"/>
+          <w:szCs w:val="24"/>
+        </w:rPr>
+        <w:t xml:space="preserve">Precio: </w:t>
+      </w:r>
+      <w:r>
+        <w:rPr>
+          <w:rFonts w:ascii="Times New Roman" w:hAnsi="Times New Roman" w:cs="Times New Roman"/>
+          <w:sz w:val="24"/>
+          <w:szCs w:val="24"/>
+        </w:rPr>
+        <w:t>Q4,500.00</w:t>
+      </w:r>
+    </w:p>
+    <w:p>
+      <w:pPr>
+        <w:jc w:val="both"/>
+        <w:rPr>
+          <w:rFonts w:ascii="Times New Roman" w:hAnsi="Times New Roman" w:cs="Times New Roman"/>
+          <w:sz w:val="24"/>
+          <w:szCs w:val="24"/>
+        </w:rPr>
+      </w:pPr>
+      <w:r>
+        <w:rPr>
+          <w:rFonts w:ascii="Times New Roman" w:hAnsi="Times New Roman" w:cs="Times New Roman"/>
+          <w:sz w:val="24"/>
+          <w:szCs w:val="24"/>
+        </w:rPr>
+        <w:t>Microsoft 1000 Wireless Mobile Mouse</w:t>
+      </w:r>
+    </w:p>
+    <w:p>
+      <w:pPr>
+        <w:jc w:val="both"/>
+        <w:rPr>
+          <w:rFonts w:ascii="Times New Roman" w:hAnsi="Times New Roman" w:cs="Times New Roman"/>
+          <w:sz w:val="24"/>
+          <w:szCs w:val="24"/>
+        </w:rPr>
+      </w:pPr>
+      <w:r>
+        <w:rPr>
+          <w:rFonts w:ascii="Times New Roman" w:hAnsi="Times New Roman" w:cs="Times New Roman"/>
+          <w:sz w:val="24"/>
+          <w:szCs w:val="24"/>
+        </w:rPr>
+        <w:t>Precio:</w:t>
+      </w:r>
+    </w:p>
+    <w:p>
+      <w:pPr>
+        <w:jc w:val="both"/>
+        <w:rPr>
+          <w:rFonts w:ascii="Times New Roman" w:hAnsi="Times New Roman" w:cs="Times New Roman"/>
+          <w:sz w:val="24"/>
+          <w:szCs w:val="24"/>
+        </w:rPr>
+      </w:pPr>
+    </w:p>
+    <w:p>
+      <w:pPr>
+        <w:jc w:val="both"/>
+        <w:rPr>
+          <w:rFonts w:ascii="Times New Roman" w:hAnsi="Times New Roman" w:cs="Times New Roman"/>
+          <w:b/>
+          <w:bCs/>
+          <w:sz w:val="24"/>
+          <w:szCs w:val="24"/>
+        </w:rPr>
+      </w:pPr>
+      <w:r>
+        <w:rPr>
+          <w:rFonts w:ascii="Times New Roman" w:hAnsi="Times New Roman" w:cs="Times New Roman"/>
+          <w:b/>
+          <w:bCs/>
+          <w:sz w:val="24"/>
+          <w:szCs w:val="24"/>
+        </w:rPr>
         <w:t>Diagrama de clases:</w:t>
       </w:r>
     </w:p>
@@ -94,6 +332,7 @@
       <w:r>
         <w:rPr>
           <w:rFonts w:ascii="Times New Roman" w:hAnsi="Times New Roman" w:cs="Times New Roman"/>
+          <w:noProof/>
           <w:sz w:val="24"/>
           <w:szCs w:val="24"/>
         </w:rPr>
@@ -172,9 +411,11 @@
       <w:r>
         <w:rPr>
           <w:rFonts w:ascii="Times New Roman" w:hAnsi="Times New Roman" w:cs="Times New Roman"/>
-          <w:sz w:val="24"/>
-          <w:szCs w:val="24"/>
-        </w:rPr>
+          <w:noProof/>
+          <w:sz w:val="24"/>
+          <w:szCs w:val="24"/>
+        </w:rPr>
+        <w:lastRenderedPageBreak/>
         <w:drawing>
           <wp:inline distT="0" distB="0" distL="0" distR="0" wp14:anchorId="3B7A6627" wp14:editId="61ADB4C4">
             <wp:extent cx="2095792" cy="1800476"/>
@@ -211,6 +452,16 @@
           </wp:inline>
         </w:drawing>
       </w:r>
+    </w:p>
+    <w:p>
+      <w:pPr>
+        <w:jc w:val="both"/>
+        <w:rPr>
+          <w:rFonts w:ascii="Times New Roman" w:hAnsi="Times New Roman" w:cs="Times New Roman"/>
+          <w:sz w:val="24"/>
+          <w:szCs w:val="24"/>
+        </w:rPr>
+      </w:pPr>
     </w:p>
     <w:sectPr>
       <w:pgSz w:w="12240" w:h="15840"/>

</xml_diff>

<commit_message>
avance del reporte HTML
</commit_message>
<xml_diff>
--- a/PARTE TEORICA DE PRACTICA.docx
+++ b/PARTE TEORICA DE PRACTICA.docx
@@ -4,70 +4,652 @@
   <w:body>
     <w:p>
       <w:pPr>
-        <w:pStyle w:val="Ttulo1"/>
-        <w:rPr>
-          <w:rFonts w:ascii="Times New Roman" w:hAnsi="Times New Roman" w:cs="Times New Roman"/>
+        <w:spacing w:before="240" w:after="240" w:line="240" w:lineRule="auto"/>
+        <w:jc w:val="center"/>
+        <w:rPr>
+          <w:rFonts w:ascii="Times New Roman" w:eastAsia="Times New Roman" w:hAnsi="Times New Roman" w:cs="Times New Roman"/>
           <w:b/>
           <w:bCs/>
-          <w:color w:val="000000" w:themeColor="text1"/>
-          <w:sz w:val="24"/>
-          <w:szCs w:val="24"/>
+          <w:color w:val="000000"/>
+          <w:sz w:val="24"/>
+          <w:szCs w:val="24"/>
+          <w:lang w:eastAsia="es-GT"/>
         </w:rPr>
       </w:pPr>
       <w:bookmarkStart w:id="0" w:name="_Toc107945765"/>
       <w:r>
         <w:rPr>
-          <w:rFonts w:ascii="Times New Roman" w:hAnsi="Times New Roman" w:cs="Times New Roman"/>
           <w:b/>
           <w:bCs/>
-          <w:color w:val="000000" w:themeColor="text1"/>
-          <w:sz w:val="24"/>
-          <w:szCs w:val="24"/>
-        </w:rPr>
-        <w:t>Descripción</w:t>
-      </w:r>
-      <w:r>
-        <w:rPr>
-          <w:rFonts w:ascii="Times New Roman" w:hAnsi="Times New Roman" w:cs="Times New Roman"/>
+          <w:noProof/>
+          <w:color w:val="000000"/>
+          <w:bdr w:val="none" w:sz="0" w:space="0" w:color="auto" w:frame="1"/>
+        </w:rPr>
+        <w:drawing>
+          <wp:anchor distT="0" distB="0" distL="114300" distR="114300" simplePos="0" relativeHeight="251668480" behindDoc="0" locked="0" layoutInCell="1" allowOverlap="1" wp14:anchorId="44753F77" wp14:editId="3CF7BE26">
+            <wp:simplePos x="0" y="0"/>
+            <wp:positionH relativeFrom="margin">
+              <wp:align>center</wp:align>
+            </wp:positionH>
+            <wp:positionV relativeFrom="topMargin">
+              <wp:posOffset>468740</wp:posOffset>
+            </wp:positionV>
+            <wp:extent cx="655320" cy="784860"/>
+            <wp:effectExtent l="0" t="0" r="0" b="0"/>
+            <wp:wrapSquare wrapText="bothSides"/>
+            <wp:docPr id="19" name="Imagen 19"/>
+            <wp:cNvGraphicFramePr>
+              <a:graphicFrameLocks xmlns:a="http://schemas.openxmlformats.org/drawingml/2006/main" noChangeAspect="1"/>
+            </wp:cNvGraphicFramePr>
+            <a:graphic xmlns:a="http://schemas.openxmlformats.org/drawingml/2006/main">
+              <a:graphicData uri="http://schemas.openxmlformats.org/drawingml/2006/picture">
+                <pic:pic xmlns:pic="http://schemas.openxmlformats.org/drawingml/2006/picture">
+                  <pic:nvPicPr>
+                    <pic:cNvPr id="0" name="Picture 1"/>
+                    <pic:cNvPicPr>
+                      <a:picLocks noChangeAspect="1" noChangeArrowheads="1"/>
+                    </pic:cNvPicPr>
+                  </pic:nvPicPr>
+                  <pic:blipFill>
+                    <a:blip r:embed="rId6">
+                      <a:extLst>
+                        <a:ext uri="{28A0092B-C50C-407E-A947-70E740481C1C}">
+                          <a14:useLocalDpi xmlns:a14="http://schemas.microsoft.com/office/drawing/2010/main" val="0"/>
+                        </a:ext>
+                      </a:extLst>
+                    </a:blip>
+                    <a:srcRect/>
+                    <a:stretch>
+                      <a:fillRect/>
+                    </a:stretch>
+                  </pic:blipFill>
+                  <pic:spPr bwMode="auto">
+                    <a:xfrm>
+                      <a:off x="0" y="0"/>
+                      <a:ext cx="655320" cy="784860"/>
+                    </a:xfrm>
+                    <a:prstGeom prst="rect">
+                      <a:avLst/>
+                    </a:prstGeom>
+                    <a:noFill/>
+                    <a:ln>
+                      <a:noFill/>
+                    </a:ln>
+                  </pic:spPr>
+                </pic:pic>
+              </a:graphicData>
+            </a:graphic>
+          </wp:anchor>
+        </w:drawing>
+      </w:r>
+    </w:p>
+    <w:p>
+      <w:pPr>
+        <w:spacing w:before="240" w:after="240" w:line="240" w:lineRule="auto"/>
+        <w:jc w:val="center"/>
+        <w:rPr>
+          <w:rFonts w:ascii="Times New Roman" w:eastAsia="Times New Roman" w:hAnsi="Times New Roman" w:cs="Times New Roman"/>
           <w:b/>
           <w:bCs/>
-          <w:color w:val="000000" w:themeColor="text1"/>
-          <w:spacing w:val="-2"/>
-          <w:sz w:val="24"/>
-          <w:szCs w:val="24"/>
-        </w:rPr>
-        <w:t xml:space="preserve"> </w:t>
-      </w:r>
-      <w:r>
-        <w:rPr>
-          <w:rFonts w:ascii="Times New Roman" w:hAnsi="Times New Roman" w:cs="Times New Roman"/>
+          <w:color w:val="000000"/>
+          <w:sz w:val="24"/>
+          <w:szCs w:val="24"/>
+          <w:lang w:eastAsia="es-GT"/>
+        </w:rPr>
+      </w:pPr>
+    </w:p>
+    <w:p>
+      <w:pPr>
+        <w:spacing w:before="240" w:after="240" w:line="240" w:lineRule="auto"/>
+        <w:jc w:val="center"/>
+        <w:rPr>
+          <w:rFonts w:ascii="Times New Roman" w:eastAsia="Times New Roman" w:hAnsi="Times New Roman" w:cs="Times New Roman"/>
+          <w:sz w:val="24"/>
+          <w:szCs w:val="24"/>
+          <w:lang w:eastAsia="es-GT"/>
+        </w:rPr>
+      </w:pPr>
+      <w:r>
+        <w:rPr>
+          <w:rFonts w:ascii="Times New Roman" w:eastAsia="Times New Roman" w:hAnsi="Times New Roman" w:cs="Times New Roman"/>
           <w:b/>
           <w:bCs/>
-          <w:color w:val="000000" w:themeColor="text1"/>
-          <w:sz w:val="24"/>
-          <w:szCs w:val="24"/>
-        </w:rPr>
-        <w:t>General del sistema</w:t>
+          <w:color w:val="000000"/>
+          <w:sz w:val="24"/>
+          <w:szCs w:val="24"/>
+          <w:lang w:eastAsia="es-GT"/>
+        </w:rPr>
+        <w:t>Centro Educativo Siloé Amatitlán</w:t>
+      </w:r>
+    </w:p>
+    <w:p>
+      <w:pPr>
+        <w:spacing w:before="240" w:after="240" w:line="240" w:lineRule="auto"/>
+        <w:jc w:val="center"/>
+        <w:rPr>
+          <w:rFonts w:ascii="Times New Roman" w:eastAsia="Times New Roman" w:hAnsi="Times New Roman" w:cs="Times New Roman"/>
+          <w:sz w:val="24"/>
+          <w:szCs w:val="24"/>
+          <w:lang w:eastAsia="es-GT"/>
+        </w:rPr>
+      </w:pPr>
+      <w:r>
+        <w:rPr>
+          <w:rFonts w:ascii="Times New Roman" w:eastAsia="Times New Roman" w:hAnsi="Times New Roman" w:cs="Times New Roman"/>
+          <w:color w:val="000000"/>
+          <w:sz w:val="24"/>
+          <w:szCs w:val="24"/>
+          <w:lang w:eastAsia="es-GT"/>
+        </w:rPr>
+        <w:t>Práctica 2022</w:t>
+      </w:r>
+    </w:p>
+    <w:p>
+      <w:pPr>
+        <w:spacing w:before="240" w:after="240" w:line="240" w:lineRule="auto"/>
+        <w:jc w:val="center"/>
+        <w:rPr>
+          <w:rFonts w:ascii="Times New Roman" w:eastAsia="Times New Roman" w:hAnsi="Times New Roman" w:cs="Times New Roman"/>
+          <w:sz w:val="24"/>
+          <w:szCs w:val="24"/>
+          <w:lang w:eastAsia="es-GT"/>
+        </w:rPr>
+      </w:pPr>
+      <w:r>
+        <w:rPr>
+          <w:rFonts w:ascii="Times New Roman" w:eastAsia="Times New Roman" w:hAnsi="Times New Roman" w:cs="Times New Roman"/>
+          <w:color w:val="000000"/>
+          <w:sz w:val="24"/>
+          <w:szCs w:val="24"/>
+          <w:lang w:eastAsia="es-GT"/>
+        </w:rPr>
+        <w:t>4ta. Avenida 0-80</w:t>
+      </w:r>
+    </w:p>
+    <w:p>
+      <w:pPr>
+        <w:spacing w:before="240" w:after="240" w:line="240" w:lineRule="auto"/>
+        <w:jc w:val="center"/>
+        <w:rPr>
+          <w:rFonts w:ascii="Times New Roman" w:eastAsia="Times New Roman" w:hAnsi="Times New Roman" w:cs="Times New Roman"/>
+          <w:sz w:val="24"/>
+          <w:szCs w:val="24"/>
+          <w:lang w:eastAsia="es-GT"/>
+        </w:rPr>
+      </w:pPr>
+      <w:r>
+        <w:rPr>
+          <w:rFonts w:ascii="Times New Roman" w:eastAsia="Times New Roman" w:hAnsi="Times New Roman" w:cs="Times New Roman"/>
+          <w:color w:val="000000"/>
+          <w:sz w:val="24"/>
+          <w:szCs w:val="24"/>
+          <w:lang w:eastAsia="es-GT"/>
+        </w:rPr>
+        <w:t>Tel. 6633 2036</w:t>
+      </w:r>
+    </w:p>
+    <w:p>
+      <w:pPr>
+        <w:spacing w:before="240" w:after="240" w:line="240" w:lineRule="auto"/>
+        <w:jc w:val="center"/>
+        <w:rPr>
+          <w:rFonts w:ascii="Times New Roman" w:eastAsia="Times New Roman" w:hAnsi="Times New Roman" w:cs="Times New Roman"/>
+          <w:sz w:val="24"/>
+          <w:szCs w:val="24"/>
+          <w:lang w:eastAsia="es-GT"/>
+        </w:rPr>
+      </w:pPr>
+      <w:r>
+        <w:rPr>
+          <w:rFonts w:ascii="Times New Roman" w:eastAsia="Times New Roman" w:hAnsi="Times New Roman" w:cs="Times New Roman"/>
+          <w:color w:val="000000"/>
+          <w:sz w:val="24"/>
+          <w:szCs w:val="24"/>
+          <w:lang w:eastAsia="es-GT"/>
+        </w:rPr>
+        <w:t>centro_edu_siloe@hotmail.com</w:t>
+      </w:r>
+    </w:p>
+    <w:p>
+      <w:pPr>
+        <w:spacing w:before="240" w:after="240" w:line="240" w:lineRule="auto"/>
+        <w:rPr>
+          <w:rFonts w:ascii="Times New Roman" w:eastAsia="Times New Roman" w:hAnsi="Times New Roman" w:cs="Times New Roman"/>
+          <w:color w:val="000000"/>
+          <w:sz w:val="24"/>
+          <w:szCs w:val="24"/>
+          <w:lang w:eastAsia="es-GT"/>
+        </w:rPr>
+      </w:pPr>
+      <w:r>
+        <w:rPr>
+          <w:rFonts w:ascii="Times New Roman" w:eastAsia="Times New Roman" w:hAnsi="Times New Roman" w:cs="Times New Roman"/>
+          <w:color w:val="000000"/>
+          <w:sz w:val="24"/>
+          <w:szCs w:val="24"/>
+          <w:lang w:eastAsia="es-GT"/>
+        </w:rPr>
+        <w:t> </w:t>
+      </w:r>
+    </w:p>
+    <w:p>
+      <w:pPr>
+        <w:spacing w:before="240" w:after="240" w:line="240" w:lineRule="auto"/>
+        <w:rPr>
+          <w:rFonts w:ascii="Times New Roman" w:eastAsia="Times New Roman" w:hAnsi="Times New Roman" w:cs="Times New Roman"/>
+          <w:sz w:val="24"/>
+          <w:szCs w:val="24"/>
+          <w:lang w:eastAsia="es-GT"/>
+        </w:rPr>
+      </w:pPr>
+    </w:p>
+    <w:p>
+      <w:pPr>
+        <w:spacing w:before="240" w:after="240" w:line="240" w:lineRule="auto"/>
+        <w:jc w:val="center"/>
+        <w:rPr>
+          <w:rFonts w:ascii="Times New Roman" w:eastAsia="Times New Roman" w:hAnsi="Times New Roman" w:cs="Times New Roman"/>
+          <w:color w:val="000000"/>
+          <w:sz w:val="24"/>
+          <w:szCs w:val="24"/>
+          <w:lang w:eastAsia="es-GT"/>
+        </w:rPr>
+      </w:pPr>
+      <w:r>
+        <w:rPr>
+          <w:rFonts w:ascii="Times New Roman" w:eastAsia="Times New Roman" w:hAnsi="Times New Roman" w:cs="Times New Roman"/>
+          <w:color w:val="000000"/>
+          <w:sz w:val="24"/>
+          <w:szCs w:val="24"/>
+          <w:lang w:eastAsia="es-GT"/>
+        </w:rPr>
+        <w:t>5to.Bachillerato en Computación con Orientación Científica</w:t>
+      </w:r>
+    </w:p>
+    <w:p>
+      <w:pPr>
+        <w:spacing w:before="240" w:after="240" w:line="240" w:lineRule="auto"/>
+        <w:jc w:val="center"/>
+        <w:rPr>
+          <w:rFonts w:ascii="Times New Roman" w:eastAsia="Times New Roman" w:hAnsi="Times New Roman" w:cs="Times New Roman"/>
+          <w:sz w:val="24"/>
+          <w:szCs w:val="24"/>
+          <w:lang w:eastAsia="es-GT"/>
+        </w:rPr>
+      </w:pPr>
+    </w:p>
+    <w:p>
+      <w:pPr>
+        <w:spacing w:after="0" w:line="240" w:lineRule="auto"/>
+        <w:rPr>
+          <w:rFonts w:ascii="Times New Roman" w:eastAsia="Times New Roman" w:hAnsi="Times New Roman" w:cs="Times New Roman"/>
+          <w:sz w:val="24"/>
+          <w:szCs w:val="24"/>
+          <w:lang w:eastAsia="es-GT"/>
+        </w:rPr>
+      </w:pPr>
+    </w:p>
+    <w:p>
+      <w:pPr>
+        <w:spacing w:before="240" w:after="240" w:line="240" w:lineRule="auto"/>
+        <w:jc w:val="center"/>
+        <w:rPr>
+          <w:rFonts w:ascii="Times New Roman" w:eastAsia="Times New Roman" w:hAnsi="Times New Roman" w:cs="Times New Roman"/>
+          <w:sz w:val="24"/>
+          <w:szCs w:val="24"/>
+          <w:lang w:eastAsia="es-GT"/>
+        </w:rPr>
+      </w:pPr>
+      <w:r>
+        <w:rPr>
+          <w:rFonts w:ascii="Times New Roman" w:eastAsia="Times New Roman" w:hAnsi="Times New Roman" w:cs="Times New Roman"/>
+          <w:b/>
+          <w:bCs/>
+          <w:color w:val="000000"/>
+          <w:sz w:val="28"/>
+          <w:szCs w:val="28"/>
+          <w:lang w:eastAsia="es-GT"/>
+        </w:rPr>
+        <w:t>“Proyecto de Práctica 2022”</w:t>
+      </w:r>
+    </w:p>
+    <w:p>
+      <w:pPr>
+        <w:spacing w:before="240" w:after="240" w:line="240" w:lineRule="auto"/>
+        <w:jc w:val="center"/>
+        <w:rPr>
+          <w:rFonts w:ascii="Times New Roman" w:eastAsia="Times New Roman" w:hAnsi="Times New Roman" w:cs="Times New Roman"/>
+          <w:b/>
+          <w:bCs/>
+          <w:color w:val="000000"/>
+          <w:sz w:val="24"/>
+          <w:szCs w:val="24"/>
+          <w:lang w:eastAsia="es-GT"/>
+        </w:rPr>
+      </w:pPr>
+      <w:r>
+        <w:rPr>
+          <w:rFonts w:ascii="Times New Roman" w:eastAsia="Times New Roman" w:hAnsi="Times New Roman" w:cs="Times New Roman"/>
+          <w:b/>
+          <w:bCs/>
+          <w:color w:val="000000"/>
+          <w:sz w:val="24"/>
+          <w:szCs w:val="24"/>
+          <w:lang w:eastAsia="es-GT"/>
+        </w:rPr>
+        <w:t>  </w:t>
+      </w:r>
+    </w:p>
+    <w:p>
+      <w:pPr>
+        <w:spacing w:before="240" w:after="240" w:line="240" w:lineRule="auto"/>
+        <w:jc w:val="center"/>
+        <w:rPr>
+          <w:rFonts w:ascii="Times New Roman" w:eastAsia="Times New Roman" w:hAnsi="Times New Roman" w:cs="Times New Roman"/>
+          <w:sz w:val="24"/>
+          <w:szCs w:val="24"/>
+          <w:lang w:eastAsia="es-GT"/>
+        </w:rPr>
+      </w:pPr>
+    </w:p>
+    <w:p>
+      <w:pPr>
+        <w:spacing w:before="240" w:after="240" w:line="240" w:lineRule="auto"/>
+        <w:jc w:val="center"/>
+        <w:rPr>
+          <w:rFonts w:ascii="Times New Roman" w:eastAsia="Times New Roman" w:hAnsi="Times New Roman" w:cs="Times New Roman"/>
+          <w:sz w:val="24"/>
+          <w:szCs w:val="24"/>
+          <w:lang w:eastAsia="es-GT"/>
+        </w:rPr>
+      </w:pPr>
+      <w:r>
+        <w:rPr>
+          <w:rFonts w:ascii="Times New Roman" w:eastAsia="Times New Roman" w:hAnsi="Times New Roman" w:cs="Times New Roman"/>
+          <w:b/>
+          <w:bCs/>
+          <w:color w:val="000000"/>
+          <w:sz w:val="28"/>
+          <w:szCs w:val="28"/>
+          <w:lang w:eastAsia="es-GT"/>
+        </w:rPr>
+        <w:t>Planeación y Desarrollo</w:t>
+      </w:r>
+    </w:p>
+    <w:p>
+      <w:pPr>
+        <w:spacing w:before="240" w:after="240" w:line="240" w:lineRule="auto"/>
+        <w:jc w:val="center"/>
+        <w:rPr>
+          <w:rFonts w:ascii="Times New Roman" w:eastAsia="Times New Roman" w:hAnsi="Times New Roman" w:cs="Times New Roman"/>
+          <w:b/>
+          <w:bCs/>
+          <w:color w:val="000000"/>
+          <w:sz w:val="24"/>
+          <w:szCs w:val="24"/>
+          <w:lang w:eastAsia="es-GT"/>
+        </w:rPr>
+      </w:pPr>
+      <w:r>
+        <w:rPr>
+          <w:rFonts w:ascii="Times New Roman" w:eastAsia="Times New Roman" w:hAnsi="Times New Roman" w:cs="Times New Roman"/>
+          <w:b/>
+          <w:bCs/>
+          <w:color w:val="000000"/>
+          <w:sz w:val="24"/>
+          <w:szCs w:val="24"/>
+          <w:lang w:eastAsia="es-GT"/>
+        </w:rPr>
+        <w:t> </w:t>
+      </w:r>
+    </w:p>
+    <w:p>
+      <w:pPr>
+        <w:spacing w:before="240" w:after="240" w:line="240" w:lineRule="auto"/>
+        <w:jc w:val="center"/>
+        <w:rPr>
+          <w:rFonts w:ascii="Times New Roman" w:eastAsia="Times New Roman" w:hAnsi="Times New Roman" w:cs="Times New Roman"/>
+          <w:b/>
+          <w:bCs/>
+          <w:color w:val="000000"/>
+          <w:sz w:val="24"/>
+          <w:szCs w:val="24"/>
+          <w:lang w:eastAsia="es-GT"/>
+        </w:rPr>
+      </w:pPr>
+    </w:p>
+    <w:p>
+      <w:pPr>
+        <w:spacing w:before="240" w:after="240" w:line="240" w:lineRule="auto"/>
+        <w:jc w:val="center"/>
+        <w:rPr>
+          <w:rFonts w:ascii="Times New Roman" w:eastAsia="Times New Roman" w:hAnsi="Times New Roman" w:cs="Times New Roman"/>
+          <w:sz w:val="24"/>
+          <w:szCs w:val="24"/>
+          <w:lang w:eastAsia="es-GT"/>
+        </w:rPr>
+      </w:pPr>
+      <w:r>
+        <w:rPr>
+          <w:rFonts w:ascii="Times New Roman" w:eastAsia="Times New Roman" w:hAnsi="Times New Roman" w:cs="Times New Roman"/>
+          <w:color w:val="000000"/>
+          <w:sz w:val="24"/>
+          <w:szCs w:val="24"/>
+          <w:lang w:eastAsia="es-GT"/>
+        </w:rPr>
+        <w:t xml:space="preserve">Prof. </w:t>
+      </w:r>
+      <w:proofErr w:type="spellStart"/>
+      <w:r>
+        <w:rPr>
+          <w:rFonts w:ascii="Times New Roman" w:eastAsia="Times New Roman" w:hAnsi="Times New Roman" w:cs="Times New Roman"/>
+          <w:color w:val="000000"/>
+          <w:sz w:val="24"/>
+          <w:szCs w:val="24"/>
+          <w:lang w:eastAsia="es-GT"/>
+        </w:rPr>
+        <w:t>Pajoc</w:t>
+      </w:r>
+      <w:proofErr w:type="spellEnd"/>
+      <w:r>
+        <w:rPr>
+          <w:rFonts w:ascii="Times New Roman" w:eastAsia="Times New Roman" w:hAnsi="Times New Roman" w:cs="Times New Roman"/>
+          <w:color w:val="000000"/>
+          <w:sz w:val="24"/>
+          <w:szCs w:val="24"/>
+          <w:lang w:eastAsia="es-GT"/>
+        </w:rPr>
+        <w:t xml:space="preserve"> Raymundo, José Ernesto</w:t>
+      </w:r>
+    </w:p>
+    <w:p>
+      <w:pPr>
+        <w:spacing w:before="240" w:after="240" w:line="240" w:lineRule="auto"/>
+        <w:jc w:val="center"/>
+        <w:rPr>
+          <w:rFonts w:ascii="Times New Roman" w:eastAsia="Times New Roman" w:hAnsi="Times New Roman" w:cs="Times New Roman"/>
+          <w:sz w:val="24"/>
+          <w:szCs w:val="24"/>
+          <w:lang w:eastAsia="es-GT"/>
+        </w:rPr>
+      </w:pPr>
+      <w:r>
+        <w:rPr>
+          <w:rFonts w:ascii="Times New Roman" w:eastAsia="Times New Roman" w:hAnsi="Times New Roman" w:cs="Times New Roman"/>
+          <w:color w:val="000000"/>
+          <w:sz w:val="24"/>
+          <w:szCs w:val="24"/>
+          <w:lang w:eastAsia="es-GT"/>
+        </w:rPr>
+        <w:t>Asesor de Práctica 2022</w:t>
+      </w:r>
+    </w:p>
+    <w:p>
+      <w:pPr>
+        <w:spacing w:after="0" w:line="240" w:lineRule="auto"/>
+        <w:rPr>
+          <w:rFonts w:ascii="Times New Roman" w:eastAsia="Times New Roman" w:hAnsi="Times New Roman" w:cs="Times New Roman"/>
+          <w:sz w:val="24"/>
+          <w:szCs w:val="24"/>
+          <w:lang w:eastAsia="es-GT"/>
+        </w:rPr>
+      </w:pPr>
+    </w:p>
+    <w:p>
+      <w:pPr>
+        <w:spacing w:after="0" w:line="240" w:lineRule="auto"/>
+        <w:rPr>
+          <w:rFonts w:ascii="Times New Roman" w:eastAsia="Times New Roman" w:hAnsi="Times New Roman" w:cs="Times New Roman"/>
+          <w:sz w:val="24"/>
+          <w:szCs w:val="24"/>
+          <w:lang w:eastAsia="es-GT"/>
+        </w:rPr>
+      </w:pPr>
+    </w:p>
+    <w:p>
+      <w:pPr>
+        <w:spacing w:before="240" w:after="240" w:line="240" w:lineRule="auto"/>
+        <w:jc w:val="center"/>
+        <w:rPr>
+          <w:rFonts w:ascii="Times New Roman" w:eastAsia="Times New Roman" w:hAnsi="Times New Roman" w:cs="Times New Roman"/>
+          <w:sz w:val="24"/>
+          <w:szCs w:val="24"/>
+          <w:lang w:eastAsia="es-GT"/>
+        </w:rPr>
+      </w:pPr>
+      <w:r>
+        <w:rPr>
+          <w:rFonts w:ascii="Times New Roman" w:eastAsia="Times New Roman" w:hAnsi="Times New Roman" w:cs="Times New Roman"/>
+          <w:color w:val="000000"/>
+          <w:sz w:val="24"/>
+          <w:szCs w:val="24"/>
+          <w:lang w:eastAsia="es-GT"/>
+        </w:rPr>
+        <w:t>Nataly Mishel Álvarez Ramos</w:t>
+      </w:r>
+    </w:p>
+    <w:p>
+      <w:pPr>
+        <w:spacing w:before="240" w:after="240" w:line="240" w:lineRule="auto"/>
+        <w:jc w:val="center"/>
+        <w:rPr>
+          <w:rFonts w:ascii="Times New Roman" w:eastAsia="Times New Roman" w:hAnsi="Times New Roman" w:cs="Times New Roman"/>
+          <w:color w:val="000000"/>
+          <w:sz w:val="24"/>
+          <w:szCs w:val="24"/>
+          <w:lang w:eastAsia="es-GT"/>
+        </w:rPr>
+      </w:pPr>
+      <w:r>
+        <w:rPr>
+          <w:rFonts w:ascii="Times New Roman" w:eastAsia="Times New Roman" w:hAnsi="Times New Roman" w:cs="Times New Roman"/>
+          <w:color w:val="000000"/>
+          <w:sz w:val="24"/>
+          <w:szCs w:val="24"/>
+          <w:lang w:eastAsia="es-GT"/>
+        </w:rPr>
+        <w:t>Clave:01</w:t>
+      </w:r>
+    </w:p>
+    <w:p>
+      <w:pPr>
+        <w:spacing w:before="240" w:after="240" w:line="240" w:lineRule="auto"/>
+        <w:jc w:val="center"/>
+        <w:rPr>
+          <w:rFonts w:ascii="Times New Roman" w:eastAsia="Times New Roman" w:hAnsi="Times New Roman" w:cs="Times New Roman"/>
+          <w:color w:val="000000"/>
+          <w:sz w:val="24"/>
+          <w:szCs w:val="24"/>
+          <w:lang w:eastAsia="es-GT"/>
+        </w:rPr>
+      </w:pPr>
+    </w:p>
+    <w:p>
+      <w:pPr>
+        <w:spacing w:before="240" w:after="240" w:line="240" w:lineRule="auto"/>
+        <w:jc w:val="center"/>
+        <w:rPr>
+          <w:rFonts w:ascii="Times New Roman" w:eastAsia="Times New Roman" w:hAnsi="Times New Roman" w:cs="Times New Roman"/>
+          <w:color w:val="000000"/>
+          <w:sz w:val="24"/>
+          <w:szCs w:val="24"/>
+          <w:lang w:eastAsia="es-GT"/>
+        </w:rPr>
+      </w:pPr>
+    </w:p>
+    <w:p>
+      <w:pPr>
+        <w:spacing w:before="240" w:after="240" w:line="240" w:lineRule="auto"/>
+        <w:jc w:val="center"/>
+        <w:rPr>
+          <w:rFonts w:ascii="Times New Roman" w:eastAsia="Times New Roman" w:hAnsi="Times New Roman" w:cs="Times New Roman"/>
+          <w:sz w:val="24"/>
+          <w:szCs w:val="24"/>
+          <w:lang w:eastAsia="es-GT"/>
+        </w:rPr>
+      </w:pPr>
+      <w:r>
+        <w:rPr>
+          <w:rFonts w:ascii="Times New Roman" w:eastAsia="Times New Roman" w:hAnsi="Times New Roman" w:cs="Times New Roman"/>
+          <w:b/>
+          <w:bCs/>
+          <w:color w:val="000000"/>
+          <w:sz w:val="24"/>
+          <w:szCs w:val="24"/>
+          <w:lang w:eastAsia="es-GT"/>
+        </w:rPr>
+        <w:t> </w:t>
+      </w:r>
+      <w:r>
+        <w:rPr>
+          <w:rFonts w:ascii="Times New Roman" w:eastAsia="Times New Roman" w:hAnsi="Times New Roman" w:cs="Times New Roman"/>
+          <w:color w:val="000000"/>
+          <w:sz w:val="24"/>
+          <w:szCs w:val="24"/>
+          <w:lang w:eastAsia="es-GT"/>
+        </w:rPr>
+        <w:t>San Juan Amatitlán, Guatemala 202</w:t>
+      </w:r>
+      <w:r>
+        <w:rPr>
+          <w:rFonts w:ascii="Times New Roman" w:eastAsia="Times New Roman" w:hAnsi="Times New Roman" w:cs="Times New Roman"/>
+          <w:color w:val="000000"/>
+          <w:sz w:val="24"/>
+          <w:szCs w:val="24"/>
+          <w:lang w:eastAsia="es-GT"/>
+        </w:rPr>
+        <w:t>2</w:t>
+      </w:r>
+    </w:p>
+    <w:p>
+      <w:pPr>
+        <w:rPr>
+          <w:rFonts w:ascii="Times New Roman" w:hAnsi="Times New Roman" w:cs="Times New Roman"/>
+          <w:b/>
+          <w:bCs/>
+          <w:sz w:val="24"/>
+          <w:szCs w:val="24"/>
+        </w:rPr>
+      </w:pPr>
+      <w:r>
+        <w:rPr>
+          <w:rFonts w:ascii="Times New Roman" w:hAnsi="Times New Roman" w:cs="Times New Roman"/>
+          <w:b/>
+          <w:bCs/>
+          <w:sz w:val="24"/>
+          <w:szCs w:val="24"/>
+        </w:rPr>
+        <w:lastRenderedPageBreak/>
+        <w:t>Descripción General del sistema</w:t>
       </w:r>
       <w:bookmarkEnd w:id="0"/>
     </w:p>
     <w:p>
       <w:pPr>
-        <w:pStyle w:val="Ttulo1"/>
-        <w:rPr>
-          <w:rFonts w:ascii="Times New Roman" w:hAnsi="Times New Roman" w:cs="Times New Roman"/>
-          <w:b/>
-          <w:bCs/>
-          <w:sz w:val="24"/>
-          <w:szCs w:val="24"/>
-        </w:rPr>
-      </w:pPr>
-    </w:p>
-    <w:p>
-      <w:pPr>
-        <w:pStyle w:val="Ttulo2"/>
-        <w:rPr>
-          <w:rFonts w:ascii="Times New Roman" w:hAnsi="Times New Roman" w:cs="Times New Roman"/>
+        <w:rPr>
+          <w:rFonts w:ascii="Times New Roman" w:hAnsi="Times New Roman" w:cs="Times New Roman"/>
+          <w:sz w:val="24"/>
+          <w:szCs w:val="24"/>
         </w:rPr>
       </w:pPr>
       <w:bookmarkStart w:id="1" w:name="_Toc107945766"/>
@@ -75,756 +657,383 @@
         <w:rPr>
           <w:rFonts w:ascii="Times New Roman" w:hAnsi="Times New Roman" w:cs="Times New Roman"/>
         </w:rPr>
-        <w:t>DEFINICIÓN:</w:t>
+        <w:t>D</w:t>
+      </w:r>
+      <w:r>
+        <w:rPr>
+          <w:rFonts w:ascii="Times New Roman" w:hAnsi="Times New Roman" w:cs="Times New Roman"/>
+        </w:rPr>
+        <w:t>efinición</w:t>
+      </w:r>
+      <w:r>
+        <w:rPr>
+          <w:rFonts w:ascii="Times New Roman" w:hAnsi="Times New Roman" w:cs="Times New Roman"/>
+          <w:sz w:val="24"/>
+          <w:szCs w:val="24"/>
+        </w:rPr>
+        <w:t>:</w:t>
       </w:r>
       <w:bookmarkEnd w:id="1"/>
     </w:p>
     <w:p>
       <w:pPr>
         <w:pStyle w:val="Textoindependiente"/>
-        <w:spacing w:before="126"/>
-        <w:ind w:left="652" w:right="228"/>
-        <w:jc w:val="both"/>
-        <w:rPr>
-          <w:rFonts w:ascii="Times New Roman" w:hAnsi="Times New Roman" w:cs="Times New Roman"/>
-          <w:color w:val="000000" w:themeColor="text1"/>
-          <w:sz w:val="24"/>
-          <w:szCs w:val="24"/>
-        </w:rPr>
-      </w:pPr>
-      <w:r>
-        <w:rPr>
-          <w:rFonts w:ascii="Times New Roman" w:hAnsi="Times New Roman" w:cs="Times New Roman"/>
-          <w:color w:val="000000" w:themeColor="text1"/>
+      </w:pPr>
+      <w:r>
+        <w:rPr>
           <w:spacing w:val="-1"/>
-          <w:sz w:val="24"/>
-          <w:szCs w:val="24"/>
         </w:rPr>
         <w:t>El</w:t>
       </w:r>
       <w:r>
         <w:rPr>
-          <w:rFonts w:ascii="Times New Roman" w:hAnsi="Times New Roman" w:cs="Times New Roman"/>
-          <w:color w:val="000000" w:themeColor="text1"/>
           <w:spacing w:val="-8"/>
-          <w:sz w:val="24"/>
-          <w:szCs w:val="24"/>
-        </w:rPr>
-        <w:t xml:space="preserve"> </w:t>
-      </w:r>
-      <w:r>
-        <w:rPr>
-          <w:rFonts w:ascii="Times New Roman" w:hAnsi="Times New Roman" w:cs="Times New Roman"/>
-          <w:color w:val="000000" w:themeColor="text1"/>
+        </w:rPr>
+        <w:t xml:space="preserve"> </w:t>
+      </w:r>
+      <w:r>
+        <w:rPr>
           <w:spacing w:val="-1"/>
-          <w:sz w:val="24"/>
-          <w:szCs w:val="24"/>
         </w:rPr>
         <w:t>proyecto</w:t>
       </w:r>
       <w:r>
         <w:rPr>
-          <w:rFonts w:ascii="Times New Roman" w:hAnsi="Times New Roman" w:cs="Times New Roman"/>
-          <w:color w:val="000000" w:themeColor="text1"/>
           <w:spacing w:val="-11"/>
-          <w:sz w:val="24"/>
-          <w:szCs w:val="24"/>
-        </w:rPr>
-        <w:t xml:space="preserve"> </w:t>
-      </w:r>
-      <w:r>
-        <w:rPr>
-          <w:rFonts w:ascii="Times New Roman" w:hAnsi="Times New Roman" w:cs="Times New Roman"/>
-          <w:color w:val="000000" w:themeColor="text1"/>
-          <w:sz w:val="24"/>
-          <w:szCs w:val="24"/>
-        </w:rPr>
+        </w:rPr>
+        <w:t xml:space="preserve"> </w:t>
+      </w:r>
+      <w:r>
         <w:t>consiste</w:t>
       </w:r>
       <w:r>
         <w:rPr>
-          <w:rFonts w:ascii="Times New Roman" w:hAnsi="Times New Roman" w:cs="Times New Roman"/>
-          <w:color w:val="000000" w:themeColor="text1"/>
           <w:spacing w:val="-9"/>
-          <w:sz w:val="24"/>
-          <w:szCs w:val="24"/>
-        </w:rPr>
-        <w:t xml:space="preserve"> </w:t>
-      </w:r>
-      <w:r>
-        <w:rPr>
-          <w:rFonts w:ascii="Times New Roman" w:hAnsi="Times New Roman" w:cs="Times New Roman"/>
-          <w:color w:val="000000" w:themeColor="text1"/>
-          <w:sz w:val="24"/>
-          <w:szCs w:val="24"/>
-        </w:rPr>
+        </w:rPr>
+        <w:t xml:space="preserve"> </w:t>
+      </w:r>
+      <w:r>
         <w:t>en</w:t>
       </w:r>
       <w:r>
         <w:rPr>
-          <w:rFonts w:ascii="Times New Roman" w:hAnsi="Times New Roman" w:cs="Times New Roman"/>
-          <w:color w:val="000000" w:themeColor="text1"/>
           <w:spacing w:val="-12"/>
-          <w:sz w:val="24"/>
-          <w:szCs w:val="24"/>
-        </w:rPr>
-        <w:t xml:space="preserve"> </w:t>
-      </w:r>
-      <w:r>
-        <w:rPr>
-          <w:rFonts w:ascii="Times New Roman" w:hAnsi="Times New Roman" w:cs="Times New Roman"/>
-          <w:color w:val="000000" w:themeColor="text1"/>
-          <w:sz w:val="24"/>
-          <w:szCs w:val="24"/>
-        </w:rPr>
+        </w:rPr>
+        <w:t xml:space="preserve"> </w:t>
+      </w:r>
+      <w:r>
         <w:t>el</w:t>
       </w:r>
       <w:r>
         <w:rPr>
-          <w:rFonts w:ascii="Times New Roman" w:hAnsi="Times New Roman" w:cs="Times New Roman"/>
-          <w:color w:val="000000" w:themeColor="text1"/>
           <w:spacing w:val="-8"/>
-          <w:sz w:val="24"/>
-          <w:szCs w:val="24"/>
-        </w:rPr>
-        <w:t xml:space="preserve"> </w:t>
-      </w:r>
-      <w:r>
-        <w:rPr>
-          <w:rFonts w:ascii="Times New Roman" w:hAnsi="Times New Roman" w:cs="Times New Roman"/>
-          <w:color w:val="000000" w:themeColor="text1"/>
-          <w:sz w:val="24"/>
-          <w:szCs w:val="24"/>
-        </w:rPr>
+        </w:rPr>
+        <w:t xml:space="preserve"> </w:t>
+      </w:r>
+      <w:r>
         <w:t>desarrollo</w:t>
       </w:r>
       <w:r>
         <w:rPr>
-          <w:rFonts w:ascii="Times New Roman" w:hAnsi="Times New Roman" w:cs="Times New Roman"/>
-          <w:color w:val="000000" w:themeColor="text1"/>
           <w:spacing w:val="-8"/>
-          <w:sz w:val="24"/>
-          <w:szCs w:val="24"/>
-        </w:rPr>
-        <w:t xml:space="preserve"> </w:t>
-      </w:r>
-      <w:r>
-        <w:rPr>
-          <w:rFonts w:ascii="Times New Roman" w:hAnsi="Times New Roman" w:cs="Times New Roman"/>
-          <w:color w:val="000000" w:themeColor="text1"/>
-          <w:sz w:val="24"/>
-          <w:szCs w:val="24"/>
-        </w:rPr>
+        </w:rPr>
+        <w:t xml:space="preserve"> </w:t>
+      </w:r>
+      <w:r>
         <w:t>de</w:t>
       </w:r>
       <w:r>
         <w:rPr>
-          <w:rFonts w:ascii="Times New Roman" w:hAnsi="Times New Roman" w:cs="Times New Roman"/>
-          <w:color w:val="000000" w:themeColor="text1"/>
           <w:spacing w:val="-4"/>
-          <w:sz w:val="24"/>
-          <w:szCs w:val="24"/>
-        </w:rPr>
-        <w:t xml:space="preserve"> </w:t>
-      </w:r>
-      <w:r>
-        <w:rPr>
-          <w:rFonts w:ascii="Times New Roman" w:hAnsi="Times New Roman" w:cs="Times New Roman"/>
-          <w:color w:val="000000" w:themeColor="text1"/>
-          <w:sz w:val="24"/>
-          <w:szCs w:val="24"/>
-        </w:rPr>
+        </w:rPr>
+        <w:t xml:space="preserve"> </w:t>
+      </w:r>
+      <w:r>
         <w:t>una</w:t>
       </w:r>
       <w:r>
         <w:rPr>
-          <w:rFonts w:ascii="Times New Roman" w:hAnsi="Times New Roman" w:cs="Times New Roman"/>
-          <w:color w:val="000000" w:themeColor="text1"/>
           <w:spacing w:val="-8"/>
-          <w:sz w:val="24"/>
-          <w:szCs w:val="24"/>
-        </w:rPr>
-        <w:t xml:space="preserve"> </w:t>
-      </w:r>
-      <w:r>
-        <w:rPr>
-          <w:rFonts w:ascii="Times New Roman" w:hAnsi="Times New Roman" w:cs="Times New Roman"/>
-          <w:color w:val="000000" w:themeColor="text1"/>
-          <w:sz w:val="24"/>
-          <w:szCs w:val="24"/>
-        </w:rPr>
+        </w:rPr>
+        <w:t xml:space="preserve"> </w:t>
+      </w:r>
+      <w:r>
         <w:t>aplicación</w:t>
       </w:r>
       <w:r>
         <w:rPr>
-          <w:rFonts w:ascii="Times New Roman" w:hAnsi="Times New Roman" w:cs="Times New Roman"/>
-          <w:color w:val="000000" w:themeColor="text1"/>
           <w:spacing w:val="-8"/>
-          <w:sz w:val="24"/>
-          <w:szCs w:val="24"/>
-        </w:rPr>
-        <w:t xml:space="preserve"> </w:t>
-      </w:r>
-      <w:r>
-        <w:rPr>
-          <w:rFonts w:ascii="Times New Roman" w:hAnsi="Times New Roman" w:cs="Times New Roman"/>
-          <w:color w:val="000000" w:themeColor="text1"/>
-          <w:sz w:val="24"/>
-          <w:szCs w:val="24"/>
-        </w:rPr>
+        </w:rPr>
+        <w:t xml:space="preserve"> </w:t>
+      </w:r>
+      <w:r>
         <w:t>de</w:t>
       </w:r>
       <w:r>
         <w:rPr>
-          <w:rFonts w:ascii="Times New Roman" w:hAnsi="Times New Roman" w:cs="Times New Roman"/>
-          <w:color w:val="000000" w:themeColor="text1"/>
           <w:spacing w:val="-5"/>
-          <w:sz w:val="24"/>
-          <w:szCs w:val="24"/>
-        </w:rPr>
-        <w:t xml:space="preserve"> </w:t>
-      </w:r>
-      <w:r>
-        <w:rPr>
-          <w:rFonts w:ascii="Times New Roman" w:hAnsi="Times New Roman" w:cs="Times New Roman"/>
-          <w:color w:val="000000" w:themeColor="text1"/>
-          <w:sz w:val="24"/>
-          <w:szCs w:val="24"/>
-        </w:rPr>
+        </w:rPr>
+        <w:t xml:space="preserve"> </w:t>
+      </w:r>
+      <w:r>
         <w:t>escritorio</w:t>
       </w:r>
       <w:r>
         <w:rPr>
-          <w:rFonts w:ascii="Times New Roman" w:hAnsi="Times New Roman" w:cs="Times New Roman"/>
-          <w:color w:val="000000" w:themeColor="text1"/>
           <w:spacing w:val="-8"/>
-          <w:sz w:val="24"/>
-          <w:szCs w:val="24"/>
-        </w:rPr>
-        <w:t xml:space="preserve"> </w:t>
-      </w:r>
-      <w:r>
-        <w:rPr>
-          <w:rFonts w:ascii="Times New Roman" w:hAnsi="Times New Roman" w:cs="Times New Roman"/>
-          <w:color w:val="000000" w:themeColor="text1"/>
-          <w:sz w:val="24"/>
-          <w:szCs w:val="24"/>
-        </w:rPr>
+        </w:rPr>
+        <w:t xml:space="preserve"> </w:t>
+      </w:r>
+      <w:r>
         <w:t>con</w:t>
       </w:r>
       <w:r>
         <w:rPr>
-          <w:rFonts w:ascii="Times New Roman" w:hAnsi="Times New Roman" w:cs="Times New Roman"/>
-          <w:color w:val="000000" w:themeColor="text1"/>
           <w:spacing w:val="-7"/>
-          <w:sz w:val="24"/>
-          <w:szCs w:val="24"/>
-        </w:rPr>
-        <w:t xml:space="preserve"> </w:t>
-      </w:r>
-      <w:r>
-        <w:rPr>
-          <w:rFonts w:ascii="Times New Roman" w:hAnsi="Times New Roman" w:cs="Times New Roman"/>
-          <w:color w:val="000000" w:themeColor="text1"/>
-          <w:sz w:val="24"/>
-          <w:szCs w:val="24"/>
-        </w:rPr>
+        </w:rPr>
+        <w:t xml:space="preserve"> </w:t>
+      </w:r>
+      <w:r>
         <w:t>un</w:t>
       </w:r>
       <w:r>
         <w:rPr>
-          <w:rFonts w:ascii="Times New Roman" w:hAnsi="Times New Roman" w:cs="Times New Roman"/>
-          <w:color w:val="000000" w:themeColor="text1"/>
           <w:spacing w:val="-13"/>
-          <w:sz w:val="24"/>
-          <w:szCs w:val="24"/>
-        </w:rPr>
-        <w:t xml:space="preserve"> </w:t>
-      </w:r>
-      <w:r>
-        <w:rPr>
-          <w:rFonts w:ascii="Times New Roman" w:hAnsi="Times New Roman" w:cs="Times New Roman"/>
-          <w:color w:val="000000" w:themeColor="text1"/>
-          <w:sz w:val="24"/>
-          <w:szCs w:val="24"/>
-        </w:rPr>
+        </w:rPr>
+        <w:t xml:space="preserve"> </w:t>
+      </w:r>
+      <w:r>
         <w:t>menú</w:t>
       </w:r>
       <w:r>
         <w:rPr>
-          <w:rFonts w:ascii="Times New Roman" w:hAnsi="Times New Roman" w:cs="Times New Roman"/>
-          <w:color w:val="000000" w:themeColor="text1"/>
           <w:spacing w:val="-12"/>
-          <w:sz w:val="24"/>
-          <w:szCs w:val="24"/>
-        </w:rPr>
-        <w:t xml:space="preserve"> </w:t>
-      </w:r>
-      <w:r>
-        <w:rPr>
-          <w:rFonts w:ascii="Times New Roman" w:hAnsi="Times New Roman" w:cs="Times New Roman"/>
-          <w:color w:val="000000" w:themeColor="text1"/>
-          <w:sz w:val="24"/>
-          <w:szCs w:val="24"/>
-        </w:rPr>
+        </w:rPr>
+        <w:t xml:space="preserve"> </w:t>
+      </w:r>
+      <w:r>
         <w:t>de</w:t>
       </w:r>
       <w:r>
         <w:rPr>
-          <w:rFonts w:ascii="Times New Roman" w:hAnsi="Times New Roman" w:cs="Times New Roman"/>
-          <w:color w:val="000000" w:themeColor="text1"/>
           <w:spacing w:val="-9"/>
-          <w:sz w:val="24"/>
-          <w:szCs w:val="24"/>
-        </w:rPr>
-        <w:t xml:space="preserve"> </w:t>
-      </w:r>
-      <w:r>
-        <w:rPr>
-          <w:rFonts w:ascii="Times New Roman" w:hAnsi="Times New Roman" w:cs="Times New Roman"/>
-          <w:color w:val="000000" w:themeColor="text1"/>
-          <w:sz w:val="24"/>
-          <w:szCs w:val="24"/>
-        </w:rPr>
+        </w:rPr>
+        <w:t xml:space="preserve"> </w:t>
+      </w:r>
+      <w:r>
         <w:t>funciones</w:t>
       </w:r>
       <w:r>
         <w:rPr>
-          <w:rFonts w:ascii="Times New Roman" w:hAnsi="Times New Roman" w:cs="Times New Roman"/>
-          <w:color w:val="000000" w:themeColor="text1"/>
           <w:spacing w:val="-8"/>
-          <w:sz w:val="24"/>
-          <w:szCs w:val="24"/>
-        </w:rPr>
-        <w:t xml:space="preserve"> </w:t>
-      </w:r>
-      <w:r>
-        <w:rPr>
-          <w:rFonts w:ascii="Times New Roman" w:hAnsi="Times New Roman" w:cs="Times New Roman"/>
-          <w:color w:val="000000" w:themeColor="text1"/>
-          <w:sz w:val="24"/>
-          <w:szCs w:val="24"/>
-        </w:rPr>
+        </w:rPr>
+        <w:t xml:space="preserve"> </w:t>
+      </w:r>
+      <w:r>
         <w:t>administrativas</w:t>
       </w:r>
       <w:r>
         <w:rPr>
-          <w:rFonts w:ascii="Times New Roman" w:hAnsi="Times New Roman" w:cs="Times New Roman"/>
-          <w:color w:val="000000" w:themeColor="text1"/>
           <w:spacing w:val="1"/>
-          <w:sz w:val="24"/>
-          <w:szCs w:val="24"/>
-        </w:rPr>
-        <w:t xml:space="preserve"> </w:t>
-      </w:r>
-      <w:r>
-        <w:rPr>
-          <w:rFonts w:ascii="Times New Roman" w:hAnsi="Times New Roman" w:cs="Times New Roman"/>
-          <w:color w:val="000000" w:themeColor="text1"/>
-          <w:sz w:val="24"/>
-          <w:szCs w:val="24"/>
-        </w:rPr>
+        </w:rPr>
+        <w:t xml:space="preserve"> </w:t>
+      </w:r>
+      <w:r>
         <w:t>clasificadas por funcionalidad, capaz de generar de forma dinámica distintas interfaces para que el usuario</w:t>
       </w:r>
       <w:r>
         <w:rPr>
-          <w:rFonts w:ascii="Times New Roman" w:hAnsi="Times New Roman" w:cs="Times New Roman"/>
-          <w:color w:val="000000" w:themeColor="text1"/>
           <w:spacing w:val="1"/>
-          <w:sz w:val="24"/>
-          <w:szCs w:val="24"/>
-        </w:rPr>
-        <w:t xml:space="preserve"> </w:t>
-      </w:r>
-      <w:r>
-        <w:rPr>
-          <w:rFonts w:ascii="Times New Roman" w:hAnsi="Times New Roman" w:cs="Times New Roman"/>
-          <w:color w:val="000000" w:themeColor="text1"/>
+        </w:rPr>
+        <w:t xml:space="preserve"> </w:t>
+      </w:r>
+      <w:r>
+        <w:rPr>
           <w:spacing w:val="-1"/>
-          <w:sz w:val="24"/>
-          <w:szCs w:val="24"/>
         </w:rPr>
         <w:t>pueda</w:t>
       </w:r>
       <w:r>
         <w:rPr>
-          <w:rFonts w:ascii="Times New Roman" w:hAnsi="Times New Roman" w:cs="Times New Roman"/>
-          <w:color w:val="000000" w:themeColor="text1"/>
           <w:spacing w:val="-13"/>
-          <w:sz w:val="24"/>
-          <w:szCs w:val="24"/>
-        </w:rPr>
-        <w:t xml:space="preserve"> </w:t>
-      </w:r>
-      <w:r>
-        <w:rPr>
-          <w:rFonts w:ascii="Times New Roman" w:hAnsi="Times New Roman" w:cs="Times New Roman"/>
-          <w:color w:val="000000" w:themeColor="text1"/>
+        </w:rPr>
+        <w:t xml:space="preserve"> </w:t>
+      </w:r>
+      <w:r>
+        <w:rPr>
           <w:spacing w:val="-1"/>
-          <w:sz w:val="24"/>
-          <w:szCs w:val="24"/>
         </w:rPr>
         <w:t>administrar</w:t>
       </w:r>
       <w:r>
         <w:rPr>
-          <w:rFonts w:ascii="Times New Roman" w:hAnsi="Times New Roman" w:cs="Times New Roman"/>
-          <w:color w:val="000000" w:themeColor="text1"/>
           <w:spacing w:val="-13"/>
-          <w:sz w:val="24"/>
-          <w:szCs w:val="24"/>
-        </w:rPr>
-        <w:t xml:space="preserve"> </w:t>
-      </w:r>
-      <w:r>
-        <w:rPr>
-          <w:rFonts w:ascii="Times New Roman" w:hAnsi="Times New Roman" w:cs="Times New Roman"/>
-          <w:color w:val="000000" w:themeColor="text1"/>
-          <w:sz w:val="24"/>
-          <w:szCs w:val="24"/>
-        </w:rPr>
+        </w:rPr>
+        <w:t xml:space="preserve"> </w:t>
+      </w:r>
+      <w:r>
         <w:t>un</w:t>
       </w:r>
       <w:r>
         <w:rPr>
-          <w:rFonts w:ascii="Times New Roman" w:hAnsi="Times New Roman" w:cs="Times New Roman"/>
-          <w:color w:val="000000" w:themeColor="text1"/>
           <w:spacing w:val="-13"/>
-          <w:sz w:val="24"/>
-          <w:szCs w:val="24"/>
-        </w:rPr>
-        <w:t xml:space="preserve"> </w:t>
-      </w:r>
-      <w:r>
-        <w:rPr>
-          <w:rFonts w:ascii="Times New Roman" w:hAnsi="Times New Roman" w:cs="Times New Roman"/>
-          <w:color w:val="000000" w:themeColor="text1"/>
-          <w:sz w:val="24"/>
-          <w:szCs w:val="24"/>
-        </w:rPr>
+        </w:rPr>
+        <w:t xml:space="preserve"> </w:t>
+      </w:r>
+      <w:r>
         <w:t>negocio.</w:t>
       </w:r>
       <w:r>
         <w:rPr>
-          <w:rFonts w:ascii="Times New Roman" w:hAnsi="Times New Roman" w:cs="Times New Roman"/>
-          <w:color w:val="000000" w:themeColor="text1"/>
           <w:spacing w:val="-14"/>
-          <w:sz w:val="24"/>
-          <w:szCs w:val="24"/>
-        </w:rPr>
-        <w:t xml:space="preserve"> </w:t>
-      </w:r>
-      <w:r>
-        <w:rPr>
-          <w:rFonts w:ascii="Times New Roman" w:hAnsi="Times New Roman" w:cs="Times New Roman"/>
-          <w:color w:val="000000" w:themeColor="text1"/>
-          <w:sz w:val="24"/>
-          <w:szCs w:val="24"/>
-        </w:rPr>
+        </w:rPr>
+        <w:t xml:space="preserve"> </w:t>
+      </w:r>
+      <w:r>
         <w:t>Contará</w:t>
       </w:r>
       <w:r>
         <w:rPr>
-          <w:rFonts w:ascii="Times New Roman" w:hAnsi="Times New Roman" w:cs="Times New Roman"/>
-          <w:color w:val="000000" w:themeColor="text1"/>
           <w:spacing w:val="-13"/>
-          <w:sz w:val="24"/>
-          <w:szCs w:val="24"/>
-        </w:rPr>
-        <w:t xml:space="preserve"> </w:t>
-      </w:r>
-      <w:r>
-        <w:rPr>
-          <w:rFonts w:ascii="Times New Roman" w:hAnsi="Times New Roman" w:cs="Times New Roman"/>
-          <w:color w:val="000000" w:themeColor="text1"/>
-          <w:sz w:val="24"/>
-          <w:szCs w:val="24"/>
-        </w:rPr>
+        </w:rPr>
+        <w:t xml:space="preserve"> </w:t>
+      </w:r>
+      <w:r>
         <w:t>con</w:t>
       </w:r>
       <w:r>
         <w:rPr>
-          <w:rFonts w:ascii="Times New Roman" w:hAnsi="Times New Roman" w:cs="Times New Roman"/>
-          <w:color w:val="000000" w:themeColor="text1"/>
           <w:spacing w:val="-13"/>
-          <w:sz w:val="24"/>
-          <w:szCs w:val="24"/>
-        </w:rPr>
-        <w:t xml:space="preserve"> </w:t>
-      </w:r>
-      <w:r>
-        <w:rPr>
-          <w:rFonts w:ascii="Times New Roman" w:hAnsi="Times New Roman" w:cs="Times New Roman"/>
-          <w:color w:val="000000" w:themeColor="text1"/>
-          <w:sz w:val="24"/>
-          <w:szCs w:val="24"/>
-        </w:rPr>
+        </w:rPr>
+        <w:t xml:space="preserve"> </w:t>
+      </w:r>
+      <w:r>
         <w:t>un</w:t>
       </w:r>
       <w:r>
         <w:rPr>
-          <w:rFonts w:ascii="Times New Roman" w:hAnsi="Times New Roman" w:cs="Times New Roman"/>
-          <w:color w:val="000000" w:themeColor="text1"/>
           <w:spacing w:val="-13"/>
-          <w:sz w:val="24"/>
-          <w:szCs w:val="24"/>
-        </w:rPr>
-        <w:t xml:space="preserve"> </w:t>
-      </w:r>
-      <w:r>
-        <w:rPr>
-          <w:rFonts w:ascii="Times New Roman" w:hAnsi="Times New Roman" w:cs="Times New Roman"/>
-          <w:color w:val="000000" w:themeColor="text1"/>
-          <w:sz w:val="24"/>
-          <w:szCs w:val="24"/>
-        </w:rPr>
+        </w:rPr>
+        <w:t xml:space="preserve"> </w:t>
+      </w:r>
+      <w:r>
         <w:t>sistema</w:t>
       </w:r>
       <w:r>
         <w:rPr>
-          <w:rFonts w:ascii="Times New Roman" w:hAnsi="Times New Roman" w:cs="Times New Roman"/>
-          <w:color w:val="000000" w:themeColor="text1"/>
           <w:spacing w:val="-8"/>
-          <w:sz w:val="24"/>
-          <w:szCs w:val="24"/>
-        </w:rPr>
-        <w:t xml:space="preserve"> </w:t>
-      </w:r>
-      <w:r>
-        <w:rPr>
-          <w:rFonts w:ascii="Times New Roman" w:hAnsi="Times New Roman" w:cs="Times New Roman"/>
-          <w:color w:val="000000" w:themeColor="text1"/>
-          <w:sz w:val="24"/>
-          <w:szCs w:val="24"/>
-        </w:rPr>
+        </w:rPr>
+        <w:t xml:space="preserve"> </w:t>
+      </w:r>
+      <w:r>
         <w:t>de</w:t>
       </w:r>
       <w:r>
         <w:rPr>
-          <w:rFonts w:ascii="Times New Roman" w:hAnsi="Times New Roman" w:cs="Times New Roman"/>
-          <w:color w:val="000000" w:themeColor="text1"/>
           <w:spacing w:val="-11"/>
-          <w:sz w:val="24"/>
-          <w:szCs w:val="24"/>
-        </w:rPr>
-        <w:t xml:space="preserve"> </w:t>
-      </w:r>
-      <w:r>
-        <w:rPr>
-          <w:rFonts w:ascii="Times New Roman" w:hAnsi="Times New Roman" w:cs="Times New Roman"/>
-          <w:color w:val="000000" w:themeColor="text1"/>
-          <w:sz w:val="24"/>
-          <w:szCs w:val="24"/>
-        </w:rPr>
+        </w:rPr>
+        <w:t xml:space="preserve"> </w:t>
+      </w:r>
+      <w:r>
         <w:t>carga</w:t>
       </w:r>
       <w:r>
         <w:rPr>
-          <w:rFonts w:ascii="Times New Roman" w:hAnsi="Times New Roman" w:cs="Times New Roman"/>
-          <w:color w:val="000000" w:themeColor="text1"/>
           <w:spacing w:val="-9"/>
-          <w:sz w:val="24"/>
-          <w:szCs w:val="24"/>
-        </w:rPr>
-        <w:t xml:space="preserve"> </w:t>
-      </w:r>
-      <w:r>
-        <w:rPr>
-          <w:rFonts w:ascii="Times New Roman" w:hAnsi="Times New Roman" w:cs="Times New Roman"/>
-          <w:color w:val="000000" w:themeColor="text1"/>
-          <w:sz w:val="24"/>
-          <w:szCs w:val="24"/>
-        </w:rPr>
+        </w:rPr>
+        <w:t xml:space="preserve"> </w:t>
+      </w:r>
+      <w:r>
         <w:t>de</w:t>
       </w:r>
       <w:r>
         <w:rPr>
-          <w:rFonts w:ascii="Times New Roman" w:hAnsi="Times New Roman" w:cs="Times New Roman"/>
-          <w:color w:val="000000" w:themeColor="text1"/>
           <w:spacing w:val="-9"/>
-          <w:sz w:val="24"/>
-          <w:szCs w:val="24"/>
-        </w:rPr>
-        <w:t xml:space="preserve"> </w:t>
-      </w:r>
-      <w:r>
-        <w:rPr>
-          <w:rFonts w:ascii="Times New Roman" w:hAnsi="Times New Roman" w:cs="Times New Roman"/>
-          <w:color w:val="000000" w:themeColor="text1"/>
-          <w:sz w:val="24"/>
-          <w:szCs w:val="24"/>
-        </w:rPr>
+        </w:rPr>
+        <w:t xml:space="preserve"> </w:t>
+      </w:r>
+      <w:r>
         <w:t>archivos,</w:t>
       </w:r>
       <w:r>
         <w:rPr>
-          <w:rFonts w:ascii="Times New Roman" w:hAnsi="Times New Roman" w:cs="Times New Roman"/>
-          <w:color w:val="000000" w:themeColor="text1"/>
           <w:spacing w:val="-9"/>
-          <w:sz w:val="24"/>
-          <w:szCs w:val="24"/>
-        </w:rPr>
-        <w:t xml:space="preserve"> </w:t>
-      </w:r>
-      <w:r>
-        <w:rPr>
-          <w:rFonts w:ascii="Times New Roman" w:hAnsi="Times New Roman" w:cs="Times New Roman"/>
-          <w:color w:val="000000" w:themeColor="text1"/>
-          <w:sz w:val="24"/>
-          <w:szCs w:val="24"/>
-        </w:rPr>
+        </w:rPr>
+        <w:t xml:space="preserve"> </w:t>
+      </w:r>
+      <w:r>
         <w:t>y</w:t>
       </w:r>
       <w:r>
         <w:rPr>
-          <w:rFonts w:ascii="Times New Roman" w:hAnsi="Times New Roman" w:cs="Times New Roman"/>
-          <w:color w:val="000000" w:themeColor="text1"/>
           <w:spacing w:val="-11"/>
-          <w:sz w:val="24"/>
-          <w:szCs w:val="24"/>
-        </w:rPr>
-        <w:t xml:space="preserve"> </w:t>
-      </w:r>
-      <w:r>
-        <w:rPr>
-          <w:rFonts w:ascii="Times New Roman" w:hAnsi="Times New Roman" w:cs="Times New Roman"/>
-          <w:color w:val="000000" w:themeColor="text1"/>
-          <w:sz w:val="24"/>
-          <w:szCs w:val="24"/>
-        </w:rPr>
+        </w:rPr>
+        <w:t xml:space="preserve"> </w:t>
+      </w:r>
+      <w:r>
         <w:t>la</w:t>
       </w:r>
       <w:r>
         <w:rPr>
-          <w:rFonts w:ascii="Times New Roman" w:hAnsi="Times New Roman" w:cs="Times New Roman"/>
-          <w:color w:val="000000" w:themeColor="text1"/>
           <w:spacing w:val="-9"/>
-          <w:sz w:val="24"/>
-          <w:szCs w:val="24"/>
-        </w:rPr>
-        <w:t xml:space="preserve"> </w:t>
-      </w:r>
-      <w:r>
-        <w:rPr>
-          <w:rFonts w:ascii="Times New Roman" w:hAnsi="Times New Roman" w:cs="Times New Roman"/>
-          <w:color w:val="000000" w:themeColor="text1"/>
-          <w:sz w:val="24"/>
-          <w:szCs w:val="24"/>
-        </w:rPr>
+        </w:rPr>
+        <w:t xml:space="preserve"> </w:t>
+      </w:r>
+      <w:r>
         <w:t>capacidad</w:t>
       </w:r>
       <w:r>
         <w:rPr>
-          <w:rFonts w:ascii="Times New Roman" w:hAnsi="Times New Roman" w:cs="Times New Roman"/>
-          <w:color w:val="000000" w:themeColor="text1"/>
           <w:spacing w:val="-12"/>
-          <w:sz w:val="24"/>
-          <w:szCs w:val="24"/>
-        </w:rPr>
-        <w:t xml:space="preserve"> </w:t>
-      </w:r>
-      <w:r>
-        <w:rPr>
-          <w:rFonts w:ascii="Times New Roman" w:hAnsi="Times New Roman" w:cs="Times New Roman"/>
-          <w:color w:val="000000" w:themeColor="text1"/>
-          <w:sz w:val="24"/>
-          <w:szCs w:val="24"/>
-        </w:rPr>
+        </w:rPr>
+        <w:t xml:space="preserve"> </w:t>
+      </w:r>
+      <w:r>
         <w:t>de</w:t>
       </w:r>
       <w:r>
         <w:rPr>
-          <w:rFonts w:ascii="Times New Roman" w:hAnsi="Times New Roman" w:cs="Times New Roman"/>
-          <w:color w:val="000000" w:themeColor="text1"/>
           <w:spacing w:val="-12"/>
-          <w:sz w:val="24"/>
-          <w:szCs w:val="24"/>
-        </w:rPr>
-        <w:t xml:space="preserve"> </w:t>
-      </w:r>
-      <w:r>
-        <w:rPr>
-          <w:rFonts w:ascii="Times New Roman" w:hAnsi="Times New Roman" w:cs="Times New Roman"/>
-          <w:color w:val="000000" w:themeColor="text1"/>
-          <w:sz w:val="24"/>
-          <w:szCs w:val="24"/>
-        </w:rPr>
+        </w:rPr>
+        <w:t xml:space="preserve"> </w:t>
+      </w:r>
+      <w:r>
         <w:t>generar</w:t>
       </w:r>
       <w:r>
         <w:rPr>
-          <w:rFonts w:ascii="Times New Roman" w:hAnsi="Times New Roman" w:cs="Times New Roman"/>
-          <w:color w:val="000000" w:themeColor="text1"/>
           <w:spacing w:val="-12"/>
-          <w:sz w:val="24"/>
-          <w:szCs w:val="24"/>
-        </w:rPr>
-        <w:t xml:space="preserve"> </w:t>
-      </w:r>
-      <w:r>
-        <w:rPr>
-          <w:rFonts w:ascii="Times New Roman" w:hAnsi="Times New Roman" w:cs="Times New Roman"/>
-          <w:color w:val="000000" w:themeColor="text1"/>
-          <w:sz w:val="24"/>
-          <w:szCs w:val="24"/>
-        </w:rPr>
+        </w:rPr>
+        <w:t xml:space="preserve"> </w:t>
+      </w:r>
+      <w:r>
         <w:t>reportes</w:t>
       </w:r>
       <w:r>
         <w:rPr>
-          <w:rFonts w:ascii="Times New Roman" w:hAnsi="Times New Roman" w:cs="Times New Roman"/>
-          <w:color w:val="000000" w:themeColor="text1"/>
           <w:spacing w:val="1"/>
-          <w:sz w:val="24"/>
-          <w:szCs w:val="24"/>
-        </w:rPr>
-        <w:t xml:space="preserve"> </w:t>
-      </w:r>
-      <w:r>
-        <w:rPr>
-          <w:rFonts w:ascii="Times New Roman" w:hAnsi="Times New Roman" w:cs="Times New Roman"/>
-          <w:color w:val="000000" w:themeColor="text1"/>
-          <w:sz w:val="24"/>
-          <w:szCs w:val="24"/>
-        </w:rPr>
+        </w:rPr>
+        <w:t xml:space="preserve"> </w:t>
+      </w:r>
+      <w:r>
         <w:t>estadísticos</w:t>
       </w:r>
       <w:r>
         <w:rPr>
-          <w:rFonts w:ascii="Times New Roman" w:hAnsi="Times New Roman" w:cs="Times New Roman"/>
-          <w:color w:val="000000" w:themeColor="text1"/>
           <w:spacing w:val="-2"/>
-          <w:sz w:val="24"/>
-          <w:szCs w:val="24"/>
-        </w:rPr>
-        <w:t xml:space="preserve"> </w:t>
-      </w:r>
-      <w:r>
-        <w:rPr>
-          <w:rFonts w:ascii="Times New Roman" w:hAnsi="Times New Roman" w:cs="Times New Roman"/>
-          <w:color w:val="000000" w:themeColor="text1"/>
-          <w:sz w:val="24"/>
-          <w:szCs w:val="24"/>
-        </w:rPr>
+        </w:rPr>
+        <w:t xml:space="preserve"> </w:t>
+      </w:r>
+      <w:r>
         <w:t>con</w:t>
       </w:r>
       <w:r>
         <w:rPr>
-          <w:rFonts w:ascii="Times New Roman" w:hAnsi="Times New Roman" w:cs="Times New Roman"/>
-          <w:color w:val="000000" w:themeColor="text1"/>
           <w:spacing w:val="-3"/>
-          <w:sz w:val="24"/>
-          <w:szCs w:val="24"/>
-        </w:rPr>
-        <w:t xml:space="preserve"> </w:t>
-      </w:r>
-      <w:r>
-        <w:rPr>
-          <w:rFonts w:ascii="Times New Roman" w:hAnsi="Times New Roman" w:cs="Times New Roman"/>
-          <w:color w:val="000000" w:themeColor="text1"/>
-          <w:sz w:val="24"/>
-          <w:szCs w:val="24"/>
-        </w:rPr>
+        </w:rPr>
+        <w:t xml:space="preserve"> </w:t>
+      </w:r>
+      <w:r>
         <w:t>HTML.</w:t>
       </w:r>
     </w:p>
@@ -840,7 +1049,6 @@
     </w:p>
     <w:p>
       <w:pPr>
-        <w:pStyle w:val="Ttulo2"/>
         <w:rPr>
           <w:rFonts w:ascii="Times New Roman" w:hAnsi="Times New Roman" w:cs="Times New Roman"/>
         </w:rPr>
@@ -850,7 +1058,19 @@
         <w:rPr>
           <w:rFonts w:ascii="Times New Roman" w:hAnsi="Times New Roman" w:cs="Times New Roman"/>
         </w:rPr>
-        <w:t>APLICACIÓN:</w:t>
+        <w:t>A</w:t>
+      </w:r>
+      <w:r>
+        <w:rPr>
+          <w:rFonts w:ascii="Times New Roman" w:hAnsi="Times New Roman" w:cs="Times New Roman"/>
+        </w:rPr>
+        <w:t>plicación</w:t>
+      </w:r>
+      <w:r>
+        <w:rPr>
+          <w:rFonts w:ascii="Times New Roman" w:hAnsi="Times New Roman" w:cs="Times New Roman"/>
+        </w:rPr>
+        <w:t>:</w:t>
       </w:r>
       <w:bookmarkEnd w:id="2"/>
     </w:p>
@@ -858,20 +1078,19 @@
       <w:pPr>
         <w:pStyle w:val="Textoindependiente"/>
         <w:spacing w:before="127"/>
-        <w:ind w:left="652"/>
-        <w:rPr>
-          <w:rFonts w:ascii="Times New Roman" w:hAnsi="Times New Roman" w:cs="Times New Roman"/>
-          <w:color w:val="000000" w:themeColor="text1"/>
-          <w:sz w:val="24"/>
-          <w:szCs w:val="24"/>
-        </w:rPr>
-      </w:pPr>
-      <w:r>
-        <w:rPr>
-          <w:rFonts w:ascii="Times New Roman" w:hAnsi="Times New Roman" w:cs="Times New Roman"/>
-          <w:color w:val="000000" w:themeColor="text1"/>
-          <w:sz w:val="24"/>
-          <w:szCs w:val="24"/>
+        <w:rPr>
+          <w:rFonts w:ascii="Times New Roman" w:hAnsi="Times New Roman" w:cs="Times New Roman"/>
+          <w:color w:val="000000" w:themeColor="text1"/>
+          <w:sz w:val="24"/>
+          <w:szCs w:val="24"/>
+        </w:rPr>
+      </w:pPr>
+      <w:r>
+        <w:rPr>
+          <w:rFonts w:ascii="Times New Roman" w:hAnsi="Times New Roman" w:cs="Times New Roman"/>
+          <w:color w:val="000000" w:themeColor="text1"/>
+          <w:sz w:val="22"/>
+          <w:szCs w:val="22"/>
         </w:rPr>
         <w:t>A</w:t>
       </w:r>
@@ -880,17 +1099,17 @@
           <w:rFonts w:ascii="Times New Roman" w:hAnsi="Times New Roman" w:cs="Times New Roman"/>
           <w:color w:val="000000" w:themeColor="text1"/>
           <w:spacing w:val="-3"/>
-          <w:sz w:val="24"/>
-          <w:szCs w:val="24"/>
-        </w:rPr>
-        <w:t xml:space="preserve"> </w:t>
-      </w:r>
-      <w:r>
-        <w:rPr>
-          <w:rFonts w:ascii="Times New Roman" w:hAnsi="Times New Roman" w:cs="Times New Roman"/>
-          <w:color w:val="000000" w:themeColor="text1"/>
-          <w:sz w:val="24"/>
-          <w:szCs w:val="24"/>
+          <w:sz w:val="22"/>
+          <w:szCs w:val="22"/>
+        </w:rPr>
+        <w:t xml:space="preserve"> </w:t>
+      </w:r>
+      <w:r>
+        <w:rPr>
+          <w:rFonts w:ascii="Times New Roman" w:hAnsi="Times New Roman" w:cs="Times New Roman"/>
+          <w:color w:val="000000" w:themeColor="text1"/>
+          <w:sz w:val="22"/>
+          <w:szCs w:val="22"/>
         </w:rPr>
         <w:t>continuación, se</w:t>
       </w:r>
@@ -899,17 +1118,17 @@
           <w:rFonts w:ascii="Times New Roman" w:hAnsi="Times New Roman" w:cs="Times New Roman"/>
           <w:color w:val="000000" w:themeColor="text1"/>
           <w:spacing w:val="1"/>
-          <w:sz w:val="24"/>
-          <w:szCs w:val="24"/>
-        </w:rPr>
-        <w:t xml:space="preserve"> </w:t>
-      </w:r>
-      <w:r>
-        <w:rPr>
-          <w:rFonts w:ascii="Times New Roman" w:hAnsi="Times New Roman" w:cs="Times New Roman"/>
-          <w:color w:val="000000" w:themeColor="text1"/>
-          <w:sz w:val="24"/>
-          <w:szCs w:val="24"/>
+          <w:sz w:val="22"/>
+          <w:szCs w:val="22"/>
+        </w:rPr>
+        <w:t xml:space="preserve"> </w:t>
+      </w:r>
+      <w:r>
+        <w:rPr>
+          <w:rFonts w:ascii="Times New Roman" w:hAnsi="Times New Roman" w:cs="Times New Roman"/>
+          <w:color w:val="000000" w:themeColor="text1"/>
+          <w:sz w:val="22"/>
+          <w:szCs w:val="22"/>
         </w:rPr>
         <w:t>definen</w:t>
       </w:r>
@@ -918,17 +1137,17 @@
           <w:rFonts w:ascii="Times New Roman" w:hAnsi="Times New Roman" w:cs="Times New Roman"/>
           <w:color w:val="000000" w:themeColor="text1"/>
           <w:spacing w:val="-1"/>
-          <w:sz w:val="24"/>
-          <w:szCs w:val="24"/>
-        </w:rPr>
-        <w:t xml:space="preserve"> </w:t>
-      </w:r>
-      <w:r>
-        <w:rPr>
-          <w:rFonts w:ascii="Times New Roman" w:hAnsi="Times New Roman" w:cs="Times New Roman"/>
-          <w:color w:val="000000" w:themeColor="text1"/>
-          <w:sz w:val="24"/>
-          <w:szCs w:val="24"/>
+          <w:sz w:val="22"/>
+          <w:szCs w:val="22"/>
+        </w:rPr>
+        <w:t xml:space="preserve"> </w:t>
+      </w:r>
+      <w:r>
+        <w:rPr>
+          <w:rFonts w:ascii="Times New Roman" w:hAnsi="Times New Roman" w:cs="Times New Roman"/>
+          <w:color w:val="000000" w:themeColor="text1"/>
+          <w:sz w:val="22"/>
+          <w:szCs w:val="22"/>
         </w:rPr>
         <w:t>y</w:t>
       </w:r>
@@ -937,17 +1156,17 @@
           <w:rFonts w:ascii="Times New Roman" w:hAnsi="Times New Roman" w:cs="Times New Roman"/>
           <w:color w:val="000000" w:themeColor="text1"/>
           <w:spacing w:val="-3"/>
-          <w:sz w:val="24"/>
-          <w:szCs w:val="24"/>
-        </w:rPr>
-        <w:t xml:space="preserve"> </w:t>
-      </w:r>
-      <w:r>
-        <w:rPr>
-          <w:rFonts w:ascii="Times New Roman" w:hAnsi="Times New Roman" w:cs="Times New Roman"/>
-          <w:color w:val="000000" w:themeColor="text1"/>
-          <w:sz w:val="24"/>
-          <w:szCs w:val="24"/>
+          <w:sz w:val="22"/>
+          <w:szCs w:val="22"/>
+        </w:rPr>
+        <w:t xml:space="preserve"> </w:t>
+      </w:r>
+      <w:r>
+        <w:rPr>
+          <w:rFonts w:ascii="Times New Roman" w:hAnsi="Times New Roman" w:cs="Times New Roman"/>
+          <w:color w:val="000000" w:themeColor="text1"/>
+          <w:sz w:val="22"/>
+          <w:szCs w:val="22"/>
         </w:rPr>
         <w:t>describen</w:t>
       </w:r>
@@ -956,17 +1175,17 @@
           <w:rFonts w:ascii="Times New Roman" w:hAnsi="Times New Roman" w:cs="Times New Roman"/>
           <w:color w:val="000000" w:themeColor="text1"/>
           <w:spacing w:val="-3"/>
-          <w:sz w:val="24"/>
-          <w:szCs w:val="24"/>
-        </w:rPr>
-        <w:t xml:space="preserve"> </w:t>
-      </w:r>
-      <w:r>
-        <w:rPr>
-          <w:rFonts w:ascii="Times New Roman" w:hAnsi="Times New Roman" w:cs="Times New Roman"/>
-          <w:color w:val="000000" w:themeColor="text1"/>
-          <w:sz w:val="24"/>
-          <w:szCs w:val="24"/>
+          <w:sz w:val="22"/>
+          <w:szCs w:val="22"/>
+        </w:rPr>
+        <w:t xml:space="preserve"> </w:t>
+      </w:r>
+      <w:r>
+        <w:rPr>
+          <w:rFonts w:ascii="Times New Roman" w:hAnsi="Times New Roman" w:cs="Times New Roman"/>
+          <w:color w:val="000000" w:themeColor="text1"/>
+          <w:sz w:val="22"/>
+          <w:szCs w:val="22"/>
         </w:rPr>
         <w:t>las</w:t>
       </w:r>
@@ -975,17 +1194,17 @@
           <w:rFonts w:ascii="Times New Roman" w:hAnsi="Times New Roman" w:cs="Times New Roman"/>
           <w:color w:val="000000" w:themeColor="text1"/>
           <w:spacing w:val="-1"/>
-          <w:sz w:val="24"/>
-          <w:szCs w:val="24"/>
-        </w:rPr>
-        <w:t xml:space="preserve"> </w:t>
-      </w:r>
-      <w:r>
-        <w:rPr>
-          <w:rFonts w:ascii="Times New Roman" w:hAnsi="Times New Roman" w:cs="Times New Roman"/>
-          <w:color w:val="000000" w:themeColor="text1"/>
-          <w:sz w:val="24"/>
-          <w:szCs w:val="24"/>
+          <w:sz w:val="22"/>
+          <w:szCs w:val="22"/>
+        </w:rPr>
+        <w:t xml:space="preserve"> </w:t>
+      </w:r>
+      <w:r>
+        <w:rPr>
+          <w:rFonts w:ascii="Times New Roman" w:hAnsi="Times New Roman" w:cs="Times New Roman"/>
+          <w:color w:val="000000" w:themeColor="text1"/>
+          <w:sz w:val="22"/>
+          <w:szCs w:val="22"/>
         </w:rPr>
         <w:t>vistas</w:t>
       </w:r>
@@ -994,17 +1213,17 @@
           <w:rFonts w:ascii="Times New Roman" w:hAnsi="Times New Roman" w:cs="Times New Roman"/>
           <w:color w:val="000000" w:themeColor="text1"/>
           <w:spacing w:val="-6"/>
-          <w:sz w:val="24"/>
-          <w:szCs w:val="24"/>
-        </w:rPr>
-        <w:t xml:space="preserve"> </w:t>
-      </w:r>
-      <w:r>
-        <w:rPr>
-          <w:rFonts w:ascii="Times New Roman" w:hAnsi="Times New Roman" w:cs="Times New Roman"/>
-          <w:color w:val="000000" w:themeColor="text1"/>
-          <w:sz w:val="24"/>
-          <w:szCs w:val="24"/>
+          <w:sz w:val="22"/>
+          <w:szCs w:val="22"/>
+        </w:rPr>
+        <w:t xml:space="preserve"> </w:t>
+      </w:r>
+      <w:r>
+        <w:rPr>
+          <w:rFonts w:ascii="Times New Roman" w:hAnsi="Times New Roman" w:cs="Times New Roman"/>
+          <w:color w:val="000000" w:themeColor="text1"/>
+          <w:sz w:val="22"/>
+          <w:szCs w:val="22"/>
         </w:rPr>
         <w:t>con</w:t>
       </w:r>
@@ -1013,17 +1232,17 @@
           <w:rFonts w:ascii="Times New Roman" w:hAnsi="Times New Roman" w:cs="Times New Roman"/>
           <w:color w:val="000000" w:themeColor="text1"/>
           <w:spacing w:val="-4"/>
-          <w:sz w:val="24"/>
-          <w:szCs w:val="24"/>
-        </w:rPr>
-        <w:t xml:space="preserve"> </w:t>
-      </w:r>
-      <w:r>
-        <w:rPr>
-          <w:rFonts w:ascii="Times New Roman" w:hAnsi="Times New Roman" w:cs="Times New Roman"/>
-          <w:color w:val="000000" w:themeColor="text1"/>
-          <w:sz w:val="24"/>
-          <w:szCs w:val="24"/>
+          <w:sz w:val="22"/>
+          <w:szCs w:val="22"/>
+        </w:rPr>
+        <w:t xml:space="preserve"> </w:t>
+      </w:r>
+      <w:r>
+        <w:rPr>
+          <w:rFonts w:ascii="Times New Roman" w:hAnsi="Times New Roman" w:cs="Times New Roman"/>
+          <w:color w:val="000000" w:themeColor="text1"/>
+          <w:sz w:val="22"/>
+          <w:szCs w:val="22"/>
         </w:rPr>
         <w:t>las</w:t>
       </w:r>
@@ -1032,17 +1251,17 @@
           <w:rFonts w:ascii="Times New Roman" w:hAnsi="Times New Roman" w:cs="Times New Roman"/>
           <w:color w:val="000000" w:themeColor="text1"/>
           <w:spacing w:val="-1"/>
-          <w:sz w:val="24"/>
-          <w:szCs w:val="24"/>
-        </w:rPr>
-        <w:t xml:space="preserve"> </w:t>
-      </w:r>
-      <w:r>
-        <w:rPr>
-          <w:rFonts w:ascii="Times New Roman" w:hAnsi="Times New Roman" w:cs="Times New Roman"/>
-          <w:color w:val="000000" w:themeColor="text1"/>
-          <w:sz w:val="24"/>
-          <w:szCs w:val="24"/>
+          <w:sz w:val="22"/>
+          <w:szCs w:val="22"/>
+        </w:rPr>
+        <w:t xml:space="preserve"> </w:t>
+      </w:r>
+      <w:r>
+        <w:rPr>
+          <w:rFonts w:ascii="Times New Roman" w:hAnsi="Times New Roman" w:cs="Times New Roman"/>
+          <w:color w:val="000000" w:themeColor="text1"/>
+          <w:sz w:val="22"/>
+          <w:szCs w:val="22"/>
         </w:rPr>
         <w:t>que</w:t>
       </w:r>
@@ -1051,17 +1270,17 @@
           <w:rFonts w:ascii="Times New Roman" w:hAnsi="Times New Roman" w:cs="Times New Roman"/>
           <w:color w:val="000000" w:themeColor="text1"/>
           <w:spacing w:val="1"/>
-          <w:sz w:val="24"/>
-          <w:szCs w:val="24"/>
-        </w:rPr>
-        <w:t xml:space="preserve"> </w:t>
-      </w:r>
-      <w:r>
-        <w:rPr>
-          <w:rFonts w:ascii="Times New Roman" w:hAnsi="Times New Roman" w:cs="Times New Roman"/>
-          <w:color w:val="000000" w:themeColor="text1"/>
-          <w:sz w:val="24"/>
-          <w:szCs w:val="24"/>
+          <w:sz w:val="22"/>
+          <w:szCs w:val="22"/>
+        </w:rPr>
+        <w:t xml:space="preserve"> </w:t>
+      </w:r>
+      <w:r>
+        <w:rPr>
+          <w:rFonts w:ascii="Times New Roman" w:hAnsi="Times New Roman" w:cs="Times New Roman"/>
+          <w:color w:val="000000" w:themeColor="text1"/>
+          <w:sz w:val="22"/>
+          <w:szCs w:val="22"/>
         </w:rPr>
         <w:t>debe</w:t>
       </w:r>
@@ -1070,17 +1289,17 @@
           <w:rFonts w:ascii="Times New Roman" w:hAnsi="Times New Roman" w:cs="Times New Roman"/>
           <w:color w:val="000000" w:themeColor="text1"/>
           <w:spacing w:val="1"/>
-          <w:sz w:val="24"/>
-          <w:szCs w:val="24"/>
-        </w:rPr>
-        <w:t xml:space="preserve"> </w:t>
-      </w:r>
-      <w:r>
-        <w:rPr>
-          <w:rFonts w:ascii="Times New Roman" w:hAnsi="Times New Roman" w:cs="Times New Roman"/>
-          <w:color w:val="000000" w:themeColor="text1"/>
-          <w:sz w:val="24"/>
-          <w:szCs w:val="24"/>
+          <w:sz w:val="22"/>
+          <w:szCs w:val="22"/>
+        </w:rPr>
+        <w:t xml:space="preserve"> </w:t>
+      </w:r>
+      <w:r>
+        <w:rPr>
+          <w:rFonts w:ascii="Times New Roman" w:hAnsi="Times New Roman" w:cs="Times New Roman"/>
+          <w:color w:val="000000" w:themeColor="text1"/>
+          <w:sz w:val="22"/>
+          <w:szCs w:val="22"/>
         </w:rPr>
         <w:t>contar</w:t>
       </w:r>
@@ -1089,17 +1308,17 @@
           <w:rFonts w:ascii="Times New Roman" w:hAnsi="Times New Roman" w:cs="Times New Roman"/>
           <w:color w:val="000000" w:themeColor="text1"/>
           <w:spacing w:val="-4"/>
-          <w:sz w:val="24"/>
-          <w:szCs w:val="24"/>
-        </w:rPr>
-        <w:t xml:space="preserve"> </w:t>
-      </w:r>
-      <w:r>
-        <w:rPr>
-          <w:rFonts w:ascii="Times New Roman" w:hAnsi="Times New Roman" w:cs="Times New Roman"/>
-          <w:color w:val="000000" w:themeColor="text1"/>
-          <w:sz w:val="24"/>
-          <w:szCs w:val="24"/>
+          <w:sz w:val="22"/>
+          <w:szCs w:val="22"/>
+        </w:rPr>
+        <w:t xml:space="preserve"> </w:t>
+      </w:r>
+      <w:r>
+        <w:rPr>
+          <w:rFonts w:ascii="Times New Roman" w:hAnsi="Times New Roman" w:cs="Times New Roman"/>
+          <w:color w:val="000000" w:themeColor="text1"/>
+          <w:sz w:val="22"/>
+          <w:szCs w:val="22"/>
         </w:rPr>
         <w:t>la</w:t>
       </w:r>
@@ -1108,36 +1327,58 @@
           <w:rFonts w:ascii="Times New Roman" w:hAnsi="Times New Roman" w:cs="Times New Roman"/>
           <w:color w:val="000000" w:themeColor="text1"/>
           <w:spacing w:val="1"/>
-          <w:sz w:val="24"/>
-          <w:szCs w:val="24"/>
-        </w:rPr>
-        <w:t xml:space="preserve"> </w:t>
-      </w:r>
-      <w:r>
-        <w:rPr>
-          <w:rFonts w:ascii="Times New Roman" w:hAnsi="Times New Roman" w:cs="Times New Roman"/>
-          <w:color w:val="000000" w:themeColor="text1"/>
-          <w:sz w:val="24"/>
-          <w:szCs w:val="24"/>
-        </w:rPr>
-        <w:t>aplicación.</w:t>
+          <w:sz w:val="22"/>
+          <w:szCs w:val="22"/>
+        </w:rPr>
+        <w:t xml:space="preserve"> </w:t>
+      </w:r>
+      <w:r>
+        <w:rPr>
+          <w:rFonts w:ascii="Times New Roman" w:hAnsi="Times New Roman" w:cs="Times New Roman"/>
+          <w:color w:val="000000" w:themeColor="text1"/>
+          <w:sz w:val="22"/>
+          <w:szCs w:val="22"/>
+        </w:rPr>
+        <w:t>aplicación</w:t>
+      </w:r>
+      <w:r>
+        <w:rPr>
+          <w:rFonts w:ascii="Times New Roman" w:hAnsi="Times New Roman" w:cs="Times New Roman"/>
+          <w:color w:val="000000" w:themeColor="text1"/>
+          <w:sz w:val="24"/>
+          <w:szCs w:val="24"/>
+        </w:rPr>
+        <w:t>.</w:t>
       </w:r>
     </w:p>
     <w:p>
       <w:pPr>
-        <w:pStyle w:val="Ttulo3"/>
-        <w:spacing w:before="125"/>
-        <w:rPr>
-          <w:rFonts w:ascii="Times New Roman" w:hAnsi="Times New Roman" w:cs="Times New Roman"/>
+        <w:rPr>
+          <w:rFonts w:ascii="Times New Roman" w:hAnsi="Times New Roman" w:cs="Times New Roman"/>
+          <w:color w:val="000000" w:themeColor="text1"/>
           <w:sz w:val="24"/>
           <w:szCs w:val="24"/>
         </w:rPr>
       </w:pPr>
       <w:bookmarkStart w:id="3" w:name="_Toc107945768"/>
-      <w:r>
-        <w:rPr>
-          <w:rFonts w:ascii="Times New Roman" w:hAnsi="Times New Roman" w:cs="Times New Roman"/>
-          <w:color w:val="575757"/>
+    </w:p>
+    <w:p>
+      <w:pPr>
+        <w:rPr>
+          <w:rFonts w:ascii="Times New Roman" w:hAnsi="Times New Roman" w:cs="Times New Roman"/>
+          <w:b/>
+          <w:bCs/>
+          <w:color w:val="000000" w:themeColor="text1"/>
+          <w:sz w:val="24"/>
+          <w:szCs w:val="24"/>
+        </w:rPr>
+      </w:pPr>
+      <w:r>
+        <w:rPr>
+          <w:rFonts w:ascii="Times New Roman" w:hAnsi="Times New Roman" w:cs="Times New Roman"/>
+          <w:b/>
+          <w:bCs/>
+          <w:color w:val="000000" w:themeColor="text1"/>
           <w:sz w:val="24"/>
           <w:szCs w:val="24"/>
         </w:rPr>
@@ -1149,7 +1390,7 @@
       <w:pPr>
         <w:pStyle w:val="Textoindependiente"/>
         <w:spacing w:before="128" w:line="237" w:lineRule="auto"/>
-        <w:ind w:left="652" w:right="230"/>
+        <w:ind w:right="230"/>
         <w:jc w:val="both"/>
         <w:rPr>
           <w:rFonts w:ascii="Times New Roman" w:hAnsi="Times New Roman" w:cs="Times New Roman"/>
@@ -1163,8 +1404,8 @@
           <w:rFonts w:ascii="Times New Roman" w:hAnsi="Times New Roman" w:cs="Times New Roman"/>
           <w:noProof/>
           <w:color w:val="000000" w:themeColor="text1"/>
-          <w:sz w:val="24"/>
-          <w:szCs w:val="24"/>
+          <w:sz w:val="22"/>
+          <w:szCs w:val="22"/>
         </w:rPr>
         <mc:AlternateContent>
           <mc:Choice Requires="wpg">
@@ -1206,7 +1447,7 @@
                           </pic:cNvPicPr>
                         </pic:nvPicPr>
                         <pic:blipFill>
-                          <a:blip r:embed="rId6">
+                          <a:blip r:embed="rId7">
                             <a:extLst>
                               <a:ext uri="{28A0092B-C50C-407E-A947-70E740481C1C}">
                                 <a14:useLocalDpi xmlns:a14="http://schemas.microsoft.com/office/drawing/2010/main" val="0"/>
@@ -1246,7 +1487,7 @@
                           </pic:cNvPicPr>
                         </pic:nvPicPr>
                         <pic:blipFill>
-                          <a:blip r:embed="rId7">
+                          <a:blip r:embed="rId8">
                             <a:extLst>
                               <a:ext uri="{28A0092B-C50C-407E-A947-70E740481C1C}">
                                 <a14:useLocalDpi xmlns:a14="http://schemas.microsoft.com/office/drawing/2010/main" val="0"/>
@@ -1286,7 +1527,7 @@
                           </pic:cNvPicPr>
                         </pic:nvPicPr>
                         <pic:blipFill>
-                          <a:blip r:embed="rId8">
+                          <a:blip r:embed="rId9">
                             <a:extLst>
                               <a:ext uri="{28A0092B-C50C-407E-A947-70E740481C1C}">
                                 <a14:useLocalDpi xmlns:a14="http://schemas.microsoft.com/office/drawing/2010/main" val="0"/>
@@ -1326,7 +1567,7 @@
                           </pic:cNvPicPr>
                         </pic:nvPicPr>
                         <pic:blipFill>
-                          <a:blip r:embed="rId9">
+                          <a:blip r:embed="rId10">
                             <a:extLst>
                               <a:ext uri="{28A0092B-C50C-407E-A947-70E740481C1C}">
                                 <a14:useLocalDpi xmlns:a14="http://schemas.microsoft.com/office/drawing/2010/main" val="0"/>
@@ -1393,16 +1634,16 @@
                   <o:lock v:ext="edit" aspectratio="t"/>
                 </v:shapetype>
                 <v:shape id="Picture 3" o:spid="_x0000_s1027" type="#_x0000_t75" style="position:absolute;left:2567;top:1207;width:3606;height:2506;visibility:visible;mso-wrap-style:square" o:gfxdata="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">
-                  <v:imagedata r:id="rId10" o:title=""/>
+                  <v:imagedata r:id="rId11" o:title=""/>
                 </v:shape>
                 <v:shape id="Picture 4" o:spid="_x0000_s1028" type="#_x0000_t75" style="position:absolute;left:2821;top:1459;width:2776;height:1705;visibility:visible;mso-wrap-style:square" o:gfxdata="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">
-                  <v:imagedata r:id="rId11" o:title=""/>
+                  <v:imagedata r:id="rId12" o:title=""/>
                 </v:shape>
                 <v:shape id="Picture 5" o:spid="_x0000_s1029" type="#_x0000_t75" style="position:absolute;left:6110;top:881;width:3644;height:2861;visibility:visible;mso-wrap-style:square" o:gfxdata="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">
-                  <v:imagedata r:id="rId12" o:title=""/>
+                  <v:imagedata r:id="rId13" o:title=""/>
                 </v:shape>
                 <v:shape id="Picture 6" o:spid="_x0000_s1030" type="#_x0000_t75" style="position:absolute;left:6421;top:1189;width:2724;height:1993;visibility:visible;mso-wrap-style:square" o:gfxdata="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">
-                  <v:imagedata r:id="rId13" o:title=""/>
+                  <v:imagedata r:id="rId14" o:title=""/>
                 </v:shape>
                 <w10:wrap type="topAndBottom" anchorx="page"/>
               </v:group>
@@ -1415,8 +1656,8 @@
           <w:rFonts w:ascii="Times New Roman" w:hAnsi="Times New Roman" w:cs="Times New Roman"/>
           <w:color w:val="000000" w:themeColor="text1"/>
           <w:spacing w:val="-1"/>
-          <w:sz w:val="24"/>
-          <w:szCs w:val="24"/>
+          <w:sz w:val="22"/>
+          <w:szCs w:val="22"/>
         </w:rPr>
         <w:t>La</w:t>
       </w:r>
@@ -1425,17 +1666,17 @@
           <w:rFonts w:ascii="Times New Roman" w:hAnsi="Times New Roman" w:cs="Times New Roman"/>
           <w:color w:val="000000" w:themeColor="text1"/>
           <w:spacing w:val="-9"/>
-          <w:sz w:val="24"/>
-          <w:szCs w:val="24"/>
-        </w:rPr>
-        <w:t xml:space="preserve"> </w:t>
-      </w:r>
-      <w:r>
-        <w:rPr>
-          <w:rFonts w:ascii="Times New Roman" w:hAnsi="Times New Roman" w:cs="Times New Roman"/>
-          <w:color w:val="000000" w:themeColor="text1"/>
-          <w:sz w:val="24"/>
-          <w:szCs w:val="24"/>
+          <w:sz w:val="22"/>
+          <w:szCs w:val="22"/>
+        </w:rPr>
+        <w:t xml:space="preserve"> </w:t>
+      </w:r>
+      <w:r>
+        <w:rPr>
+          <w:rFonts w:ascii="Times New Roman" w:hAnsi="Times New Roman" w:cs="Times New Roman"/>
+          <w:color w:val="000000" w:themeColor="text1"/>
+          <w:sz w:val="22"/>
+          <w:szCs w:val="22"/>
         </w:rPr>
         <w:t>autenticación</w:t>
       </w:r>
@@ -1444,17 +1685,17 @@
           <w:rFonts w:ascii="Times New Roman" w:hAnsi="Times New Roman" w:cs="Times New Roman"/>
           <w:color w:val="000000" w:themeColor="text1"/>
           <w:spacing w:val="-13"/>
-          <w:sz w:val="24"/>
-          <w:szCs w:val="24"/>
-        </w:rPr>
-        <w:t xml:space="preserve"> </w:t>
-      </w:r>
-      <w:r>
-        <w:rPr>
-          <w:rFonts w:ascii="Times New Roman" w:hAnsi="Times New Roman" w:cs="Times New Roman"/>
-          <w:color w:val="000000" w:themeColor="text1"/>
-          <w:sz w:val="24"/>
-          <w:szCs w:val="24"/>
+          <w:sz w:val="22"/>
+          <w:szCs w:val="22"/>
+        </w:rPr>
+        <w:t xml:space="preserve"> </w:t>
+      </w:r>
+      <w:r>
+        <w:rPr>
+          <w:rFonts w:ascii="Times New Roman" w:hAnsi="Times New Roman" w:cs="Times New Roman"/>
+          <w:color w:val="000000" w:themeColor="text1"/>
+          <w:sz w:val="22"/>
+          <w:szCs w:val="22"/>
         </w:rPr>
         <w:t>es</w:t>
       </w:r>
@@ -1463,17 +1704,17 @@
           <w:rFonts w:ascii="Times New Roman" w:hAnsi="Times New Roman" w:cs="Times New Roman"/>
           <w:color w:val="000000" w:themeColor="text1"/>
           <w:spacing w:val="-11"/>
-          <w:sz w:val="24"/>
-          <w:szCs w:val="24"/>
-        </w:rPr>
-        <w:t xml:space="preserve"> </w:t>
-      </w:r>
-      <w:r>
-        <w:rPr>
-          <w:rFonts w:ascii="Times New Roman" w:hAnsi="Times New Roman" w:cs="Times New Roman"/>
-          <w:color w:val="000000" w:themeColor="text1"/>
-          <w:sz w:val="24"/>
-          <w:szCs w:val="24"/>
+          <w:sz w:val="22"/>
+          <w:szCs w:val="22"/>
+        </w:rPr>
+        <w:t xml:space="preserve"> </w:t>
+      </w:r>
+      <w:r>
+        <w:rPr>
+          <w:rFonts w:ascii="Times New Roman" w:hAnsi="Times New Roman" w:cs="Times New Roman"/>
+          <w:color w:val="000000" w:themeColor="text1"/>
+          <w:sz w:val="22"/>
+          <w:szCs w:val="22"/>
         </w:rPr>
         <w:t>parte</w:t>
       </w:r>
@@ -1482,17 +1723,17 @@
           <w:rFonts w:ascii="Times New Roman" w:hAnsi="Times New Roman" w:cs="Times New Roman"/>
           <w:color w:val="000000" w:themeColor="text1"/>
           <w:spacing w:val="-9"/>
-          <w:sz w:val="24"/>
-          <w:szCs w:val="24"/>
-        </w:rPr>
-        <w:t xml:space="preserve"> </w:t>
-      </w:r>
-      <w:r>
-        <w:rPr>
-          <w:rFonts w:ascii="Times New Roman" w:hAnsi="Times New Roman" w:cs="Times New Roman"/>
-          <w:color w:val="000000" w:themeColor="text1"/>
-          <w:sz w:val="24"/>
-          <w:szCs w:val="24"/>
+          <w:sz w:val="22"/>
+          <w:szCs w:val="22"/>
+        </w:rPr>
+        <w:t xml:space="preserve"> </w:t>
+      </w:r>
+      <w:r>
+        <w:rPr>
+          <w:rFonts w:ascii="Times New Roman" w:hAnsi="Times New Roman" w:cs="Times New Roman"/>
+          <w:color w:val="000000" w:themeColor="text1"/>
+          <w:sz w:val="22"/>
+          <w:szCs w:val="22"/>
         </w:rPr>
         <w:t>importante</w:t>
       </w:r>
@@ -1501,17 +1742,17 @@
           <w:rFonts w:ascii="Times New Roman" w:hAnsi="Times New Roman" w:cs="Times New Roman"/>
           <w:color w:val="000000" w:themeColor="text1"/>
           <w:spacing w:val="-9"/>
-          <w:sz w:val="24"/>
-          <w:szCs w:val="24"/>
-        </w:rPr>
-        <w:t xml:space="preserve"> </w:t>
-      </w:r>
-      <w:r>
-        <w:rPr>
-          <w:rFonts w:ascii="Times New Roman" w:hAnsi="Times New Roman" w:cs="Times New Roman"/>
-          <w:color w:val="000000" w:themeColor="text1"/>
-          <w:sz w:val="24"/>
-          <w:szCs w:val="24"/>
+          <w:sz w:val="22"/>
+          <w:szCs w:val="22"/>
+        </w:rPr>
+        <w:t xml:space="preserve"> </w:t>
+      </w:r>
+      <w:r>
+        <w:rPr>
+          <w:rFonts w:ascii="Times New Roman" w:hAnsi="Times New Roman" w:cs="Times New Roman"/>
+          <w:color w:val="000000" w:themeColor="text1"/>
+          <w:sz w:val="22"/>
+          <w:szCs w:val="22"/>
         </w:rPr>
         <w:t>de</w:t>
       </w:r>
@@ -1520,17 +1761,17 @@
           <w:rFonts w:ascii="Times New Roman" w:hAnsi="Times New Roman" w:cs="Times New Roman"/>
           <w:color w:val="000000" w:themeColor="text1"/>
           <w:spacing w:val="-9"/>
-          <w:sz w:val="24"/>
-          <w:szCs w:val="24"/>
-        </w:rPr>
-        <w:t xml:space="preserve"> </w:t>
-      </w:r>
-      <w:r>
-        <w:rPr>
-          <w:rFonts w:ascii="Times New Roman" w:hAnsi="Times New Roman" w:cs="Times New Roman"/>
-          <w:color w:val="000000" w:themeColor="text1"/>
-          <w:sz w:val="24"/>
-          <w:szCs w:val="24"/>
+          <w:sz w:val="22"/>
+          <w:szCs w:val="22"/>
+        </w:rPr>
+        <w:t xml:space="preserve"> </w:t>
+      </w:r>
+      <w:r>
+        <w:rPr>
+          <w:rFonts w:ascii="Times New Roman" w:hAnsi="Times New Roman" w:cs="Times New Roman"/>
+          <w:color w:val="000000" w:themeColor="text1"/>
+          <w:sz w:val="22"/>
+          <w:szCs w:val="22"/>
         </w:rPr>
         <w:t>todo</w:t>
       </w:r>
@@ -1539,17 +1780,17 @@
           <w:rFonts w:ascii="Times New Roman" w:hAnsi="Times New Roman" w:cs="Times New Roman"/>
           <w:color w:val="000000" w:themeColor="text1"/>
           <w:spacing w:val="-12"/>
-          <w:sz w:val="24"/>
-          <w:szCs w:val="24"/>
-        </w:rPr>
-        <w:t xml:space="preserve"> </w:t>
-      </w:r>
-      <w:r>
-        <w:rPr>
-          <w:rFonts w:ascii="Times New Roman" w:hAnsi="Times New Roman" w:cs="Times New Roman"/>
-          <w:color w:val="000000" w:themeColor="text1"/>
-          <w:sz w:val="24"/>
-          <w:szCs w:val="24"/>
+          <w:sz w:val="22"/>
+          <w:szCs w:val="22"/>
+        </w:rPr>
+        <w:t xml:space="preserve"> </w:t>
+      </w:r>
+      <w:r>
+        <w:rPr>
+          <w:rFonts w:ascii="Times New Roman" w:hAnsi="Times New Roman" w:cs="Times New Roman"/>
+          <w:color w:val="000000" w:themeColor="text1"/>
+          <w:sz w:val="22"/>
+          <w:szCs w:val="22"/>
         </w:rPr>
         <w:t>sistema,</w:t>
       </w:r>
@@ -1558,17 +1799,17 @@
           <w:rFonts w:ascii="Times New Roman" w:hAnsi="Times New Roman" w:cs="Times New Roman"/>
           <w:color w:val="000000" w:themeColor="text1"/>
           <w:spacing w:val="-9"/>
-          <w:sz w:val="24"/>
-          <w:szCs w:val="24"/>
-        </w:rPr>
-        <w:t xml:space="preserve"> </w:t>
-      </w:r>
-      <w:r>
-        <w:rPr>
-          <w:rFonts w:ascii="Times New Roman" w:hAnsi="Times New Roman" w:cs="Times New Roman"/>
-          <w:color w:val="000000" w:themeColor="text1"/>
-          <w:sz w:val="24"/>
-          <w:szCs w:val="24"/>
+          <w:sz w:val="22"/>
+          <w:szCs w:val="22"/>
+        </w:rPr>
+        <w:t xml:space="preserve"> </w:t>
+      </w:r>
+      <w:r>
+        <w:rPr>
+          <w:rFonts w:ascii="Times New Roman" w:hAnsi="Times New Roman" w:cs="Times New Roman"/>
+          <w:color w:val="000000" w:themeColor="text1"/>
+          <w:sz w:val="22"/>
+          <w:szCs w:val="22"/>
         </w:rPr>
         <w:t>y</w:t>
       </w:r>
@@ -1577,17 +1818,17 @@
           <w:rFonts w:ascii="Times New Roman" w:hAnsi="Times New Roman" w:cs="Times New Roman"/>
           <w:color w:val="000000" w:themeColor="text1"/>
           <w:spacing w:val="-12"/>
-          <w:sz w:val="24"/>
-          <w:szCs w:val="24"/>
-        </w:rPr>
-        <w:t xml:space="preserve"> </w:t>
-      </w:r>
-      <w:r>
-        <w:rPr>
-          <w:rFonts w:ascii="Times New Roman" w:hAnsi="Times New Roman" w:cs="Times New Roman"/>
-          <w:color w:val="000000" w:themeColor="text1"/>
-          <w:sz w:val="24"/>
-          <w:szCs w:val="24"/>
+          <w:sz w:val="22"/>
+          <w:szCs w:val="22"/>
+        </w:rPr>
+        <w:t xml:space="preserve"> </w:t>
+      </w:r>
+      <w:r>
+        <w:rPr>
+          <w:rFonts w:ascii="Times New Roman" w:hAnsi="Times New Roman" w:cs="Times New Roman"/>
+          <w:color w:val="000000" w:themeColor="text1"/>
+          <w:sz w:val="22"/>
+          <w:szCs w:val="22"/>
         </w:rPr>
         <w:t>cuando</w:t>
       </w:r>
@@ -1596,17 +1837,17 @@
           <w:rFonts w:ascii="Times New Roman" w:hAnsi="Times New Roman" w:cs="Times New Roman"/>
           <w:color w:val="000000" w:themeColor="text1"/>
           <w:spacing w:val="-12"/>
-          <w:sz w:val="24"/>
-          <w:szCs w:val="24"/>
-        </w:rPr>
-        <w:t xml:space="preserve"> </w:t>
-      </w:r>
-      <w:r>
-        <w:rPr>
-          <w:rFonts w:ascii="Times New Roman" w:hAnsi="Times New Roman" w:cs="Times New Roman"/>
-          <w:color w:val="000000" w:themeColor="text1"/>
-          <w:sz w:val="24"/>
-          <w:szCs w:val="24"/>
+          <w:sz w:val="22"/>
+          <w:szCs w:val="22"/>
+        </w:rPr>
+        <w:t xml:space="preserve"> </w:t>
+      </w:r>
+      <w:r>
+        <w:rPr>
+          <w:rFonts w:ascii="Times New Roman" w:hAnsi="Times New Roman" w:cs="Times New Roman"/>
+          <w:color w:val="000000" w:themeColor="text1"/>
+          <w:sz w:val="22"/>
+          <w:szCs w:val="22"/>
         </w:rPr>
         <w:t>se</w:t>
       </w:r>
@@ -1615,17 +1856,17 @@
           <w:rFonts w:ascii="Times New Roman" w:hAnsi="Times New Roman" w:cs="Times New Roman"/>
           <w:color w:val="000000" w:themeColor="text1"/>
           <w:spacing w:val="-9"/>
-          <w:sz w:val="24"/>
-          <w:szCs w:val="24"/>
-        </w:rPr>
-        <w:t xml:space="preserve"> </w:t>
-      </w:r>
-      <w:r>
-        <w:rPr>
-          <w:rFonts w:ascii="Times New Roman" w:hAnsi="Times New Roman" w:cs="Times New Roman"/>
-          <w:color w:val="000000" w:themeColor="text1"/>
-          <w:sz w:val="24"/>
-          <w:szCs w:val="24"/>
+          <w:sz w:val="22"/>
+          <w:szCs w:val="22"/>
+        </w:rPr>
+        <w:t xml:space="preserve"> </w:t>
+      </w:r>
+      <w:r>
+        <w:rPr>
+          <w:rFonts w:ascii="Times New Roman" w:hAnsi="Times New Roman" w:cs="Times New Roman"/>
+          <w:color w:val="000000" w:themeColor="text1"/>
+          <w:sz w:val="22"/>
+          <w:szCs w:val="22"/>
         </w:rPr>
         <w:t>trata</w:t>
       </w:r>
@@ -1634,17 +1875,17 @@
           <w:rFonts w:ascii="Times New Roman" w:hAnsi="Times New Roman" w:cs="Times New Roman"/>
           <w:color w:val="000000" w:themeColor="text1"/>
           <w:spacing w:val="-9"/>
-          <w:sz w:val="24"/>
-          <w:szCs w:val="24"/>
-        </w:rPr>
-        <w:t xml:space="preserve"> </w:t>
-      </w:r>
-      <w:r>
-        <w:rPr>
-          <w:rFonts w:ascii="Times New Roman" w:hAnsi="Times New Roman" w:cs="Times New Roman"/>
-          <w:color w:val="000000" w:themeColor="text1"/>
-          <w:sz w:val="24"/>
-          <w:szCs w:val="24"/>
+          <w:sz w:val="22"/>
+          <w:szCs w:val="22"/>
+        </w:rPr>
+        <w:t xml:space="preserve"> </w:t>
+      </w:r>
+      <w:r>
+        <w:rPr>
+          <w:rFonts w:ascii="Times New Roman" w:hAnsi="Times New Roman" w:cs="Times New Roman"/>
+          <w:color w:val="000000" w:themeColor="text1"/>
+          <w:sz w:val="22"/>
+          <w:szCs w:val="22"/>
         </w:rPr>
         <w:t>de</w:t>
       </w:r>
@@ -1653,17 +1894,17 @@
           <w:rFonts w:ascii="Times New Roman" w:hAnsi="Times New Roman" w:cs="Times New Roman"/>
           <w:color w:val="000000" w:themeColor="text1"/>
           <w:spacing w:val="-9"/>
-          <w:sz w:val="24"/>
-          <w:szCs w:val="24"/>
-        </w:rPr>
-        <w:t xml:space="preserve"> </w:t>
-      </w:r>
-      <w:r>
-        <w:rPr>
-          <w:rFonts w:ascii="Times New Roman" w:hAnsi="Times New Roman" w:cs="Times New Roman"/>
-          <w:color w:val="000000" w:themeColor="text1"/>
-          <w:sz w:val="24"/>
-          <w:szCs w:val="24"/>
+          <w:sz w:val="22"/>
+          <w:szCs w:val="22"/>
+        </w:rPr>
+        <w:t xml:space="preserve"> </w:t>
+      </w:r>
+      <w:r>
+        <w:rPr>
+          <w:rFonts w:ascii="Times New Roman" w:hAnsi="Times New Roman" w:cs="Times New Roman"/>
+          <w:color w:val="000000" w:themeColor="text1"/>
+          <w:sz w:val="22"/>
+          <w:szCs w:val="22"/>
         </w:rPr>
         <w:t>información</w:t>
       </w:r>
@@ -1672,17 +1913,17 @@
           <w:rFonts w:ascii="Times New Roman" w:hAnsi="Times New Roman" w:cs="Times New Roman"/>
           <w:color w:val="000000" w:themeColor="text1"/>
           <w:spacing w:val="-13"/>
-          <w:sz w:val="24"/>
-          <w:szCs w:val="24"/>
-        </w:rPr>
-        <w:t xml:space="preserve"> </w:t>
-      </w:r>
-      <w:r>
-        <w:rPr>
-          <w:rFonts w:ascii="Times New Roman" w:hAnsi="Times New Roman" w:cs="Times New Roman"/>
-          <w:color w:val="000000" w:themeColor="text1"/>
-          <w:sz w:val="24"/>
-          <w:szCs w:val="24"/>
+          <w:sz w:val="22"/>
+          <w:szCs w:val="22"/>
+        </w:rPr>
+        <w:t xml:space="preserve"> </w:t>
+      </w:r>
+      <w:r>
+        <w:rPr>
+          <w:rFonts w:ascii="Times New Roman" w:hAnsi="Times New Roman" w:cs="Times New Roman"/>
+          <w:color w:val="000000" w:themeColor="text1"/>
+          <w:sz w:val="22"/>
+          <w:szCs w:val="22"/>
         </w:rPr>
         <w:t>crucial</w:t>
       </w:r>
@@ -1691,17 +1932,17 @@
           <w:rFonts w:ascii="Times New Roman" w:hAnsi="Times New Roman" w:cs="Times New Roman"/>
           <w:color w:val="000000" w:themeColor="text1"/>
           <w:spacing w:val="-12"/>
-          <w:sz w:val="24"/>
-          <w:szCs w:val="24"/>
-        </w:rPr>
-        <w:t xml:space="preserve"> </w:t>
-      </w:r>
-      <w:r>
-        <w:rPr>
-          <w:rFonts w:ascii="Times New Roman" w:hAnsi="Times New Roman" w:cs="Times New Roman"/>
-          <w:color w:val="000000" w:themeColor="text1"/>
-          <w:sz w:val="24"/>
-          <w:szCs w:val="24"/>
+          <w:sz w:val="22"/>
+          <w:szCs w:val="22"/>
+        </w:rPr>
+        <w:t xml:space="preserve"> </w:t>
+      </w:r>
+      <w:r>
+        <w:rPr>
+          <w:rFonts w:ascii="Times New Roman" w:hAnsi="Times New Roman" w:cs="Times New Roman"/>
+          <w:color w:val="000000" w:themeColor="text1"/>
+          <w:sz w:val="22"/>
+          <w:szCs w:val="22"/>
         </w:rPr>
         <w:t>para</w:t>
       </w:r>
@@ -1710,17 +1951,17 @@
           <w:rFonts w:ascii="Times New Roman" w:hAnsi="Times New Roman" w:cs="Times New Roman"/>
           <w:color w:val="000000" w:themeColor="text1"/>
           <w:spacing w:val="-9"/>
-          <w:sz w:val="24"/>
-          <w:szCs w:val="24"/>
-        </w:rPr>
-        <w:t xml:space="preserve"> </w:t>
-      </w:r>
-      <w:r>
-        <w:rPr>
-          <w:rFonts w:ascii="Times New Roman" w:hAnsi="Times New Roman" w:cs="Times New Roman"/>
-          <w:color w:val="000000" w:themeColor="text1"/>
-          <w:sz w:val="24"/>
-          <w:szCs w:val="24"/>
+          <w:sz w:val="22"/>
+          <w:szCs w:val="22"/>
+        </w:rPr>
+        <w:t xml:space="preserve"> </w:t>
+      </w:r>
+      <w:r>
+        <w:rPr>
+          <w:rFonts w:ascii="Times New Roman" w:hAnsi="Times New Roman" w:cs="Times New Roman"/>
+          <w:color w:val="000000" w:themeColor="text1"/>
+          <w:sz w:val="22"/>
+          <w:szCs w:val="22"/>
         </w:rPr>
         <w:t>el</w:t>
       </w:r>
@@ -1729,17 +1970,17 @@
           <w:rFonts w:ascii="Times New Roman" w:hAnsi="Times New Roman" w:cs="Times New Roman"/>
           <w:color w:val="000000" w:themeColor="text1"/>
           <w:spacing w:val="-13"/>
-          <w:sz w:val="24"/>
-          <w:szCs w:val="24"/>
-        </w:rPr>
-        <w:t xml:space="preserve"> </w:t>
-      </w:r>
-      <w:r>
-        <w:rPr>
-          <w:rFonts w:ascii="Times New Roman" w:hAnsi="Times New Roman" w:cs="Times New Roman"/>
-          <w:color w:val="000000" w:themeColor="text1"/>
-          <w:sz w:val="24"/>
-          <w:szCs w:val="24"/>
+          <w:sz w:val="22"/>
+          <w:szCs w:val="22"/>
+        </w:rPr>
+        <w:t xml:space="preserve"> </w:t>
+      </w:r>
+      <w:r>
+        <w:rPr>
+          <w:rFonts w:ascii="Times New Roman" w:hAnsi="Times New Roman" w:cs="Times New Roman"/>
+          <w:color w:val="000000" w:themeColor="text1"/>
+          <w:sz w:val="22"/>
+          <w:szCs w:val="22"/>
         </w:rPr>
         <w:t>negocio,</w:t>
       </w:r>
@@ -1748,17 +1989,17 @@
           <w:rFonts w:ascii="Times New Roman" w:hAnsi="Times New Roman" w:cs="Times New Roman"/>
           <w:color w:val="000000" w:themeColor="text1"/>
           <w:spacing w:val="1"/>
-          <w:sz w:val="24"/>
-          <w:szCs w:val="24"/>
-        </w:rPr>
-        <w:t xml:space="preserve"> </w:t>
-      </w:r>
-      <w:r>
-        <w:rPr>
-          <w:rFonts w:ascii="Times New Roman" w:hAnsi="Times New Roman" w:cs="Times New Roman"/>
-          <w:color w:val="000000" w:themeColor="text1"/>
-          <w:sz w:val="24"/>
-          <w:szCs w:val="24"/>
+          <w:sz w:val="22"/>
+          <w:szCs w:val="22"/>
+        </w:rPr>
+        <w:t xml:space="preserve"> </w:t>
+      </w:r>
+      <w:r>
+        <w:rPr>
+          <w:rFonts w:ascii="Times New Roman" w:hAnsi="Times New Roman" w:cs="Times New Roman"/>
+          <w:color w:val="000000" w:themeColor="text1"/>
+          <w:sz w:val="22"/>
+          <w:szCs w:val="22"/>
         </w:rPr>
         <w:t>debe tratarse con particular precaución.</w:t>
       </w:r>
@@ -1767,17 +2008,17 @@
           <w:rFonts w:ascii="Times New Roman" w:hAnsi="Times New Roman" w:cs="Times New Roman"/>
           <w:color w:val="000000" w:themeColor="text1"/>
           <w:spacing w:val="1"/>
-          <w:sz w:val="24"/>
-          <w:szCs w:val="24"/>
-        </w:rPr>
-        <w:t xml:space="preserve"> </w:t>
-      </w:r>
-      <w:r>
-        <w:rPr>
-          <w:rFonts w:ascii="Times New Roman" w:hAnsi="Times New Roman" w:cs="Times New Roman"/>
-          <w:color w:val="000000" w:themeColor="text1"/>
-          <w:sz w:val="24"/>
-          <w:szCs w:val="24"/>
+          <w:sz w:val="22"/>
+          <w:szCs w:val="22"/>
+        </w:rPr>
+        <w:t xml:space="preserve"> </w:t>
+      </w:r>
+      <w:r>
+        <w:rPr>
+          <w:rFonts w:ascii="Times New Roman" w:hAnsi="Times New Roman" w:cs="Times New Roman"/>
+          <w:color w:val="000000" w:themeColor="text1"/>
+          <w:sz w:val="22"/>
+          <w:szCs w:val="22"/>
         </w:rPr>
         <w:t>Para esto, el</w:t>
       </w:r>
@@ -1786,17 +2027,17 @@
           <w:rFonts w:ascii="Times New Roman" w:hAnsi="Times New Roman" w:cs="Times New Roman"/>
           <w:color w:val="000000" w:themeColor="text1"/>
           <w:spacing w:val="1"/>
-          <w:sz w:val="24"/>
-          <w:szCs w:val="24"/>
-        </w:rPr>
-        <w:t xml:space="preserve"> </w:t>
-      </w:r>
-      <w:r>
-        <w:rPr>
-          <w:rFonts w:ascii="Times New Roman" w:hAnsi="Times New Roman" w:cs="Times New Roman"/>
-          <w:color w:val="000000" w:themeColor="text1"/>
-          <w:sz w:val="24"/>
-          <w:szCs w:val="24"/>
+          <w:sz w:val="22"/>
+          <w:szCs w:val="22"/>
+        </w:rPr>
+        <w:t xml:space="preserve"> </w:t>
+      </w:r>
+      <w:r>
+        <w:rPr>
+          <w:rFonts w:ascii="Times New Roman" w:hAnsi="Times New Roman" w:cs="Times New Roman"/>
+          <w:color w:val="000000" w:themeColor="text1"/>
+          <w:sz w:val="22"/>
+          <w:szCs w:val="22"/>
         </w:rPr>
         <w:t>estudiante</w:t>
       </w:r>
@@ -1805,17 +2046,17 @@
           <w:rFonts w:ascii="Times New Roman" w:hAnsi="Times New Roman" w:cs="Times New Roman"/>
           <w:color w:val="000000" w:themeColor="text1"/>
           <w:spacing w:val="1"/>
-          <w:sz w:val="24"/>
-          <w:szCs w:val="24"/>
-        </w:rPr>
-        <w:t xml:space="preserve"> </w:t>
-      </w:r>
-      <w:r>
-        <w:rPr>
-          <w:rFonts w:ascii="Times New Roman" w:hAnsi="Times New Roman" w:cs="Times New Roman"/>
-          <w:color w:val="000000" w:themeColor="text1"/>
-          <w:sz w:val="24"/>
-          <w:szCs w:val="24"/>
+          <w:sz w:val="22"/>
+          <w:szCs w:val="22"/>
+        </w:rPr>
+        <w:t xml:space="preserve"> </w:t>
+      </w:r>
+      <w:r>
+        <w:rPr>
+          <w:rFonts w:ascii="Times New Roman" w:hAnsi="Times New Roman" w:cs="Times New Roman"/>
+          <w:color w:val="000000" w:themeColor="text1"/>
+          <w:sz w:val="22"/>
+          <w:szCs w:val="22"/>
         </w:rPr>
         <w:t>deberá crear un sistema</w:t>
       </w:r>
@@ -1824,8 +2065,8 @@
           <w:rFonts w:ascii="Times New Roman" w:hAnsi="Times New Roman" w:cs="Times New Roman"/>
           <w:color w:val="000000" w:themeColor="text1"/>
           <w:spacing w:val="1"/>
-          <w:sz w:val="24"/>
-          <w:szCs w:val="24"/>
+          <w:sz w:val="22"/>
+          <w:szCs w:val="22"/>
         </w:rPr>
         <w:t xml:space="preserve"> </w:t>
       </w:r>
@@ -2148,7 +2389,6 @@
     </w:p>
     <w:p>
       <w:pPr>
-        <w:pStyle w:val="Ttulo2"/>
         <w:rPr>
           <w:rFonts w:ascii="Times New Roman" w:hAnsi="Times New Roman" w:cs="Times New Roman"/>
           <w:color w:val="000000" w:themeColor="text1"/>
@@ -3098,9 +3338,10 @@
     </w:p>
     <w:p>
       <w:pPr>
-        <w:pStyle w:val="Ttulo3"/>
-        <w:rPr>
-          <w:rFonts w:ascii="Times New Roman" w:hAnsi="Times New Roman" w:cs="Times New Roman"/>
+        <w:rPr>
+          <w:rFonts w:ascii="Times New Roman" w:hAnsi="Times New Roman" w:cs="Times New Roman"/>
+          <w:b/>
+          <w:bCs/>
           <w:color w:val="000000" w:themeColor="text1"/>
           <w:sz w:val="24"/>
           <w:szCs w:val="24"/>
@@ -3110,6 +3351,8 @@
       <w:r>
         <w:rPr>
           <w:rFonts w:ascii="Times New Roman" w:hAnsi="Times New Roman" w:cs="Times New Roman"/>
+          <w:b/>
+          <w:bCs/>
           <w:color w:val="000000" w:themeColor="text1"/>
           <w:sz w:val="24"/>
           <w:szCs w:val="24"/>
@@ -3122,7 +3365,6 @@
       <w:pPr>
         <w:pStyle w:val="Textoindependiente"/>
         <w:spacing w:before="126"/>
-        <w:ind w:left="652"/>
         <w:rPr>
           <w:rFonts w:ascii="Times New Roman" w:hAnsi="Times New Roman" w:cs="Times New Roman"/>
           <w:color w:val="000000" w:themeColor="text1"/>
@@ -3244,7 +3486,7 @@
                     </pic:cNvPicPr>
                   </pic:nvPicPr>
                   <pic:blipFill>
-                    <a:blip r:embed="rId14" cstate="print">
+                    <a:blip r:embed="rId15" cstate="print">
                       <a:extLst>
                         <a:ext uri="{28A0092B-C50C-407E-A947-70E740481C1C}">
                           <a14:useLocalDpi xmlns:a14="http://schemas.microsoft.com/office/drawing/2010/main" val="0"/>
@@ -3976,7 +4218,7 @@
       <w:pPr>
         <w:pStyle w:val="Textoindependiente"/>
         <w:spacing w:before="125"/>
-        <w:ind w:left="652" w:right="231"/>
+        <w:ind w:right="231"/>
         <w:jc w:val="both"/>
         <w:rPr>
           <w:rFonts w:ascii="Times New Roman" w:hAnsi="Times New Roman" w:cs="Times New Roman"/>
@@ -4054,8 +4296,9 @@
     </w:p>
     <w:p>
       <w:pPr>
-        <w:pStyle w:val="Ttulo3"/>
-        <w:spacing w:before="128"/>
+        <w:pStyle w:val="Textoindependiente"/>
+        <w:spacing w:before="125"/>
+        <w:ind w:right="231"/>
         <w:jc w:val="both"/>
         <w:rPr>
           <w:rFonts w:ascii="Times New Roman" w:hAnsi="Times New Roman" w:cs="Times New Roman"/>
@@ -4064,10 +4307,24 @@
           <w:szCs w:val="24"/>
         </w:rPr>
       </w:pPr>
+    </w:p>
+    <w:p>
+      <w:pPr>
+        <w:rPr>
+          <w:rFonts w:ascii="Times New Roman" w:hAnsi="Times New Roman" w:cs="Times New Roman"/>
+          <w:b/>
+          <w:bCs/>
+          <w:color w:val="000000" w:themeColor="text1"/>
+          <w:sz w:val="24"/>
+          <w:szCs w:val="24"/>
+        </w:rPr>
+      </w:pPr>
       <w:bookmarkStart w:id="6" w:name="_Toc107945771"/>
       <w:r>
         <w:rPr>
           <w:rFonts w:ascii="Times New Roman" w:hAnsi="Times New Roman" w:cs="Times New Roman"/>
+          <w:b/>
+          <w:bCs/>
           <w:color w:val="000000" w:themeColor="text1"/>
           <w:sz w:val="24"/>
           <w:szCs w:val="24"/>
@@ -4077,6 +4334,8 @@
       <w:r>
         <w:rPr>
           <w:rFonts w:ascii="Times New Roman" w:hAnsi="Times New Roman" w:cs="Times New Roman"/>
+          <w:b/>
+          <w:bCs/>
           <w:color w:val="000000" w:themeColor="text1"/>
           <w:spacing w:val="-3"/>
           <w:sz w:val="24"/>
@@ -4087,6 +4346,8 @@
       <w:r>
         <w:rPr>
           <w:rFonts w:ascii="Times New Roman" w:hAnsi="Times New Roman" w:cs="Times New Roman"/>
+          <w:b/>
+          <w:bCs/>
           <w:color w:val="000000" w:themeColor="text1"/>
           <w:sz w:val="24"/>
           <w:szCs w:val="24"/>
@@ -4096,6 +4357,8 @@
       <w:r>
         <w:rPr>
           <w:rFonts w:ascii="Times New Roman" w:hAnsi="Times New Roman" w:cs="Times New Roman"/>
+          <w:b/>
+          <w:bCs/>
           <w:color w:val="000000" w:themeColor="text1"/>
           <w:spacing w:val="-4"/>
           <w:sz w:val="24"/>
@@ -4106,6 +4369,8 @@
       <w:r>
         <w:rPr>
           <w:rFonts w:ascii="Times New Roman" w:hAnsi="Times New Roman" w:cs="Times New Roman"/>
+          <w:b/>
+          <w:bCs/>
           <w:color w:val="000000" w:themeColor="text1"/>
           <w:sz w:val="24"/>
           <w:szCs w:val="24"/>
@@ -4115,6 +4380,8 @@
       <w:r>
         <w:rPr>
           <w:rFonts w:ascii="Times New Roman" w:hAnsi="Times New Roman" w:cs="Times New Roman"/>
+          <w:b/>
+          <w:bCs/>
           <w:color w:val="000000" w:themeColor="text1"/>
           <w:spacing w:val="-3"/>
           <w:sz w:val="24"/>
@@ -4125,6 +4392,8 @@
       <w:r>
         <w:rPr>
           <w:rFonts w:ascii="Times New Roman" w:hAnsi="Times New Roman" w:cs="Times New Roman"/>
+          <w:b/>
+          <w:bCs/>
           <w:color w:val="000000" w:themeColor="text1"/>
           <w:sz w:val="24"/>
           <w:szCs w:val="24"/>
@@ -4134,6 +4403,8 @@
       <w:r>
         <w:rPr>
           <w:rFonts w:ascii="Times New Roman" w:hAnsi="Times New Roman" w:cs="Times New Roman"/>
+          <w:b/>
+          <w:bCs/>
           <w:color w:val="000000" w:themeColor="text1"/>
           <w:spacing w:val="-4"/>
           <w:sz w:val="24"/>
@@ -4144,6 +4415,8 @@
       <w:r>
         <w:rPr>
           <w:rFonts w:ascii="Times New Roman" w:hAnsi="Times New Roman" w:cs="Times New Roman"/>
+          <w:b/>
+          <w:bCs/>
           <w:color w:val="000000" w:themeColor="text1"/>
           <w:sz w:val="24"/>
           <w:szCs w:val="24"/>
@@ -4156,7 +4429,7 @@
       <w:pPr>
         <w:pStyle w:val="Textoindependiente"/>
         <w:spacing w:before="125"/>
-        <w:ind w:left="652" w:right="230"/>
+        <w:ind w:right="230"/>
         <w:jc w:val="both"/>
         <w:rPr>
           <w:rFonts w:ascii="Times New Roman" w:hAnsi="Times New Roman" w:cs="Times New Roman"/>
@@ -4826,7 +5099,7 @@
         <w:pStyle w:val="Prrafodelista"/>
         <w:numPr>
           <w:ilvl w:val="0"/>
-          <w:numId w:val="3"/>
+          <w:numId w:val="7"/>
         </w:numPr>
         <w:tabs>
           <w:tab w:val="left" w:pos="1373"/>
@@ -4840,6 +5113,7 @@
           <w:szCs w:val="24"/>
         </w:rPr>
       </w:pPr>
+      <w:proofErr w:type="spellStart"/>
       <w:r>
         <w:rPr>
           <w:rFonts w:ascii="Times New Roman" w:hAnsi="Times New Roman" w:cs="Times New Roman"/>
@@ -4850,6 +5124,7 @@
         </w:rPr>
         <w:t>Dashboard</w:t>
       </w:r>
+      <w:proofErr w:type="spellEnd"/>
       <w:r>
         <w:rPr>
           <w:rFonts w:ascii="Times New Roman" w:hAnsi="Times New Roman" w:cs="Times New Roman"/>
@@ -5787,6 +6062,7 @@
         </w:rPr>
         <w:t xml:space="preserve">Es permitido el uso de la librería llamada </w:t>
       </w:r>
+      <w:proofErr w:type="spellStart"/>
       <w:r>
         <w:rPr>
           <w:rFonts w:ascii="Times New Roman" w:hAnsi="Times New Roman" w:cs="Times New Roman"/>
@@ -5797,6 +6073,7 @@
         </w:rPr>
         <w:t>JFreeChart</w:t>
       </w:r>
+      <w:proofErr w:type="spellEnd"/>
       <w:r>
         <w:rPr>
           <w:rFonts w:ascii="Times New Roman" w:hAnsi="Times New Roman" w:cs="Times New Roman"/>
@@ -6499,7 +6776,27 @@
                 <w:sz w:val="24"/>
                 <w:szCs w:val="24"/>
               </w:rPr>
-              <w:t>Nombre (String)</w:t>
+              <w:t>Nombre (</w:t>
+            </w:r>
+            <w:proofErr w:type="spellStart"/>
+            <w:r>
+              <w:rPr>
+                <w:rFonts w:ascii="Times New Roman" w:hAnsi="Times New Roman" w:cs="Times New Roman"/>
+                <w:color w:val="575757"/>
+                <w:sz w:val="24"/>
+                <w:szCs w:val="24"/>
+              </w:rPr>
+              <w:t>String</w:t>
+            </w:r>
+            <w:proofErr w:type="spellEnd"/>
+            <w:r>
+              <w:rPr>
+                <w:rFonts w:ascii="Times New Roman" w:hAnsi="Times New Roman" w:cs="Times New Roman"/>
+                <w:color w:val="575757"/>
+                <w:sz w:val="24"/>
+                <w:szCs w:val="24"/>
+              </w:rPr>
+              <w:t>)</w:t>
             </w:r>
           </w:p>
         </w:tc>
@@ -6543,7 +6840,27 @@
                 <w:sz w:val="24"/>
                 <w:szCs w:val="24"/>
               </w:rPr>
-              <w:t>(int)</w:t>
+              <w:t>(</w:t>
+            </w:r>
+            <w:proofErr w:type="spellStart"/>
+            <w:r>
+              <w:rPr>
+                <w:rFonts w:ascii="Times New Roman" w:hAnsi="Times New Roman" w:cs="Times New Roman"/>
+                <w:color w:val="575757"/>
+                <w:sz w:val="24"/>
+                <w:szCs w:val="24"/>
+              </w:rPr>
+              <w:t>int</w:t>
+            </w:r>
+            <w:proofErr w:type="spellEnd"/>
+            <w:r>
+              <w:rPr>
+                <w:rFonts w:ascii="Times New Roman" w:hAnsi="Times New Roman" w:cs="Times New Roman"/>
+                <w:color w:val="575757"/>
+                <w:sz w:val="24"/>
+                <w:szCs w:val="24"/>
+              </w:rPr>
+              <w:t>)</w:t>
             </w:r>
           </w:p>
         </w:tc>
@@ -6587,7 +6904,27 @@
                 <w:sz w:val="24"/>
                 <w:szCs w:val="24"/>
               </w:rPr>
-              <w:t>(char)</w:t>
+              <w:t>(</w:t>
+            </w:r>
+            <w:proofErr w:type="spellStart"/>
+            <w:r>
+              <w:rPr>
+                <w:rFonts w:ascii="Times New Roman" w:hAnsi="Times New Roman" w:cs="Times New Roman"/>
+                <w:color w:val="575757"/>
+                <w:sz w:val="24"/>
+                <w:szCs w:val="24"/>
+              </w:rPr>
+              <w:t>char</w:t>
+            </w:r>
+            <w:proofErr w:type="spellEnd"/>
+            <w:r>
+              <w:rPr>
+                <w:rFonts w:ascii="Times New Roman" w:hAnsi="Times New Roman" w:cs="Times New Roman"/>
+                <w:color w:val="575757"/>
+                <w:sz w:val="24"/>
+                <w:szCs w:val="24"/>
+              </w:rPr>
+              <w:t>)</w:t>
             </w:r>
           </w:p>
         </w:tc>
@@ -6631,7 +6968,27 @@
                 <w:sz w:val="24"/>
                 <w:szCs w:val="24"/>
               </w:rPr>
-              <w:t>(int)</w:t>
+              <w:t>(</w:t>
+            </w:r>
+            <w:proofErr w:type="spellStart"/>
+            <w:r>
+              <w:rPr>
+                <w:rFonts w:ascii="Times New Roman" w:hAnsi="Times New Roman" w:cs="Times New Roman"/>
+                <w:color w:val="575757"/>
+                <w:sz w:val="24"/>
+                <w:szCs w:val="24"/>
+              </w:rPr>
+              <w:t>int</w:t>
+            </w:r>
+            <w:proofErr w:type="spellEnd"/>
+            <w:r>
+              <w:rPr>
+                <w:rFonts w:ascii="Times New Roman" w:hAnsi="Times New Roman" w:cs="Times New Roman"/>
+                <w:color w:val="575757"/>
+                <w:sz w:val="24"/>
+                <w:szCs w:val="24"/>
+              </w:rPr>
+              <w:t>)</w:t>
             </w:r>
           </w:p>
         </w:tc>
@@ -7247,7 +7604,7 @@
                     </pic:cNvPicPr>
                   </pic:nvPicPr>
                   <pic:blipFill rotWithShape="1">
-                    <a:blip r:embed="rId15">
+                    <a:blip r:embed="rId16">
                       <a:extLst>
                         <a:ext uri="{28A0092B-C50C-407E-A947-70E740481C1C}">
                           <a14:useLocalDpi xmlns:a14="http://schemas.microsoft.com/office/drawing/2010/main" val="0"/>
@@ -7976,7 +8333,7 @@
                     </pic:cNvPicPr>
                   </pic:nvPicPr>
                   <pic:blipFill rotWithShape="1">
-                    <a:blip r:embed="rId16">
+                    <a:blip r:embed="rId17">
                       <a:extLst>
                         <a:ext uri="{28A0092B-C50C-407E-A947-70E740481C1C}">
                           <a14:useLocalDpi xmlns:a14="http://schemas.microsoft.com/office/drawing/2010/main" val="0"/>
@@ -8081,7 +8438,7 @@
                           </pic:cNvPicPr>
                         </pic:nvPicPr>
                         <pic:blipFill>
-                          <a:blip r:embed="rId17">
+                          <a:blip r:embed="rId18">
                             <a:extLst>
                               <a:ext uri="{28A0092B-C50C-407E-A947-70E740481C1C}">
                                 <a14:useLocalDpi xmlns:a14="http://schemas.microsoft.com/office/drawing/2010/main" val="0"/>
@@ -8121,7 +8478,7 @@
                           </pic:cNvPicPr>
                         </pic:nvPicPr>
                         <pic:blipFill>
-                          <a:blip r:embed="rId18">
+                          <a:blip r:embed="rId19">
                             <a:extLst>
                               <a:ext uri="{28A0092B-C50C-407E-A947-70E740481C1C}">
                                 <a14:useLocalDpi xmlns:a14="http://schemas.microsoft.com/office/drawing/2010/main" val="0"/>
@@ -8169,10 +8526,10 @@
             <w:pict>
               <v:group w14:anchorId="749B3D25" id="Grupo 6" o:spid="_x0000_s1026" style="position:absolute;margin-left:142.8pt;margin-top:15.15pt;width:167.1pt;height:96.75pt;z-index:-251650048;mso-wrap-distance-left:0;mso-wrap-distance-right:0;mso-position-horizontal-relative:page" coordorigin="2976,1760" coordsize="3342,1935" o:gfxdata="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">
                 <v:shape id="Picture 9" o:spid="_x0000_s1027" type="#_x0000_t75" style="position:absolute;left:2975;top:1759;width:3342;height:1935;visibility:visible;mso-wrap-style:square" o:gfxdata="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">
-                  <v:imagedata r:id="rId19" o:title=""/>
+                  <v:imagedata r:id="rId20" o:title=""/>
                 </v:shape>
                 <v:shape id="Picture 10" o:spid="_x0000_s1028" type="#_x0000_t75" style="position:absolute;left:3228;top:2011;width:2538;height:1128;visibility:visible;mso-wrap-style:square" o:gfxdata="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">
-                  <v:imagedata r:id="rId20" o:title=""/>
+                  <v:imagedata r:id="rId21" o:title=""/>
                 </v:shape>
                 <w10:wrap type="topAndBottom" anchorx="page"/>
               </v:group>
@@ -8620,7 +8977,6 @@
     </w:p>
     <w:p>
       <w:pPr>
-        <w:pStyle w:val="Ttulo2"/>
         <w:rPr>
           <w:rFonts w:ascii="Times New Roman" w:hAnsi="Times New Roman" w:cs="Times New Roman"/>
         </w:rPr>
@@ -8993,9 +9349,10 @@
     </w:p>
     <w:p>
       <w:pPr>
-        <w:pStyle w:val="Ttulo3"/>
-        <w:rPr>
-          <w:rFonts w:ascii="Times New Roman" w:hAnsi="Times New Roman" w:cs="Times New Roman"/>
+        <w:rPr>
+          <w:rFonts w:ascii="Times New Roman" w:hAnsi="Times New Roman" w:cs="Times New Roman"/>
+          <w:b/>
+          <w:bCs/>
           <w:sz w:val="24"/>
           <w:szCs w:val="24"/>
         </w:rPr>
@@ -9004,7 +9361,9 @@
       <w:r>
         <w:rPr>
           <w:rFonts w:ascii="Times New Roman" w:hAnsi="Times New Roman" w:cs="Times New Roman"/>
-          <w:color w:val="575757"/>
+          <w:b/>
+          <w:bCs/>
+          <w:color w:val="000000" w:themeColor="text1"/>
           <w:sz w:val="24"/>
           <w:szCs w:val="24"/>
         </w:rPr>
@@ -9013,7 +9372,9 @@
       <w:r>
         <w:rPr>
           <w:rFonts w:ascii="Times New Roman" w:hAnsi="Times New Roman" w:cs="Times New Roman"/>
-          <w:color w:val="575757"/>
+          <w:b/>
+          <w:bCs/>
+          <w:color w:val="000000" w:themeColor="text1"/>
           <w:spacing w:val="-3"/>
           <w:sz w:val="24"/>
           <w:szCs w:val="24"/>
@@ -9023,7 +9384,9 @@
       <w:r>
         <w:rPr>
           <w:rFonts w:ascii="Times New Roman" w:hAnsi="Times New Roman" w:cs="Times New Roman"/>
-          <w:color w:val="575757"/>
+          <w:b/>
+          <w:bCs/>
+          <w:color w:val="000000" w:themeColor="text1"/>
           <w:sz w:val="24"/>
           <w:szCs w:val="24"/>
         </w:rPr>
@@ -9032,7 +9395,9 @@
       <w:r>
         <w:rPr>
           <w:rFonts w:ascii="Times New Roman" w:hAnsi="Times New Roman" w:cs="Times New Roman"/>
-          <w:color w:val="575757"/>
+          <w:b/>
+          <w:bCs/>
+          <w:color w:val="000000" w:themeColor="text1"/>
           <w:spacing w:val="-4"/>
           <w:sz w:val="24"/>
           <w:szCs w:val="24"/>
@@ -9042,7 +9407,9 @@
       <w:r>
         <w:rPr>
           <w:rFonts w:ascii="Times New Roman" w:hAnsi="Times New Roman" w:cs="Times New Roman"/>
-          <w:color w:val="575757"/>
+          <w:b/>
+          <w:bCs/>
+          <w:color w:val="000000" w:themeColor="text1"/>
           <w:sz w:val="24"/>
           <w:szCs w:val="24"/>
         </w:rPr>
@@ -9051,7 +9418,9 @@
       <w:r>
         <w:rPr>
           <w:rFonts w:ascii="Times New Roman" w:hAnsi="Times New Roman" w:cs="Times New Roman"/>
-          <w:color w:val="575757"/>
+          <w:b/>
+          <w:bCs/>
+          <w:color w:val="000000" w:themeColor="text1"/>
           <w:spacing w:val="-4"/>
           <w:sz w:val="24"/>
           <w:szCs w:val="24"/>
@@ -9061,7 +9430,9 @@
       <w:r>
         <w:rPr>
           <w:rFonts w:ascii="Times New Roman" w:hAnsi="Times New Roman" w:cs="Times New Roman"/>
-          <w:color w:val="575757"/>
+          <w:b/>
+          <w:bCs/>
+          <w:color w:val="000000" w:themeColor="text1"/>
           <w:sz w:val="24"/>
           <w:szCs w:val="24"/>
         </w:rPr>
@@ -9070,7 +9441,9 @@
       <w:r>
         <w:rPr>
           <w:rFonts w:ascii="Times New Roman" w:hAnsi="Times New Roman" w:cs="Times New Roman"/>
-          <w:color w:val="575757"/>
+          <w:b/>
+          <w:bCs/>
+          <w:color w:val="000000" w:themeColor="text1"/>
           <w:spacing w:val="-4"/>
           <w:sz w:val="24"/>
           <w:szCs w:val="24"/>
@@ -9080,7 +9453,9 @@
       <w:r>
         <w:rPr>
           <w:rFonts w:ascii="Times New Roman" w:hAnsi="Times New Roman" w:cs="Times New Roman"/>
-          <w:color w:val="575757"/>
+          <w:b/>
+          <w:bCs/>
+          <w:color w:val="000000" w:themeColor="text1"/>
           <w:sz w:val="24"/>
           <w:szCs w:val="24"/>
         </w:rPr>
@@ -9092,7 +9467,7 @@
       <w:pPr>
         <w:pStyle w:val="Textoindependiente"/>
         <w:spacing w:before="122"/>
-        <w:ind w:left="652" w:right="229"/>
+        <w:ind w:right="229"/>
         <w:jc w:val="both"/>
         <w:rPr>
           <w:rFonts w:ascii="Times New Roman" w:hAnsi="Times New Roman" w:cs="Times New Roman"/>
@@ -9340,6 +9715,7 @@
           <w:szCs w:val="24"/>
         </w:rPr>
       </w:pPr>
+      <w:proofErr w:type="spellStart"/>
       <w:r>
         <w:rPr>
           <w:rFonts w:ascii="Times New Roman" w:hAnsi="Times New Roman" w:cs="Times New Roman"/>
@@ -9348,7 +9724,18 @@
           <w:sz w:val="24"/>
           <w:szCs w:val="24"/>
         </w:rPr>
-        <w:t xml:space="preserve">Dashboard de productos: </w:t>
+        <w:t>Dashboard</w:t>
+      </w:r>
+      <w:proofErr w:type="spellEnd"/>
+      <w:r>
+        <w:rPr>
+          <w:rFonts w:ascii="Times New Roman" w:hAnsi="Times New Roman" w:cs="Times New Roman"/>
+          <w:b/>
+          <w:color w:val="000000" w:themeColor="text1"/>
+          <w:sz w:val="24"/>
+          <w:szCs w:val="24"/>
+        </w:rPr>
+        <w:t xml:space="preserve"> de productos: </w:t>
       </w:r>
       <w:r>
         <w:rPr>
@@ -10359,7 +10746,27 @@
                 <w:sz w:val="24"/>
                 <w:szCs w:val="24"/>
               </w:rPr>
-              <w:t>Nombre (String)</w:t>
+              <w:t>Nombre (</w:t>
+            </w:r>
+            <w:proofErr w:type="spellStart"/>
+            <w:r>
+              <w:rPr>
+                <w:rFonts w:ascii="Times New Roman" w:hAnsi="Times New Roman" w:cs="Times New Roman"/>
+                <w:color w:val="000000" w:themeColor="text1"/>
+                <w:sz w:val="24"/>
+                <w:szCs w:val="24"/>
+              </w:rPr>
+              <w:t>String</w:t>
+            </w:r>
+            <w:proofErr w:type="spellEnd"/>
+            <w:r>
+              <w:rPr>
+                <w:rFonts w:ascii="Times New Roman" w:hAnsi="Times New Roman" w:cs="Times New Roman"/>
+                <w:color w:val="000000" w:themeColor="text1"/>
+                <w:sz w:val="24"/>
+                <w:szCs w:val="24"/>
+              </w:rPr>
+              <w:t>)</w:t>
             </w:r>
           </w:p>
         </w:tc>
@@ -10405,7 +10812,27 @@
                 <w:sz w:val="24"/>
                 <w:szCs w:val="24"/>
               </w:rPr>
-              <w:t>(float)</w:t>
+              <w:t>(</w:t>
+            </w:r>
+            <w:proofErr w:type="spellStart"/>
+            <w:r>
+              <w:rPr>
+                <w:rFonts w:ascii="Times New Roman" w:hAnsi="Times New Roman" w:cs="Times New Roman"/>
+                <w:color w:val="000000" w:themeColor="text1"/>
+                <w:sz w:val="24"/>
+                <w:szCs w:val="24"/>
+              </w:rPr>
+              <w:t>float</w:t>
+            </w:r>
+            <w:proofErr w:type="spellEnd"/>
+            <w:r>
+              <w:rPr>
+                <w:rFonts w:ascii="Times New Roman" w:hAnsi="Times New Roman" w:cs="Times New Roman"/>
+                <w:color w:val="000000" w:themeColor="text1"/>
+                <w:sz w:val="24"/>
+                <w:szCs w:val="24"/>
+              </w:rPr>
+              <w:t>)</w:t>
             </w:r>
           </w:p>
         </w:tc>
@@ -10452,7 +10879,27 @@
                 <w:sz w:val="24"/>
                 <w:szCs w:val="24"/>
               </w:rPr>
-              <w:t>(int)</w:t>
+              <w:t>(</w:t>
+            </w:r>
+            <w:proofErr w:type="spellStart"/>
+            <w:r>
+              <w:rPr>
+                <w:rFonts w:ascii="Times New Roman" w:hAnsi="Times New Roman" w:cs="Times New Roman"/>
+                <w:color w:val="000000" w:themeColor="text1"/>
+                <w:sz w:val="24"/>
+                <w:szCs w:val="24"/>
+              </w:rPr>
+              <w:t>int</w:t>
+            </w:r>
+            <w:proofErr w:type="spellEnd"/>
+            <w:r>
+              <w:rPr>
+                <w:rFonts w:ascii="Times New Roman" w:hAnsi="Times New Roman" w:cs="Times New Roman"/>
+                <w:color w:val="000000" w:themeColor="text1"/>
+                <w:sz w:val="24"/>
+                <w:szCs w:val="24"/>
+              </w:rPr>
+              <w:t>)</w:t>
             </w:r>
           </w:p>
         </w:tc>
@@ -11041,7 +11488,7 @@
                     </pic:cNvPicPr>
                   </pic:nvPicPr>
                   <pic:blipFill rotWithShape="1">
-                    <a:blip r:embed="rId21">
+                    <a:blip r:embed="rId22">
                       <a:extLst>
                         <a:ext uri="{28A0092B-C50C-407E-A947-70E740481C1C}">
                           <a14:useLocalDpi xmlns:a14="http://schemas.microsoft.com/office/drawing/2010/main" val="0"/>
@@ -11526,7 +11973,7 @@
                     </pic:cNvPicPr>
                   </pic:nvPicPr>
                   <pic:blipFill rotWithShape="1">
-                    <a:blip r:embed="rId22">
+                    <a:blip r:embed="rId23">
                       <a:extLst>
                         <a:ext uri="{28A0092B-C50C-407E-A947-70E740481C1C}">
                           <a14:useLocalDpi xmlns:a14="http://schemas.microsoft.com/office/drawing/2010/main" val="0"/>
@@ -12608,7 +13055,6 @@
           <w:sz w:val="24"/>
           <w:szCs w:val="24"/>
         </w:rPr>
-        <w:lastRenderedPageBreak/>
         <w:t>La cantidad máxima</w:t>
       </w:r>
       <w:r>
@@ -12753,6 +13199,7 @@
           <w:sz w:val="24"/>
           <w:szCs w:val="24"/>
         </w:rPr>
+        <w:lastRenderedPageBreak/>
         <w:t>No</w:t>
       </w:r>
       <w:r>
@@ -12868,6 +13315,7 @@
       <w:pPr>
         <w:pStyle w:val="Ttulo3"/>
         <w:spacing w:before="127"/>
+        <w:ind w:left="0"/>
         <w:jc w:val="both"/>
         <w:rPr>
           <w:rFonts w:ascii="Times New Roman" w:hAnsi="Times New Roman" w:cs="Times New Roman"/>
@@ -12892,7 +13340,7 @@
       <w:pPr>
         <w:pStyle w:val="Textoindependiente"/>
         <w:spacing w:before="125"/>
-        <w:ind w:left="652" w:right="229"/>
+        <w:ind w:right="229"/>
         <w:jc w:val="both"/>
         <w:rPr>
           <w:rFonts w:ascii="Times New Roman" w:hAnsi="Times New Roman" w:cs="Times New Roman"/>
@@ -13571,7 +14019,6 @@
     </w:p>
     <w:p>
       <w:pPr>
-        <w:ind w:left="720" w:firstLine="720"/>
         <w:jc w:val="both"/>
         <w:rPr>
           <w:rFonts w:ascii="Times New Roman" w:hAnsi="Times New Roman" w:cs="Times New Roman"/>
@@ -13613,8 +14060,8 @@
       <w:pPr>
         <w:pStyle w:val="Prrafodelista"/>
         <w:numPr>
-          <w:ilvl w:val="1"/>
-          <w:numId w:val="3"/>
+          <w:ilvl w:val="0"/>
+          <w:numId w:val="6"/>
         </w:numPr>
         <w:tabs>
           <w:tab w:val="left" w:pos="2094"/>
@@ -13813,8 +14260,8 @@
       <w:pPr>
         <w:pStyle w:val="Prrafodelista"/>
         <w:numPr>
-          <w:ilvl w:val="1"/>
-          <w:numId w:val="3"/>
+          <w:ilvl w:val="0"/>
+          <w:numId w:val="6"/>
         </w:numPr>
         <w:tabs>
           <w:tab w:val="left" w:pos="2094"/>
@@ -14259,7 +14706,47 @@
           <w:sz w:val="24"/>
           <w:szCs w:val="24"/>
         </w:rPr>
-        <w:t>Laptop Dell Inspiron 14 3481 I3-7020U 4GB RAM 1TB 14″ Win 10 Home Color Plata</w:t>
+        <w:t xml:space="preserve">Laptop Dell </w:t>
+      </w:r>
+      <w:proofErr w:type="spellStart"/>
+      <w:r>
+        <w:rPr>
+          <w:rFonts w:ascii="Times New Roman" w:hAnsi="Times New Roman" w:cs="Times New Roman"/>
+          <w:color w:val="000000" w:themeColor="text1"/>
+          <w:sz w:val="24"/>
+          <w:szCs w:val="24"/>
+        </w:rPr>
+        <w:t>Inspiron</w:t>
+      </w:r>
+      <w:proofErr w:type="spellEnd"/>
+      <w:r>
+        <w:rPr>
+          <w:rFonts w:ascii="Times New Roman" w:hAnsi="Times New Roman" w:cs="Times New Roman"/>
+          <w:color w:val="000000" w:themeColor="text1"/>
+          <w:sz w:val="24"/>
+          <w:szCs w:val="24"/>
+        </w:rPr>
+        <w:t xml:space="preserve"> 14 3481 I3-7020U 4GB RAM 1TB 14″ </w:t>
+      </w:r>
+      <w:proofErr w:type="spellStart"/>
+      <w:r>
+        <w:rPr>
+          <w:rFonts w:ascii="Times New Roman" w:hAnsi="Times New Roman" w:cs="Times New Roman"/>
+          <w:color w:val="000000" w:themeColor="text1"/>
+          <w:sz w:val="24"/>
+          <w:szCs w:val="24"/>
+        </w:rPr>
+        <w:t>Win</w:t>
+      </w:r>
+      <w:proofErr w:type="spellEnd"/>
+      <w:r>
+        <w:rPr>
+          <w:rFonts w:ascii="Times New Roman" w:hAnsi="Times New Roman" w:cs="Times New Roman"/>
+          <w:color w:val="000000" w:themeColor="text1"/>
+          <w:sz w:val="24"/>
+          <w:szCs w:val="24"/>
+        </w:rPr>
+        <w:t xml:space="preserve"> 10 Home Color Plata</w:t>
       </w:r>
     </w:p>
     <w:p>
@@ -14328,7 +14815,16 @@
           <w:sz w:val="24"/>
           <w:szCs w:val="24"/>
         </w:rPr>
-        <w:t>Q200.00</w:t>
+        <w:t xml:space="preserve"> Q</w:t>
+      </w:r>
+      <w:r>
+        <w:rPr>
+          <w:rFonts w:ascii="Times New Roman" w:hAnsi="Times New Roman" w:cs="Times New Roman"/>
+          <w:color w:val="000000" w:themeColor="text1"/>
+          <w:sz w:val="24"/>
+          <w:szCs w:val="24"/>
+        </w:rPr>
+        <w:t>200.00</w:t>
       </w:r>
     </w:p>
     <w:p>
@@ -14420,7 +14916,7 @@
                     <pic:cNvPicPr/>
                   </pic:nvPicPr>
                   <pic:blipFill>
-                    <a:blip r:embed="rId23"/>
+                    <a:blip r:embed="rId24"/>
                     <a:stretch>
                       <a:fillRect/>
                     </a:stretch>
@@ -14505,7 +15001,7 @@
                     <pic:cNvPicPr/>
                   </pic:nvPicPr>
                   <pic:blipFill>
-                    <a:blip r:embed="rId24"/>
+                    <a:blip r:embed="rId25"/>
                     <a:stretch>
                       <a:fillRect/>
                     </a:stretch>
@@ -14668,6 +15164,119 @@
     </w:lvl>
   </w:abstractNum>
   <w:abstractNum w:abstractNumId="1" w15:restartNumberingAfterBreak="0">
+    <w:nsid w:val="2FEA5452"/>
+    <w:multiLevelType w:val="hybridMultilevel"/>
+    <w:tmpl w:val="0C94F534"/>
+    <w:lvl w:ilvl="0" w:tplc="100A0001">
+      <w:start w:val="1"/>
+      <w:numFmt w:val="bullet"/>
+      <w:lvlText w:val=""/>
+      <w:lvlJc w:val="left"/>
+      <w:pPr>
+        <w:ind w:left="720" w:hanging="360"/>
+      </w:pPr>
+      <w:rPr>
+        <w:rFonts w:ascii="Symbol" w:hAnsi="Symbol" w:hint="default"/>
+      </w:rPr>
+    </w:lvl>
+    <w:lvl w:ilvl="1" w:tplc="100A0003" w:tentative="1">
+      <w:start w:val="1"/>
+      <w:numFmt w:val="bullet"/>
+      <w:lvlText w:val="o"/>
+      <w:lvlJc w:val="left"/>
+      <w:pPr>
+        <w:ind w:left="1440" w:hanging="360"/>
+      </w:pPr>
+      <w:rPr>
+        <w:rFonts w:ascii="Courier New" w:hAnsi="Courier New" w:cs="Courier New" w:hint="default"/>
+      </w:rPr>
+    </w:lvl>
+    <w:lvl w:ilvl="2" w:tplc="100A0005" w:tentative="1">
+      <w:start w:val="1"/>
+      <w:numFmt w:val="bullet"/>
+      <w:lvlText w:val=""/>
+      <w:lvlJc w:val="left"/>
+      <w:pPr>
+        <w:ind w:left="2160" w:hanging="360"/>
+      </w:pPr>
+      <w:rPr>
+        <w:rFonts w:ascii="Wingdings" w:hAnsi="Wingdings" w:hint="default"/>
+      </w:rPr>
+    </w:lvl>
+    <w:lvl w:ilvl="3" w:tplc="100A0001" w:tentative="1">
+      <w:start w:val="1"/>
+      <w:numFmt w:val="bullet"/>
+      <w:lvlText w:val=""/>
+      <w:lvlJc w:val="left"/>
+      <w:pPr>
+        <w:ind w:left="2880" w:hanging="360"/>
+      </w:pPr>
+      <w:rPr>
+        <w:rFonts w:ascii="Symbol" w:hAnsi="Symbol" w:hint="default"/>
+      </w:rPr>
+    </w:lvl>
+    <w:lvl w:ilvl="4" w:tplc="100A0003" w:tentative="1">
+      <w:start w:val="1"/>
+      <w:numFmt w:val="bullet"/>
+      <w:lvlText w:val="o"/>
+      <w:lvlJc w:val="left"/>
+      <w:pPr>
+        <w:ind w:left="3600" w:hanging="360"/>
+      </w:pPr>
+      <w:rPr>
+        <w:rFonts w:ascii="Courier New" w:hAnsi="Courier New" w:cs="Courier New" w:hint="default"/>
+      </w:rPr>
+    </w:lvl>
+    <w:lvl w:ilvl="5" w:tplc="100A0005" w:tentative="1">
+      <w:start w:val="1"/>
+      <w:numFmt w:val="bullet"/>
+      <w:lvlText w:val=""/>
+      <w:lvlJc w:val="left"/>
+      <w:pPr>
+        <w:ind w:left="4320" w:hanging="360"/>
+      </w:pPr>
+      <w:rPr>
+        <w:rFonts w:ascii="Wingdings" w:hAnsi="Wingdings" w:hint="default"/>
+      </w:rPr>
+    </w:lvl>
+    <w:lvl w:ilvl="6" w:tplc="100A0001" w:tentative="1">
+      <w:start w:val="1"/>
+      <w:numFmt w:val="bullet"/>
+      <w:lvlText w:val=""/>
+      <w:lvlJc w:val="left"/>
+      <w:pPr>
+        <w:ind w:left="5040" w:hanging="360"/>
+      </w:pPr>
+      <w:rPr>
+        <w:rFonts w:ascii="Symbol" w:hAnsi="Symbol" w:hint="default"/>
+      </w:rPr>
+    </w:lvl>
+    <w:lvl w:ilvl="7" w:tplc="100A0003" w:tentative="1">
+      <w:start w:val="1"/>
+      <w:numFmt w:val="bullet"/>
+      <w:lvlText w:val="o"/>
+      <w:lvlJc w:val="left"/>
+      <w:pPr>
+        <w:ind w:left="5760" w:hanging="360"/>
+      </w:pPr>
+      <w:rPr>
+        <w:rFonts w:ascii="Courier New" w:hAnsi="Courier New" w:cs="Courier New" w:hint="default"/>
+      </w:rPr>
+    </w:lvl>
+    <w:lvl w:ilvl="8" w:tplc="100A0005" w:tentative="1">
+      <w:start w:val="1"/>
+      <w:numFmt w:val="bullet"/>
+      <w:lvlText w:val=""/>
+      <w:lvlJc w:val="left"/>
+      <w:pPr>
+        <w:ind w:left="6480" w:hanging="360"/>
+      </w:pPr>
+      <w:rPr>
+        <w:rFonts w:ascii="Wingdings" w:hAnsi="Wingdings" w:hint="default"/>
+      </w:rPr>
+    </w:lvl>
+  </w:abstractNum>
+  <w:abstractNum w:abstractNumId="2" w15:restartNumberingAfterBreak="0">
     <w:nsid w:val="323C67BF"/>
     <w:multiLevelType w:val="hybridMultilevel"/>
     <w:tmpl w:val="A4B66D70"/>
@@ -14784,7 +15393,120 @@
       </w:rPr>
     </w:lvl>
   </w:abstractNum>
-  <w:abstractNum w:abstractNumId="2" w15:restartNumberingAfterBreak="0">
+  <w:abstractNum w:abstractNumId="3" w15:restartNumberingAfterBreak="0">
+    <w:nsid w:val="429D30FD"/>
+    <w:multiLevelType w:val="hybridMultilevel"/>
+    <w:tmpl w:val="3F26DF96"/>
+    <w:lvl w:ilvl="0" w:tplc="100A0001">
+      <w:start w:val="1"/>
+      <w:numFmt w:val="bullet"/>
+      <w:lvlText w:val=""/>
+      <w:lvlJc w:val="left"/>
+      <w:pPr>
+        <w:ind w:left="720" w:hanging="360"/>
+      </w:pPr>
+      <w:rPr>
+        <w:rFonts w:ascii="Symbol" w:hAnsi="Symbol" w:hint="default"/>
+      </w:rPr>
+    </w:lvl>
+    <w:lvl w:ilvl="1" w:tplc="100A0003" w:tentative="1">
+      <w:start w:val="1"/>
+      <w:numFmt w:val="bullet"/>
+      <w:lvlText w:val="o"/>
+      <w:lvlJc w:val="left"/>
+      <w:pPr>
+        <w:ind w:left="1440" w:hanging="360"/>
+      </w:pPr>
+      <w:rPr>
+        <w:rFonts w:ascii="Courier New" w:hAnsi="Courier New" w:cs="Courier New" w:hint="default"/>
+      </w:rPr>
+    </w:lvl>
+    <w:lvl w:ilvl="2" w:tplc="100A0005" w:tentative="1">
+      <w:start w:val="1"/>
+      <w:numFmt w:val="bullet"/>
+      <w:lvlText w:val=""/>
+      <w:lvlJc w:val="left"/>
+      <w:pPr>
+        <w:ind w:left="2160" w:hanging="360"/>
+      </w:pPr>
+      <w:rPr>
+        <w:rFonts w:ascii="Wingdings" w:hAnsi="Wingdings" w:hint="default"/>
+      </w:rPr>
+    </w:lvl>
+    <w:lvl w:ilvl="3" w:tplc="100A0001" w:tentative="1">
+      <w:start w:val="1"/>
+      <w:numFmt w:val="bullet"/>
+      <w:lvlText w:val=""/>
+      <w:lvlJc w:val="left"/>
+      <w:pPr>
+        <w:ind w:left="2880" w:hanging="360"/>
+      </w:pPr>
+      <w:rPr>
+        <w:rFonts w:ascii="Symbol" w:hAnsi="Symbol" w:hint="default"/>
+      </w:rPr>
+    </w:lvl>
+    <w:lvl w:ilvl="4" w:tplc="100A0003" w:tentative="1">
+      <w:start w:val="1"/>
+      <w:numFmt w:val="bullet"/>
+      <w:lvlText w:val="o"/>
+      <w:lvlJc w:val="left"/>
+      <w:pPr>
+        <w:ind w:left="3600" w:hanging="360"/>
+      </w:pPr>
+      <w:rPr>
+        <w:rFonts w:ascii="Courier New" w:hAnsi="Courier New" w:cs="Courier New" w:hint="default"/>
+      </w:rPr>
+    </w:lvl>
+    <w:lvl w:ilvl="5" w:tplc="100A0005" w:tentative="1">
+      <w:start w:val="1"/>
+      <w:numFmt w:val="bullet"/>
+      <w:lvlText w:val=""/>
+      <w:lvlJc w:val="left"/>
+      <w:pPr>
+        <w:ind w:left="4320" w:hanging="360"/>
+      </w:pPr>
+      <w:rPr>
+        <w:rFonts w:ascii="Wingdings" w:hAnsi="Wingdings" w:hint="default"/>
+      </w:rPr>
+    </w:lvl>
+    <w:lvl w:ilvl="6" w:tplc="100A0001" w:tentative="1">
+      <w:start w:val="1"/>
+      <w:numFmt w:val="bullet"/>
+      <w:lvlText w:val=""/>
+      <w:lvlJc w:val="left"/>
+      <w:pPr>
+        <w:ind w:left="5040" w:hanging="360"/>
+      </w:pPr>
+      <w:rPr>
+        <w:rFonts w:ascii="Symbol" w:hAnsi="Symbol" w:hint="default"/>
+      </w:rPr>
+    </w:lvl>
+    <w:lvl w:ilvl="7" w:tplc="100A0003" w:tentative="1">
+      <w:start w:val="1"/>
+      <w:numFmt w:val="bullet"/>
+      <w:lvlText w:val="o"/>
+      <w:lvlJc w:val="left"/>
+      <w:pPr>
+        <w:ind w:left="5760" w:hanging="360"/>
+      </w:pPr>
+      <w:rPr>
+        <w:rFonts w:ascii="Courier New" w:hAnsi="Courier New" w:cs="Courier New" w:hint="default"/>
+      </w:rPr>
+    </w:lvl>
+    <w:lvl w:ilvl="8" w:tplc="100A0005" w:tentative="1">
+      <w:start w:val="1"/>
+      <w:numFmt w:val="bullet"/>
+      <w:lvlText w:val=""/>
+      <w:lvlJc w:val="left"/>
+      <w:pPr>
+        <w:ind w:left="6480" w:hanging="360"/>
+      </w:pPr>
+      <w:rPr>
+        <w:rFonts w:ascii="Wingdings" w:hAnsi="Wingdings" w:hint="default"/>
+      </w:rPr>
+    </w:lvl>
+  </w:abstractNum>
+  <w:abstractNum w:abstractNumId="4" w15:restartNumberingAfterBreak="0">
     <w:nsid w:val="53B34703"/>
     <w:multiLevelType w:val="hybridMultilevel"/>
     <w:tmpl w:val="04D02116"/>
@@ -14902,7 +15624,7 @@
       </w:rPr>
     </w:lvl>
   </w:abstractNum>
-  <w:abstractNum w:abstractNumId="3" w15:restartNumberingAfterBreak="0">
+  <w:abstractNum w:abstractNumId="5" w15:restartNumberingAfterBreak="0">
     <w:nsid w:val="5FE061C4"/>
     <w:multiLevelType w:val="hybridMultilevel"/>
     <w:tmpl w:val="E0B07DA4"/>
@@ -15020,7 +15742,7 @@
       </w:rPr>
     </w:lvl>
   </w:abstractNum>
-  <w:abstractNum w:abstractNumId="4" w15:restartNumberingAfterBreak="0">
+  <w:abstractNum w:abstractNumId="6" w15:restartNumberingAfterBreak="0">
     <w:nsid w:val="6DB747F1"/>
     <w:multiLevelType w:val="hybridMultilevel"/>
     <w:tmpl w:val="394688C0"/>
@@ -15139,19 +15861,25 @@
     </w:lvl>
   </w:abstractNum>
   <w:num w:numId="1" w16cid:durableId="709458310">
-    <w:abstractNumId w:val="4"/>
+    <w:abstractNumId w:val="6"/>
   </w:num>
   <w:num w:numId="2" w16cid:durableId="1611667276">
     <w:abstractNumId w:val="0"/>
   </w:num>
   <w:num w:numId="3" w16cid:durableId="1839685599">
-    <w:abstractNumId w:val="3"/>
+    <w:abstractNumId w:val="5"/>
   </w:num>
   <w:num w:numId="4" w16cid:durableId="745570195">
+    <w:abstractNumId w:val="2"/>
+  </w:num>
+  <w:num w:numId="5" w16cid:durableId="186988622">
+    <w:abstractNumId w:val="4"/>
+  </w:num>
+  <w:num w:numId="6" w16cid:durableId="1409157835">
     <w:abstractNumId w:val="1"/>
   </w:num>
-  <w:num w:numId="5" w16cid:durableId="186988622">
-    <w:abstractNumId w:val="2"/>
+  <w:num w:numId="7" w16cid:durableId="867984665">
+    <w:abstractNumId w:val="3"/>
   </w:num>
 </w:numbering>
 </file>
@@ -15786,6 +16514,23 @@
       <w:lang w:val="es-ES"/>
     </w:rPr>
   </w:style>
+  <w:style w:type="paragraph" w:styleId="NormalWeb">
+    <w:name w:val="Normal (Web)"/>
+    <w:basedOn w:val="Normal"/>
+    <w:uiPriority w:val="99"/>
+    <w:semiHidden/>
+    <w:unhideWhenUsed/>
+    <w:rsid w:val="002C464A"/>
+    <w:pPr>
+      <w:spacing w:before="100" w:beforeAutospacing="1" w:after="100" w:afterAutospacing="1" w:line="240" w:lineRule="auto"/>
+    </w:pPr>
+    <w:rPr>
+      <w:rFonts w:ascii="Times New Roman" w:eastAsia="Times New Roman" w:hAnsi="Times New Roman" w:cs="Times New Roman"/>
+      <w:sz w:val="24"/>
+      <w:szCs w:val="24"/>
+      <w:lang w:eastAsia="es-GT"/>
+    </w:rPr>
+  </w:style>
 </w:styles>
 </file>
 

</xml_diff>

<commit_message>
avance de CSS y diagramas
</commit_message>
<xml_diff>
--- a/PARTE TEORICA DE PRACTICA.docx
+++ b/PARTE TEORICA DE PRACTICA.docx
@@ -583,6 +583,7 @@
         <w:jc w:val="center"/>
         <w:rPr>
           <w:rFonts w:ascii="Times New Roman" w:eastAsia="Times New Roman" w:hAnsi="Times New Roman" w:cs="Times New Roman"/>
+          <w:color w:val="000000"/>
           <w:sz w:val="24"/>
           <w:szCs w:val="24"/>
           <w:lang w:eastAsia="es-GT"/>
@@ -620,6 +621,368 @@
         </w:rPr>
         <w:t>2</w:t>
       </w:r>
+    </w:p>
+    <w:p>
+      <w:pPr>
+        <w:spacing w:before="240" w:after="240" w:line="240" w:lineRule="auto"/>
+        <w:jc w:val="center"/>
+        <w:rPr>
+          <w:rFonts w:ascii="Times New Roman" w:eastAsia="Times New Roman" w:hAnsi="Times New Roman" w:cs="Times New Roman"/>
+          <w:color w:val="000000"/>
+          <w:sz w:val="24"/>
+          <w:szCs w:val="24"/>
+          <w:lang w:eastAsia="es-GT"/>
+        </w:rPr>
+      </w:pPr>
+    </w:p>
+    <w:p>
+      <w:pPr>
+        <w:spacing w:before="240" w:after="240" w:line="240" w:lineRule="auto"/>
+        <w:jc w:val="center"/>
+        <w:rPr>
+          <w:rFonts w:ascii="Times New Roman" w:eastAsia="Times New Roman" w:hAnsi="Times New Roman" w:cs="Times New Roman"/>
+          <w:color w:val="000000"/>
+          <w:sz w:val="24"/>
+          <w:szCs w:val="24"/>
+          <w:lang w:eastAsia="es-GT"/>
+        </w:rPr>
+      </w:pPr>
+    </w:p>
+    <w:p>
+      <w:pPr>
+        <w:spacing w:before="240" w:after="240" w:line="240" w:lineRule="auto"/>
+        <w:jc w:val="center"/>
+        <w:rPr>
+          <w:rFonts w:ascii="Times New Roman" w:eastAsia="Times New Roman" w:hAnsi="Times New Roman" w:cs="Times New Roman"/>
+          <w:color w:val="000000"/>
+          <w:sz w:val="24"/>
+          <w:szCs w:val="24"/>
+          <w:lang w:eastAsia="es-GT"/>
+        </w:rPr>
+      </w:pPr>
+    </w:p>
+    <w:p>
+      <w:pPr>
+        <w:spacing w:before="240" w:after="240" w:line="240" w:lineRule="auto"/>
+        <w:jc w:val="center"/>
+        <w:rPr>
+          <w:rFonts w:ascii="Times New Roman" w:eastAsia="Times New Roman" w:hAnsi="Times New Roman" w:cs="Times New Roman"/>
+          <w:color w:val="000000"/>
+          <w:sz w:val="24"/>
+          <w:szCs w:val="24"/>
+          <w:lang w:eastAsia="es-GT"/>
+        </w:rPr>
+      </w:pPr>
+    </w:p>
+    <w:p>
+      <w:pPr>
+        <w:spacing w:before="240" w:after="240" w:line="240" w:lineRule="auto"/>
+        <w:jc w:val="center"/>
+        <w:rPr>
+          <w:rFonts w:ascii="Times New Roman" w:eastAsia="Times New Roman" w:hAnsi="Times New Roman" w:cs="Times New Roman"/>
+          <w:color w:val="000000"/>
+          <w:sz w:val="24"/>
+          <w:szCs w:val="24"/>
+          <w:lang w:eastAsia="es-GT"/>
+        </w:rPr>
+      </w:pPr>
+    </w:p>
+    <w:p>
+      <w:pPr>
+        <w:spacing w:before="240" w:after="240" w:line="240" w:lineRule="auto"/>
+        <w:jc w:val="center"/>
+        <w:rPr>
+          <w:rFonts w:ascii="Times New Roman" w:eastAsia="Times New Roman" w:hAnsi="Times New Roman" w:cs="Times New Roman"/>
+          <w:color w:val="000000"/>
+          <w:sz w:val="24"/>
+          <w:szCs w:val="24"/>
+          <w:lang w:eastAsia="es-GT"/>
+        </w:rPr>
+      </w:pPr>
+    </w:p>
+    <w:p>
+      <w:pPr>
+        <w:spacing w:before="240" w:after="240" w:line="240" w:lineRule="auto"/>
+        <w:jc w:val="center"/>
+        <w:rPr>
+          <w:rFonts w:ascii="Times New Roman" w:eastAsia="Times New Roman" w:hAnsi="Times New Roman" w:cs="Times New Roman"/>
+          <w:color w:val="000000"/>
+          <w:sz w:val="24"/>
+          <w:szCs w:val="24"/>
+          <w:lang w:eastAsia="es-GT"/>
+        </w:rPr>
+      </w:pPr>
+    </w:p>
+    <w:p>
+      <w:pPr>
+        <w:spacing w:before="240" w:after="240" w:line="240" w:lineRule="auto"/>
+        <w:jc w:val="center"/>
+        <w:rPr>
+          <w:rFonts w:ascii="Times New Roman" w:eastAsia="Times New Roman" w:hAnsi="Times New Roman" w:cs="Times New Roman"/>
+          <w:color w:val="000000"/>
+          <w:sz w:val="24"/>
+          <w:szCs w:val="24"/>
+          <w:lang w:eastAsia="es-GT"/>
+        </w:rPr>
+      </w:pPr>
+    </w:p>
+    <w:p>
+      <w:pPr>
+        <w:spacing w:before="240" w:after="240" w:line="240" w:lineRule="auto"/>
+        <w:jc w:val="center"/>
+        <w:rPr>
+          <w:rFonts w:ascii="Times New Roman" w:eastAsia="Times New Roman" w:hAnsi="Times New Roman" w:cs="Times New Roman"/>
+          <w:color w:val="000000"/>
+          <w:sz w:val="24"/>
+          <w:szCs w:val="24"/>
+          <w:lang w:eastAsia="es-GT"/>
+        </w:rPr>
+      </w:pPr>
+    </w:p>
+    <w:p>
+      <w:pPr>
+        <w:spacing w:before="240" w:after="240" w:line="240" w:lineRule="auto"/>
+        <w:jc w:val="center"/>
+        <w:rPr>
+          <w:rFonts w:ascii="Times New Roman" w:eastAsia="Times New Roman" w:hAnsi="Times New Roman" w:cs="Times New Roman"/>
+          <w:color w:val="000000"/>
+          <w:sz w:val="24"/>
+          <w:szCs w:val="24"/>
+          <w:lang w:eastAsia="es-GT"/>
+        </w:rPr>
+      </w:pPr>
+    </w:p>
+    <w:p>
+      <w:pPr>
+        <w:spacing w:before="240" w:after="240" w:line="240" w:lineRule="auto"/>
+        <w:jc w:val="center"/>
+        <w:rPr>
+          <w:rFonts w:ascii="Times New Roman" w:eastAsia="Times New Roman" w:hAnsi="Times New Roman" w:cs="Times New Roman"/>
+          <w:color w:val="000000"/>
+          <w:sz w:val="24"/>
+          <w:szCs w:val="24"/>
+          <w:lang w:eastAsia="es-GT"/>
+        </w:rPr>
+      </w:pPr>
+    </w:p>
+    <w:p>
+      <w:pPr>
+        <w:spacing w:before="240" w:after="240" w:line="240" w:lineRule="auto"/>
+        <w:jc w:val="center"/>
+        <w:rPr>
+          <w:rFonts w:ascii="Times New Roman" w:eastAsia="Times New Roman" w:hAnsi="Times New Roman" w:cs="Times New Roman"/>
+          <w:b/>
+          <w:bCs/>
+          <w:color w:val="000000"/>
+          <w:sz w:val="48"/>
+          <w:szCs w:val="48"/>
+          <w:lang w:eastAsia="es-GT"/>
+        </w:rPr>
+      </w:pPr>
+      <w:r>
+        <w:rPr>
+          <w:rFonts w:ascii="Times New Roman" w:eastAsia="Times New Roman" w:hAnsi="Times New Roman" w:cs="Times New Roman"/>
+          <w:b/>
+          <w:bCs/>
+          <w:color w:val="000000"/>
+          <w:sz w:val="48"/>
+          <w:szCs w:val="48"/>
+          <w:lang w:eastAsia="es-GT"/>
+        </w:rPr>
+        <w:t xml:space="preserve">Fase 02 </w:t>
+      </w:r>
+    </w:p>
+    <w:p>
+      <w:pPr>
+        <w:spacing w:before="240" w:after="240" w:line="240" w:lineRule="auto"/>
+        <w:jc w:val="center"/>
+        <w:rPr>
+          <w:rFonts w:ascii="Times New Roman" w:eastAsia="Times New Roman" w:hAnsi="Times New Roman" w:cs="Times New Roman"/>
+          <w:color w:val="000000"/>
+          <w:sz w:val="24"/>
+          <w:szCs w:val="24"/>
+          <w:lang w:eastAsia="es-GT"/>
+        </w:rPr>
+      </w:pPr>
+    </w:p>
+    <w:p>
+      <w:pPr>
+        <w:spacing w:before="240" w:after="240" w:line="240" w:lineRule="auto"/>
+        <w:jc w:val="center"/>
+        <w:rPr>
+          <w:rFonts w:ascii="Times New Roman" w:eastAsia="Times New Roman" w:hAnsi="Times New Roman" w:cs="Times New Roman"/>
+          <w:color w:val="000000"/>
+          <w:sz w:val="24"/>
+          <w:szCs w:val="24"/>
+          <w:lang w:eastAsia="es-GT"/>
+        </w:rPr>
+      </w:pPr>
+    </w:p>
+    <w:p>
+      <w:pPr>
+        <w:spacing w:before="240" w:after="240" w:line="240" w:lineRule="auto"/>
+        <w:jc w:val="center"/>
+        <w:rPr>
+          <w:rFonts w:ascii="Times New Roman" w:eastAsia="Times New Roman" w:hAnsi="Times New Roman" w:cs="Times New Roman"/>
+          <w:color w:val="000000"/>
+          <w:sz w:val="24"/>
+          <w:szCs w:val="24"/>
+          <w:lang w:eastAsia="es-GT"/>
+        </w:rPr>
+      </w:pPr>
+    </w:p>
+    <w:p>
+      <w:pPr>
+        <w:spacing w:before="240" w:after="240" w:line="240" w:lineRule="auto"/>
+        <w:jc w:val="center"/>
+        <w:rPr>
+          <w:rFonts w:ascii="Times New Roman" w:eastAsia="Times New Roman" w:hAnsi="Times New Roman" w:cs="Times New Roman"/>
+          <w:color w:val="000000"/>
+          <w:sz w:val="24"/>
+          <w:szCs w:val="24"/>
+          <w:lang w:eastAsia="es-GT"/>
+        </w:rPr>
+      </w:pPr>
+    </w:p>
+    <w:p>
+      <w:pPr>
+        <w:spacing w:before="240" w:after="240" w:line="240" w:lineRule="auto"/>
+        <w:jc w:val="center"/>
+        <w:rPr>
+          <w:rFonts w:ascii="Times New Roman" w:eastAsia="Times New Roman" w:hAnsi="Times New Roman" w:cs="Times New Roman"/>
+          <w:color w:val="000000"/>
+          <w:sz w:val="24"/>
+          <w:szCs w:val="24"/>
+          <w:lang w:eastAsia="es-GT"/>
+        </w:rPr>
+      </w:pPr>
+    </w:p>
+    <w:p>
+      <w:pPr>
+        <w:spacing w:before="240" w:after="240" w:line="240" w:lineRule="auto"/>
+        <w:jc w:val="center"/>
+        <w:rPr>
+          <w:rFonts w:ascii="Times New Roman" w:eastAsia="Times New Roman" w:hAnsi="Times New Roman" w:cs="Times New Roman"/>
+          <w:color w:val="000000"/>
+          <w:sz w:val="24"/>
+          <w:szCs w:val="24"/>
+          <w:lang w:eastAsia="es-GT"/>
+        </w:rPr>
+      </w:pPr>
+    </w:p>
+    <w:p>
+      <w:pPr>
+        <w:spacing w:before="240" w:after="240" w:line="240" w:lineRule="auto"/>
+        <w:jc w:val="center"/>
+        <w:rPr>
+          <w:rFonts w:ascii="Times New Roman" w:eastAsia="Times New Roman" w:hAnsi="Times New Roman" w:cs="Times New Roman"/>
+          <w:color w:val="000000"/>
+          <w:sz w:val="24"/>
+          <w:szCs w:val="24"/>
+          <w:lang w:eastAsia="es-GT"/>
+        </w:rPr>
+      </w:pPr>
+    </w:p>
+    <w:p>
+      <w:pPr>
+        <w:spacing w:before="240" w:after="240" w:line="240" w:lineRule="auto"/>
+        <w:jc w:val="center"/>
+        <w:rPr>
+          <w:rFonts w:ascii="Times New Roman" w:eastAsia="Times New Roman" w:hAnsi="Times New Roman" w:cs="Times New Roman"/>
+          <w:color w:val="000000"/>
+          <w:sz w:val="24"/>
+          <w:szCs w:val="24"/>
+          <w:lang w:eastAsia="es-GT"/>
+        </w:rPr>
+      </w:pPr>
+    </w:p>
+    <w:p>
+      <w:pPr>
+        <w:spacing w:before="240" w:after="240" w:line="240" w:lineRule="auto"/>
+        <w:jc w:val="center"/>
+        <w:rPr>
+          <w:rFonts w:ascii="Times New Roman" w:eastAsia="Times New Roman" w:hAnsi="Times New Roman" w:cs="Times New Roman"/>
+          <w:color w:val="000000"/>
+          <w:sz w:val="24"/>
+          <w:szCs w:val="24"/>
+          <w:lang w:eastAsia="es-GT"/>
+        </w:rPr>
+      </w:pPr>
+    </w:p>
+    <w:p>
+      <w:pPr>
+        <w:spacing w:before="240" w:after="240" w:line="240" w:lineRule="auto"/>
+        <w:jc w:val="center"/>
+        <w:rPr>
+          <w:rFonts w:ascii="Times New Roman" w:eastAsia="Times New Roman" w:hAnsi="Times New Roman" w:cs="Times New Roman"/>
+          <w:color w:val="000000"/>
+          <w:sz w:val="24"/>
+          <w:szCs w:val="24"/>
+          <w:lang w:eastAsia="es-GT"/>
+        </w:rPr>
+      </w:pPr>
+    </w:p>
+    <w:p>
+      <w:pPr>
+        <w:spacing w:before="240" w:after="240" w:line="240" w:lineRule="auto"/>
+        <w:jc w:val="center"/>
+        <w:rPr>
+          <w:rFonts w:ascii="Times New Roman" w:eastAsia="Times New Roman" w:hAnsi="Times New Roman" w:cs="Times New Roman"/>
+          <w:color w:val="000000"/>
+          <w:sz w:val="24"/>
+          <w:szCs w:val="24"/>
+          <w:lang w:eastAsia="es-GT"/>
+        </w:rPr>
+      </w:pPr>
+    </w:p>
+    <w:p>
+      <w:pPr>
+        <w:spacing w:before="240" w:after="240" w:line="240" w:lineRule="auto"/>
+        <w:jc w:val="center"/>
+        <w:rPr>
+          <w:rFonts w:ascii="Times New Roman" w:eastAsia="Times New Roman" w:hAnsi="Times New Roman" w:cs="Times New Roman"/>
+          <w:color w:val="000000"/>
+          <w:sz w:val="24"/>
+          <w:szCs w:val="24"/>
+          <w:lang w:eastAsia="es-GT"/>
+        </w:rPr>
+      </w:pPr>
+    </w:p>
+    <w:p>
+      <w:pPr>
+        <w:spacing w:before="240" w:after="240" w:line="240" w:lineRule="auto"/>
+        <w:rPr>
+          <w:rFonts w:ascii="Times New Roman" w:eastAsia="Times New Roman" w:hAnsi="Times New Roman" w:cs="Times New Roman"/>
+          <w:color w:val="000000"/>
+          <w:sz w:val="24"/>
+          <w:szCs w:val="24"/>
+          <w:lang w:eastAsia="es-GT"/>
+        </w:rPr>
+      </w:pPr>
+    </w:p>
+    <w:p>
+      <w:pPr>
+        <w:spacing w:before="240" w:after="240" w:line="240" w:lineRule="auto"/>
+        <w:rPr>
+          <w:rFonts w:ascii="Times New Roman" w:eastAsia="Times New Roman" w:hAnsi="Times New Roman" w:cs="Times New Roman"/>
+          <w:color w:val="000000"/>
+          <w:sz w:val="24"/>
+          <w:szCs w:val="24"/>
+          <w:lang w:eastAsia="es-GT"/>
+        </w:rPr>
+      </w:pPr>
+    </w:p>
+    <w:p>
+      <w:pPr>
+        <w:spacing w:before="240" w:after="240" w:line="240" w:lineRule="auto"/>
+        <w:jc w:val="center"/>
+        <w:rPr>
+          <w:rFonts w:ascii="Times New Roman" w:eastAsia="Times New Roman" w:hAnsi="Times New Roman" w:cs="Times New Roman"/>
+          <w:sz w:val="24"/>
+          <w:szCs w:val="24"/>
+          <w:lang w:eastAsia="es-GT"/>
+        </w:rPr>
+      </w:pPr>
     </w:p>
     <w:p>
       <w:pPr>
@@ -14713,12 +15076,29 @@
     </w:p>
     <w:p>
       <w:pPr>
+        <w:pStyle w:val="Prrafodelista"/>
+        <w:tabs>
+          <w:tab w:val="left" w:pos="2094"/>
+        </w:tabs>
+        <w:spacing w:before="120" w:line="225" w:lineRule="auto"/>
+        <w:ind w:left="720" w:right="225" w:firstLine="0"/>
         <w:jc w:val="both"/>
         <w:rPr>
           <w:rFonts w:ascii="Times New Roman" w:hAnsi="Times New Roman" w:cs="Times New Roman"/>
           <w:color w:val="000000" w:themeColor="text1"/>
           <w:sz w:val="24"/>
           <w:szCs w:val="24"/>
+        </w:rPr>
+      </w:pPr>
+    </w:p>
+    <w:p>
+      <w:pPr>
+        <w:jc w:val="center"/>
+        <w:rPr>
+          <w:rFonts w:ascii="Times New Roman" w:hAnsi="Times New Roman" w:cs="Times New Roman"/>
+          <w:color w:val="000000" w:themeColor="text1"/>
+          <w:sz w:val="28"/>
+          <w:szCs w:val="28"/>
         </w:rPr>
       </w:pPr>
       <w:r>
@@ -14727,8 +15107,8 @@
           <w:b/>
           <w:bCs/>
           <w:color w:val="000000" w:themeColor="text1"/>
-          <w:sz w:val="24"/>
-          <w:szCs w:val="24"/>
+          <w:sz w:val="28"/>
+          <w:szCs w:val="28"/>
         </w:rPr>
         <w:t>R</w:t>
       </w:r>
@@ -14738,8 +15118,8 @@
           <w:b/>
           <w:bCs/>
           <w:color w:val="000000" w:themeColor="text1"/>
-          <w:sz w:val="24"/>
-          <w:szCs w:val="24"/>
+          <w:sz w:val="28"/>
+          <w:szCs w:val="28"/>
         </w:rPr>
         <w:t>ecursos</w:t>
       </w:r>
@@ -14747,8 +15127,8 @@
         <w:rPr>
           <w:rFonts w:ascii="Times New Roman" w:hAnsi="Times New Roman" w:cs="Times New Roman"/>
           <w:color w:val="000000" w:themeColor="text1"/>
-          <w:sz w:val="24"/>
-          <w:szCs w:val="24"/>
+          <w:sz w:val="28"/>
+          <w:szCs w:val="28"/>
         </w:rPr>
         <w:t>:</w:t>
       </w:r>
@@ -14904,14 +15284,14 @@
     </w:p>
     <w:p>
       <w:pPr>
-        <w:jc w:val="both"/>
+        <w:jc w:val="center"/>
         <w:rPr>
           <w:rFonts w:ascii="Times New Roman" w:hAnsi="Times New Roman" w:cs="Times New Roman"/>
           <w:b/>
           <w:bCs/>
           <w:color w:val="000000" w:themeColor="text1"/>
-          <w:sz w:val="24"/>
-          <w:szCs w:val="24"/>
+          <w:sz w:val="28"/>
+          <w:szCs w:val="28"/>
         </w:rPr>
       </w:pPr>
       <w:r>
@@ -14920,8 +15300,8 @@
           <w:b/>
           <w:bCs/>
           <w:color w:val="000000" w:themeColor="text1"/>
-          <w:sz w:val="24"/>
-          <w:szCs w:val="24"/>
+          <w:sz w:val="28"/>
+          <w:szCs w:val="28"/>
         </w:rPr>
         <w:t>Diagrama de clases:</w:t>
       </w:r>
@@ -15099,9 +15479,187 @@
     </w:p>
     <w:p>
       <w:pPr>
+        <w:jc w:val="center"/>
+        <w:rPr>
+          <w:rFonts w:ascii="Times New Roman" w:hAnsi="Times New Roman" w:cs="Times New Roman"/>
+          <w:b/>
+          <w:bCs/>
+          <w:color w:val="000000" w:themeColor="text1"/>
+          <w:sz w:val="24"/>
+          <w:szCs w:val="24"/>
+        </w:rPr>
+      </w:pPr>
+      <w:r>
+        <w:rPr>
+          <w:rFonts w:ascii="Times New Roman" w:hAnsi="Times New Roman" w:cs="Times New Roman"/>
+          <w:color w:val="000000" w:themeColor="text1"/>
+          <w:sz w:val="24"/>
+          <w:szCs w:val="24"/>
+        </w:rPr>
+        <w:drawing>
+          <wp:anchor distT="0" distB="0" distL="114300" distR="114300" simplePos="0" relativeHeight="251670528" behindDoc="0" locked="0" layoutInCell="1" allowOverlap="1" wp14:anchorId="5CB9EF95" wp14:editId="5A4AAEDB">
+            <wp:simplePos x="0" y="0"/>
+            <wp:positionH relativeFrom="margin">
+              <wp:posOffset>-782543</wp:posOffset>
+            </wp:positionH>
+            <wp:positionV relativeFrom="margin">
+              <wp:posOffset>2505761</wp:posOffset>
+            </wp:positionV>
+            <wp:extent cx="7323455" cy="2410460"/>
+            <wp:effectExtent l="0" t="0" r="0" b="8890"/>
+            <wp:wrapSquare wrapText="bothSides"/>
+            <wp:docPr id="23" name="Imagen 23"/>
+            <wp:cNvGraphicFramePr>
+              <a:graphicFrameLocks xmlns:a="http://schemas.openxmlformats.org/drawingml/2006/main" noChangeAspect="1"/>
+            </wp:cNvGraphicFramePr>
+            <a:graphic xmlns:a="http://schemas.openxmlformats.org/drawingml/2006/main">
+              <a:graphicData uri="http://schemas.openxmlformats.org/drawingml/2006/picture">
+                <pic:pic xmlns:pic="http://schemas.openxmlformats.org/drawingml/2006/picture">
+                  <pic:nvPicPr>
+                    <pic:cNvPr id="1" name=""/>
+                    <pic:cNvPicPr/>
+                  </pic:nvPicPr>
+                  <pic:blipFill>
+                    <a:blip r:embed="rId26">
+                      <a:extLst>
+                        <a:ext uri="{28A0092B-C50C-407E-A947-70E740481C1C}">
+                          <a14:useLocalDpi xmlns:a14="http://schemas.microsoft.com/office/drawing/2010/main" val="0"/>
+                        </a:ext>
+                      </a:extLst>
+                    </a:blip>
+                    <a:stretch>
+                      <a:fillRect/>
+                    </a:stretch>
+                  </pic:blipFill>
+                  <pic:spPr>
+                    <a:xfrm>
+                      <a:off x="0" y="0"/>
+                      <a:ext cx="7323455" cy="2410460"/>
+                    </a:xfrm>
+                    <a:prstGeom prst="rect">
+                      <a:avLst/>
+                    </a:prstGeom>
+                  </pic:spPr>
+                </pic:pic>
+              </a:graphicData>
+            </a:graphic>
+            <wp14:sizeRelH relativeFrom="margin">
+              <wp14:pctWidth>0</wp14:pctWidth>
+            </wp14:sizeRelH>
+            <wp14:sizeRelV relativeFrom="margin">
+              <wp14:pctHeight>0</wp14:pctHeight>
+            </wp14:sizeRelV>
+          </wp:anchor>
+        </w:drawing>
+      </w:r>
+      <w:r>
+        <w:rPr>
+          <w:rFonts w:ascii="Times New Roman" w:hAnsi="Times New Roman" w:cs="Times New Roman"/>
+          <w:b/>
+          <w:bCs/>
+          <w:color w:val="000000" w:themeColor="text1"/>
+          <w:sz w:val="24"/>
+          <w:szCs w:val="24"/>
+        </w:rPr>
+        <w:t>Vectores:</w:t>
+      </w:r>
+    </w:p>
+    <w:p>
+      <w:pPr>
+        <w:jc w:val="center"/>
+        <w:rPr>
+          <w:rFonts w:ascii="Times New Roman" w:hAnsi="Times New Roman" w:cs="Times New Roman"/>
+          <w:b/>
+          <w:bCs/>
+          <w:color w:val="000000" w:themeColor="text1"/>
+          <w:sz w:val="24"/>
+          <w:szCs w:val="24"/>
+        </w:rPr>
+      </w:pPr>
+    </w:p>
+    <w:p>
+      <w:pPr>
+        <w:jc w:val="center"/>
+        <w:rPr>
+          <w:rFonts w:ascii="Times New Roman" w:hAnsi="Times New Roman" w:cs="Times New Roman"/>
+          <w:b/>
+          <w:bCs/>
+          <w:color w:val="000000" w:themeColor="text1"/>
+          <w:sz w:val="24"/>
+          <w:szCs w:val="24"/>
+        </w:rPr>
+      </w:pPr>
+      <w:r>
+        <w:rPr>
+          <w:rFonts w:ascii="Times New Roman" w:hAnsi="Times New Roman" w:cs="Times New Roman"/>
+          <w:b/>
+          <w:bCs/>
+          <w:color w:val="000000" w:themeColor="text1"/>
+          <w:sz w:val="24"/>
+          <w:szCs w:val="24"/>
+        </w:rPr>
+        <w:t>Estructura de la tabla:</w:t>
+      </w:r>
+    </w:p>
+    <w:p>
+      <w:pPr>
         <w:jc w:val="both"/>
         <w:rPr>
           <w:rFonts w:ascii="Times New Roman" w:hAnsi="Times New Roman" w:cs="Times New Roman"/>
+          <w:color w:val="000000" w:themeColor="text1"/>
+          <w:sz w:val="24"/>
+          <w:szCs w:val="24"/>
+        </w:rPr>
+      </w:pPr>
+      <w:r>
+        <w:rPr>
+          <w:rFonts w:ascii="Times New Roman" w:hAnsi="Times New Roman" w:cs="Times New Roman"/>
+          <w:color w:val="000000" w:themeColor="text1"/>
+          <w:sz w:val="24"/>
+          <w:szCs w:val="24"/>
+        </w:rPr>
+        <w:drawing>
+          <wp:inline distT="0" distB="0" distL="0" distR="0" wp14:anchorId="7C26771A" wp14:editId="6AB40D77">
+            <wp:extent cx="3324689" cy="1829055"/>
+            <wp:effectExtent l="0" t="0" r="9525" b="0"/>
+            <wp:docPr id="22" name="Imagen 22"/>
+            <wp:cNvGraphicFramePr>
+              <a:graphicFrameLocks xmlns:a="http://schemas.openxmlformats.org/drawingml/2006/main" noChangeAspect="1"/>
+            </wp:cNvGraphicFramePr>
+            <a:graphic xmlns:a="http://schemas.openxmlformats.org/drawingml/2006/main">
+              <a:graphicData uri="http://schemas.openxmlformats.org/drawingml/2006/picture">
+                <pic:pic xmlns:pic="http://schemas.openxmlformats.org/drawingml/2006/picture">
+                  <pic:nvPicPr>
+                    <pic:cNvPr id="1" name=""/>
+                    <pic:cNvPicPr/>
+                  </pic:nvPicPr>
+                  <pic:blipFill>
+                    <a:blip r:embed="rId27"/>
+                    <a:stretch>
+                      <a:fillRect/>
+                    </a:stretch>
+                  </pic:blipFill>
+                  <pic:spPr>
+                    <a:xfrm>
+                      <a:off x="0" y="0"/>
+                      <a:ext cx="3324689" cy="1829055"/>
+                    </a:xfrm>
+                    <a:prstGeom prst="rect">
+                      <a:avLst/>
+                    </a:prstGeom>
+                  </pic:spPr>
+                </pic:pic>
+              </a:graphicData>
+            </a:graphic>
+          </wp:inline>
+        </w:drawing>
+      </w:r>
+    </w:p>
+    <w:p>
+      <w:pPr>
+        <w:jc w:val="both"/>
+        <w:rPr>
+          <w:rFonts w:ascii="Consolas" w:hAnsi="Consolas" w:cs="Times New Roman"/>
           <w:color w:val="000000" w:themeColor="text1"/>
           <w:sz w:val="24"/>
           <w:szCs w:val="24"/>

</xml_diff>